<commit_message>
Implemented some more of the report
</commit_message>
<xml_diff>
--- a/Reports/RelatorioFinalProjeto.docx
+++ b/Reports/RelatorioFinalProjeto.docx
@@ -509,7 +509,21 @@
         <w:rPr>
           <w:rFonts w:cs="Times New Roman"/>
         </w:rPr>
-        <w:t>*Maio* de 2021</w:t>
+        <w:t>*</w:t>
+      </w:r>
+      <w:proofErr w:type="gramStart"/>
+      <w:r>
+        <w:rPr>
+          <w:rFonts w:cs="Times New Roman"/>
+        </w:rPr>
+        <w:t>Maio</w:t>
+      </w:r>
+      <w:proofErr w:type="gramEnd"/>
+      <w:r>
+        <w:rPr>
+          <w:rFonts w:cs="Times New Roman"/>
+        </w:rPr>
+        <w:t>* de 2021</w:t>
       </w:r>
     </w:p>
     <w:p>
@@ -1144,42 +1158,44 @@
           <w:szCs w:val="22"/>
           <w:lang w:val="en-US"/>
         </w:rPr>
-        <w:t>– Hardware and software probe to be installed on vehicles in order to generate traffic and collect performance measurements at different points of control and observation.</w:t>
-      </w:r>
-    </w:p>
-    <w:p>
-      <w:pPr>
-        <w:pStyle w:val="Estilo1"/>
-        <w:jc w:val="both"/>
+        <w:t xml:space="preserve">– Hardware and software probe to be installed on vehicles </w:t>
+      </w:r>
+      <w:proofErr w:type="gramStart"/>
+      <w:r>
         <w:rPr>
           <w:sz w:val="22"/>
           <w:szCs w:val="22"/>
           <w:lang w:val="en-US"/>
         </w:rPr>
-      </w:pPr>
+        <w:t>in order to</w:t>
+      </w:r>
+      <w:proofErr w:type="gramEnd"/>
       <w:r>
         <w:rPr>
           <w:sz w:val="22"/>
           <w:szCs w:val="22"/>
           <w:lang w:val="en-US"/>
         </w:rPr>
-        <w:t>Fixed Side Units</w:t>
-      </w:r>
-      <w:r>
+        <w:t xml:space="preserve"> generate traffic and collect performance measurements at different points of control and observation.</w:t>
+      </w:r>
+    </w:p>
+    <w:p>
+      <w:pPr>
+        <w:pStyle w:val="Estilo1"/>
+        <w:jc w:val="both"/>
         <w:rPr>
           <w:sz w:val="22"/>
           <w:szCs w:val="22"/>
           <w:lang w:val="en-US"/>
         </w:rPr>
-        <w:t xml:space="preserve"> </w:t>
-      </w:r>
+      </w:pPr>
       <w:r>
         <w:rPr>
           <w:sz w:val="22"/>
           <w:szCs w:val="22"/>
           <w:lang w:val="en-US"/>
         </w:rPr>
-        <w:t>(FSU)</w:t>
+        <w:t>Fixed Side Units</w:t>
       </w:r>
       <w:r>
         <w:rPr>
@@ -1187,7 +1203,7 @@
           <w:szCs w:val="22"/>
           <w:lang w:val="en-US"/>
         </w:rPr>
-        <w:t xml:space="preserve"> - Software agent to be installed on both Portugal and Spain. </w:t>
+        <w:t xml:space="preserve"> </w:t>
       </w:r>
       <w:r>
         <w:rPr>
@@ -1195,25 +1211,41 @@
           <w:szCs w:val="22"/>
           <w:lang w:val="en-US"/>
         </w:rPr>
-        <w:t xml:space="preserve">The fixed side unit is used to generate traffic and collect performance measurements on the network side, on both downlink and uplink traffic. </w:t>
-      </w:r>
-    </w:p>
-    <w:p>
-      <w:pPr>
-        <w:pStyle w:val="Estilo1"/>
-        <w:jc w:val="both"/>
+        <w:t>(FSU)</w:t>
+      </w:r>
+      <w:r>
         <w:rPr>
           <w:sz w:val="22"/>
           <w:szCs w:val="22"/>
           <w:lang w:val="en-US"/>
         </w:rPr>
-      </w:pPr>
+        <w:t xml:space="preserve"> - Software agent to be installed on both Portugal and Spain. </w:t>
+      </w:r>
       <w:r>
         <w:rPr>
           <w:sz w:val="22"/>
           <w:szCs w:val="22"/>
           <w:lang w:val="en-US"/>
         </w:rPr>
+        <w:t xml:space="preserve">The fixed side unit is used to generate traffic and collect performance measurements on the network side, on both downlink and uplink traffic. </w:t>
+      </w:r>
+    </w:p>
+    <w:p>
+      <w:pPr>
+        <w:pStyle w:val="Estilo1"/>
+        <w:jc w:val="both"/>
+        <w:rPr>
+          <w:sz w:val="22"/>
+          <w:szCs w:val="22"/>
+          <w:lang w:val="en-US"/>
+        </w:rPr>
+      </w:pPr>
+      <w:r>
+        <w:rPr>
+          <w:sz w:val="22"/>
+          <w:szCs w:val="22"/>
+          <w:lang w:val="en-US"/>
+        </w:rPr>
         <w:t>Management System - Centralized software platform used to manage test plan configuration. It will also be responsible for collecting and processing all performance assessment results obtained during test trials.</w:t>
       </w:r>
     </w:p>
@@ -1230,7 +1262,23 @@
           <w:rFonts w:cs="Times New Roman"/>
           <w:lang w:val="en-US"/>
         </w:rPr>
-        <w:t>The development of this project is motivated by the opportunity of developing a mobile application to simulate a simplified on board unit in an ordinary mobile phone to complement the Management System by offering more portability and versatility.</w:t>
+        <w:t xml:space="preserve">The development of this project is motivated by the opportunity of developing a mobile application to simulate a </w:t>
+      </w:r>
+      <w:proofErr w:type="gramStart"/>
+      <w:r>
+        <w:rPr>
+          <w:rFonts w:cs="Times New Roman"/>
+          <w:lang w:val="en-US"/>
+        </w:rPr>
+        <w:t>simplified on</w:t>
+      </w:r>
+      <w:proofErr w:type="gramEnd"/>
+      <w:r>
+        <w:rPr>
+          <w:rFonts w:cs="Times New Roman"/>
+          <w:lang w:val="en-US"/>
+        </w:rPr>
+        <w:t xml:space="preserve"> board unit in an ordinary mobile phone to complement the Management System by offering more portability and versatility.</w:t>
       </w:r>
     </w:p>
     <w:p>
@@ -9155,6 +9203,7 @@
       <w:r>
         <w:rPr>
           <w:rFonts w:cs="Times New Roman"/>
+          <w:noProof/>
         </w:rPr>
         <w:drawing>
           <wp:inline distT="0" distB="0" distL="0" distR="0" wp14:anchorId="5B57746F" wp14:editId="3102F797">
@@ -9717,13 +9766,23 @@
         </w:rPr>
         <w:t xml:space="preserve">. Essa instância contém uma função denominada </w:t>
       </w:r>
-      <w:r>
-        <w:rPr>
-          <w:rFonts w:cs="Times New Roman"/>
-          <w:i/>
-          <w:iCs/>
-        </w:rPr>
-        <w:t>observe()</w:t>
+      <w:proofErr w:type="gramStart"/>
+      <w:r>
+        <w:rPr>
+          <w:rFonts w:cs="Times New Roman"/>
+          <w:i/>
+          <w:iCs/>
+        </w:rPr>
+        <w:t>observe(</w:t>
+      </w:r>
+      <w:proofErr w:type="gramEnd"/>
+      <w:r>
+        <w:rPr>
+          <w:rFonts w:cs="Times New Roman"/>
+          <w:i/>
+          <w:iCs/>
+        </w:rPr>
+        <w:t>)</w:t>
       </w:r>
       <w:r>
         <w:rPr>
@@ -10479,7 +10538,21 @@
         <w:rPr>
           <w:rFonts w:cs="Times New Roman"/>
         </w:rPr>
-        <w:t>Falar da forma como é feita a notificação de uma nova sessão entre fragmentos e porque.</w:t>
+        <w:t xml:space="preserve">Falar da forma como é feita a notificação de uma nova sessão entre fragmentos e </w:t>
+      </w:r>
+      <w:proofErr w:type="gramStart"/>
+      <w:r>
+        <w:rPr>
+          <w:rFonts w:cs="Times New Roman"/>
+        </w:rPr>
+        <w:t>porque</w:t>
+      </w:r>
+      <w:proofErr w:type="gramEnd"/>
+      <w:r>
+        <w:rPr>
+          <w:rFonts w:cs="Times New Roman"/>
+        </w:rPr>
+        <w:t>.</w:t>
       </w:r>
     </w:p>
     <w:p>
@@ -10666,6 +10739,742 @@
           <w:rFonts w:cs="Times New Roman"/>
         </w:rPr>
       </w:pPr>
+      <w:commentRangeStart w:id="45"/>
+      <w:r>
+        <w:rPr>
+          <w:rFonts w:cs="Times New Roman"/>
+        </w:rPr>
+        <w:t xml:space="preserve">A camada de acesso a dados é uma das partes mais importantes da aplicação móvel, na medida em que produz uma ponte para o armazenamento e consulta de dados com relativa facilidade. A </w:t>
+      </w:r>
+      <w:proofErr w:type="spellStart"/>
+      <w:r>
+        <w:rPr>
+          <w:rFonts w:cs="Times New Roman"/>
+          <w:i/>
+          <w:iCs/>
+        </w:rPr>
+        <w:t>framework</w:t>
+      </w:r>
+      <w:proofErr w:type="spellEnd"/>
+      <w:r>
+        <w:rPr>
+          <w:rFonts w:cs="Times New Roman"/>
+          <w:i/>
+          <w:iCs/>
+        </w:rPr>
+        <w:t xml:space="preserve"> </w:t>
+      </w:r>
+      <w:proofErr w:type="spellStart"/>
+      <w:r>
+        <w:rPr>
+          <w:rFonts w:cs="Times New Roman"/>
+          <w:i/>
+          <w:iCs/>
+        </w:rPr>
+        <w:t>Room</w:t>
+      </w:r>
+      <w:proofErr w:type="spellEnd"/>
+      <w:r>
+        <w:rPr>
+          <w:rFonts w:cs="Times New Roman"/>
+        </w:rPr>
+        <w:t xml:space="preserve"> foi desenhada sobre a linguagem </w:t>
+      </w:r>
+      <w:proofErr w:type="spellStart"/>
+      <w:r>
+        <w:rPr>
+          <w:rFonts w:cs="Times New Roman"/>
+          <w:i/>
+          <w:iCs/>
+        </w:rPr>
+        <w:t>SQLite</w:t>
+      </w:r>
+      <w:proofErr w:type="spellEnd"/>
+      <w:r>
+        <w:rPr>
+          <w:rFonts w:cs="Times New Roman"/>
+        </w:rPr>
+        <w:t xml:space="preserve">. </w:t>
+      </w:r>
+    </w:p>
+    <w:p>
+      <w:pPr>
+        <w:jc w:val="both"/>
+        <w:rPr>
+          <w:rFonts w:cs="Times New Roman"/>
+        </w:rPr>
+      </w:pPr>
+      <w:r>
+        <w:rPr>
+          <w:rFonts w:cs="Times New Roman"/>
+        </w:rPr>
+        <w:t xml:space="preserve">Para aceder à base de dados e fazer comandos </w:t>
+      </w:r>
+      <w:r>
+        <w:rPr>
+          <w:rFonts w:cs="Times New Roman"/>
+          <w:i/>
+          <w:iCs/>
+        </w:rPr>
+        <w:t>SQL</w:t>
+      </w:r>
+      <w:r>
+        <w:rPr>
+          <w:rFonts w:cs="Times New Roman"/>
+        </w:rPr>
+        <w:t xml:space="preserve">, é necessário implementar várias classes que simulem as entidades que existiriam numa base de dados convencional. Implementados esses contentores de dados, o passo seguinte delimita-se por criar interfaces correspondentes </w:t>
+      </w:r>
+      <w:r>
+        <w:rPr>
+          <w:rFonts w:cs="Times New Roman"/>
+        </w:rPr>
+        <w:t xml:space="preserve">por fazer cada tipo de comando para uma determinada entidade. Estas interfaces denominam-se </w:t>
+      </w:r>
+      <w:r>
+        <w:rPr>
+          <w:rFonts w:cs="Times New Roman"/>
+          <w:i/>
+          <w:iCs/>
+        </w:rPr>
+        <w:t xml:space="preserve">Data Access </w:t>
+      </w:r>
+      <w:proofErr w:type="spellStart"/>
+      <w:r>
+        <w:rPr>
+          <w:rFonts w:cs="Times New Roman"/>
+          <w:i/>
+          <w:iCs/>
+        </w:rPr>
+        <w:t>Object</w:t>
+      </w:r>
+      <w:proofErr w:type="spellEnd"/>
+      <w:r>
+        <w:rPr>
+          <w:rFonts w:cs="Times New Roman"/>
+          <w:i/>
+          <w:iCs/>
+        </w:rPr>
+        <w:t xml:space="preserve"> </w:t>
+      </w:r>
+      <w:r>
+        <w:rPr>
+          <w:rFonts w:cs="Times New Roman"/>
+        </w:rPr>
+        <w:t>(</w:t>
+      </w:r>
+      <w:r>
+        <w:rPr>
+          <w:rFonts w:cs="Times New Roman"/>
+          <w:i/>
+          <w:iCs/>
+        </w:rPr>
+        <w:t>DAO</w:t>
+      </w:r>
+      <w:r>
+        <w:rPr>
+          <w:rFonts w:cs="Times New Roman"/>
+        </w:rPr>
+        <w:t xml:space="preserve">). Vão conter várias funções, e cada função vai ser anotada com o seu comando. Estas anotações variam entre </w:t>
+      </w:r>
+      <w:proofErr w:type="spellStart"/>
+      <w:r>
+        <w:rPr>
+          <w:rFonts w:cs="Times New Roman"/>
+          <w:i/>
+          <w:iCs/>
+        </w:rPr>
+        <w:t>Query</w:t>
+      </w:r>
+      <w:proofErr w:type="spellEnd"/>
+      <w:r>
+        <w:rPr>
+          <w:rFonts w:cs="Times New Roman"/>
+        </w:rPr>
+        <w:t>,</w:t>
+      </w:r>
+      <w:r>
+        <w:rPr>
+          <w:rFonts w:cs="Times New Roman"/>
+          <w:i/>
+          <w:iCs/>
+        </w:rPr>
+        <w:t xml:space="preserve"> </w:t>
+      </w:r>
+      <w:proofErr w:type="spellStart"/>
+      <w:r>
+        <w:rPr>
+          <w:rFonts w:cs="Times New Roman"/>
+        </w:rPr>
+        <w:t>Insert</w:t>
+      </w:r>
+      <w:proofErr w:type="spellEnd"/>
+      <w:r>
+        <w:rPr>
+          <w:rFonts w:cs="Times New Roman"/>
+        </w:rPr>
+        <w:t xml:space="preserve">, </w:t>
+      </w:r>
+      <w:proofErr w:type="spellStart"/>
+      <w:r>
+        <w:rPr>
+          <w:rFonts w:cs="Times New Roman"/>
+          <w:i/>
+          <w:iCs/>
+        </w:rPr>
+        <w:t>Update</w:t>
+      </w:r>
+      <w:proofErr w:type="spellEnd"/>
+      <w:r>
+        <w:rPr>
+          <w:rFonts w:cs="Times New Roman"/>
+        </w:rPr>
+        <w:t xml:space="preserve">, </w:t>
+      </w:r>
+      <w:r>
+        <w:rPr>
+          <w:rFonts w:cs="Times New Roman"/>
+          <w:i/>
+          <w:iCs/>
+        </w:rPr>
+        <w:t>Delete</w:t>
+      </w:r>
+      <w:r>
+        <w:rPr>
+          <w:rFonts w:cs="Times New Roman"/>
+        </w:rPr>
+        <w:t xml:space="preserve"> e </w:t>
+      </w:r>
+      <w:proofErr w:type="spellStart"/>
+      <w:r>
+        <w:rPr>
+          <w:rFonts w:cs="Times New Roman"/>
+        </w:rPr>
+        <w:t>Patch</w:t>
+      </w:r>
+      <w:proofErr w:type="spellEnd"/>
+      <w:r>
+        <w:rPr>
+          <w:rFonts w:cs="Times New Roman"/>
+        </w:rPr>
+        <w:t xml:space="preserve">. A anotação de </w:t>
+      </w:r>
+      <w:proofErr w:type="spellStart"/>
+      <w:r>
+        <w:rPr>
+          <w:rFonts w:cs="Times New Roman"/>
+          <w:i/>
+          <w:iCs/>
+        </w:rPr>
+        <w:t>Query</w:t>
+      </w:r>
+      <w:proofErr w:type="spellEnd"/>
+      <w:r>
+        <w:rPr>
+          <w:rFonts w:cs="Times New Roman"/>
+        </w:rPr>
+        <w:t xml:space="preserve"> é a mais versátil das 4, visto que esta recebe o comando </w:t>
+      </w:r>
+      <w:r>
+        <w:rPr>
+          <w:rFonts w:cs="Times New Roman"/>
+          <w:i/>
+          <w:iCs/>
+        </w:rPr>
+        <w:t>SQL</w:t>
+      </w:r>
+      <w:r>
+        <w:rPr>
+          <w:rFonts w:cs="Times New Roman"/>
+        </w:rPr>
+        <w:t xml:space="preserve"> diretamente como parâmetro, tornando-se possível fazer qualquer tipo de comando (como por exemplo um </w:t>
+      </w:r>
+      <w:r>
+        <w:rPr>
+          <w:rFonts w:cs="Times New Roman"/>
+          <w:i/>
+          <w:iCs/>
+        </w:rPr>
+        <w:t>delete</w:t>
+      </w:r>
+      <w:r>
+        <w:rPr>
+          <w:rFonts w:cs="Times New Roman"/>
+        </w:rPr>
+        <w:t xml:space="preserve"> por </w:t>
+      </w:r>
+      <w:r>
+        <w:rPr>
+          <w:rFonts w:cs="Times New Roman"/>
+          <w:i/>
+          <w:iCs/>
+        </w:rPr>
+        <w:t>id</w:t>
+      </w:r>
+      <w:r>
+        <w:rPr>
+          <w:rFonts w:cs="Times New Roman"/>
+        </w:rPr>
+        <w:t>).</w:t>
+      </w:r>
+    </w:p>
+    <w:p>
+      <w:pPr>
+        <w:jc w:val="both"/>
+        <w:rPr>
+          <w:rFonts w:cs="Times New Roman"/>
+        </w:rPr>
+      </w:pPr>
+      <w:r>
+        <w:rPr>
+          <w:rFonts w:cs="Times New Roman"/>
+        </w:rPr>
+        <w:t xml:space="preserve">A ponte entre a camada de negócio e a camada de acesso a dados denomina-se de </w:t>
+      </w:r>
+      <w:proofErr w:type="spellStart"/>
+      <w:r>
+        <w:rPr>
+          <w:rFonts w:cs="Times New Roman"/>
+          <w:i/>
+          <w:iCs/>
+        </w:rPr>
+        <w:t>ViewModel</w:t>
+      </w:r>
+      <w:proofErr w:type="spellEnd"/>
+      <w:r>
+        <w:rPr>
+          <w:rFonts w:cs="Times New Roman"/>
+        </w:rPr>
+        <w:t xml:space="preserve">. Este é instanciado na criação de cada </w:t>
+      </w:r>
+      <w:proofErr w:type="spellStart"/>
+      <w:r>
+        <w:rPr>
+          <w:rFonts w:cs="Times New Roman"/>
+          <w:i/>
+          <w:iCs/>
+        </w:rPr>
+        <w:t>View</w:t>
+      </w:r>
+      <w:proofErr w:type="spellEnd"/>
+      <w:r>
+        <w:rPr>
+          <w:rFonts w:cs="Times New Roman"/>
+        </w:rPr>
+        <w:t xml:space="preserve"> que precisar de comunicação com a base de dados. No </w:t>
+      </w:r>
+      <w:r>
+        <w:rPr>
+          <w:rFonts w:cs="Times New Roman"/>
+        </w:rPr>
+        <w:t xml:space="preserve">caso do </w:t>
+      </w:r>
+      <w:proofErr w:type="spellStart"/>
+      <w:r>
+        <w:rPr>
+          <w:rFonts w:cs="Times New Roman"/>
+          <w:i/>
+          <w:iCs/>
+        </w:rPr>
+        <w:t>ViewModel</w:t>
+      </w:r>
+      <w:proofErr w:type="spellEnd"/>
+      <w:r>
+        <w:rPr>
+          <w:rFonts w:cs="Times New Roman"/>
+        </w:rPr>
+        <w:t xml:space="preserve"> não precisar de parâmetros de entrada, uma simples chamada ao construtor é suficiente para o instanciar e fazer uso das suas funções. Em caso contrário é necessário fazer a criação de uma </w:t>
+      </w:r>
+      <w:proofErr w:type="spellStart"/>
+      <w:r>
+        <w:rPr>
+          <w:rFonts w:cs="Times New Roman"/>
+          <w:i/>
+          <w:iCs/>
+        </w:rPr>
+        <w:t>Factory</w:t>
+      </w:r>
+      <w:proofErr w:type="spellEnd"/>
+      <w:r>
+        <w:rPr>
+          <w:rFonts w:cs="Times New Roman"/>
+        </w:rPr>
+        <w:t xml:space="preserve">, que permite passar os parâmetros desejados ao construtor do </w:t>
+      </w:r>
+      <w:proofErr w:type="spellStart"/>
+      <w:r>
+        <w:rPr>
+          <w:rFonts w:cs="Times New Roman"/>
+          <w:i/>
+          <w:iCs/>
+        </w:rPr>
+        <w:t>ViewModel</w:t>
+      </w:r>
+      <w:proofErr w:type="spellEnd"/>
+      <w:r>
+        <w:rPr>
+          <w:rFonts w:cs="Times New Roman"/>
+        </w:rPr>
+        <w:t>.</w:t>
+      </w:r>
+    </w:p>
+    <w:p>
+      <w:pPr>
+        <w:jc w:val="both"/>
+        <w:rPr>
+          <w:rFonts w:cs="Times New Roman"/>
+        </w:rPr>
+      </w:pPr>
+      <w:r>
+        <w:rPr>
+          <w:rFonts w:cs="Times New Roman"/>
+        </w:rPr>
+        <w:t xml:space="preserve">Como foi mencionado anteriormente, </w:t>
+      </w:r>
+      <w:proofErr w:type="spellStart"/>
+      <w:r>
+        <w:rPr>
+          <w:rFonts w:cs="Times New Roman"/>
+          <w:i/>
+          <w:iCs/>
+        </w:rPr>
+        <w:t>queries</w:t>
+      </w:r>
+      <w:proofErr w:type="spellEnd"/>
+      <w:r>
+        <w:rPr>
+          <w:rFonts w:cs="Times New Roman"/>
+        </w:rPr>
+        <w:t xml:space="preserve"> retornam uma instância de </w:t>
+      </w:r>
+      <w:proofErr w:type="spellStart"/>
+      <w:r>
+        <w:rPr>
+          <w:rFonts w:cs="Times New Roman"/>
+          <w:i/>
+          <w:iCs/>
+        </w:rPr>
+        <w:t>LiveData</w:t>
+      </w:r>
+      <w:proofErr w:type="spellEnd"/>
+      <w:r>
+        <w:rPr>
+          <w:rFonts w:cs="Times New Roman"/>
+        </w:rPr>
+        <w:t xml:space="preserve">. Este pedido assíncrono retorna esta instância para possibilitar à </w:t>
+      </w:r>
+      <w:proofErr w:type="spellStart"/>
+      <w:r>
+        <w:rPr>
+          <w:rFonts w:cs="Times New Roman"/>
+          <w:i/>
+          <w:iCs/>
+        </w:rPr>
+        <w:t>main</w:t>
+      </w:r>
+      <w:proofErr w:type="spellEnd"/>
+      <w:r>
+        <w:rPr>
+          <w:rFonts w:cs="Times New Roman"/>
+          <w:i/>
+          <w:iCs/>
+        </w:rPr>
+        <w:t xml:space="preserve"> </w:t>
+      </w:r>
+      <w:proofErr w:type="spellStart"/>
+      <w:r>
+        <w:rPr>
+          <w:rFonts w:cs="Times New Roman"/>
+          <w:i/>
+          <w:iCs/>
+        </w:rPr>
+        <w:t>thread</w:t>
+      </w:r>
+      <w:proofErr w:type="spellEnd"/>
+      <w:r>
+        <w:rPr>
+          <w:rFonts w:cs="Times New Roman"/>
+        </w:rPr>
+        <w:t xml:space="preserve"> fazer a observação do resultado de forma a ser notificada quando este chegar. À luz desse facto foi criado um </w:t>
+      </w:r>
+      <w:proofErr w:type="spellStart"/>
+      <w:r>
+        <w:rPr>
+          <w:rFonts w:cs="Times New Roman"/>
+          <w:i/>
+          <w:iCs/>
+        </w:rPr>
+        <w:t>AbstractModel</w:t>
+      </w:r>
+      <w:proofErr w:type="spellEnd"/>
+      <w:r>
+        <w:rPr>
+          <w:rFonts w:cs="Times New Roman"/>
+        </w:rPr>
+        <w:t xml:space="preserve">, do qual todos os </w:t>
+      </w:r>
+      <w:proofErr w:type="spellStart"/>
+      <w:r>
+        <w:rPr>
+          <w:rFonts w:cs="Times New Roman"/>
+          <w:i/>
+          <w:iCs/>
+        </w:rPr>
+        <w:t>models</w:t>
+      </w:r>
+      <w:proofErr w:type="spellEnd"/>
+      <w:r>
+        <w:rPr>
+          <w:rFonts w:cs="Times New Roman"/>
+        </w:rPr>
+        <w:t xml:space="preserve"> da aplicação derivam. Este </w:t>
+      </w:r>
+      <w:proofErr w:type="spellStart"/>
+      <w:r>
+        <w:rPr>
+          <w:rFonts w:cs="Times New Roman"/>
+          <w:i/>
+          <w:iCs/>
+        </w:rPr>
+        <w:t>AbstractModel</w:t>
+      </w:r>
+      <w:proofErr w:type="spellEnd"/>
+      <w:r>
+        <w:rPr>
+          <w:rFonts w:cs="Times New Roman"/>
+        </w:rPr>
+        <w:t xml:space="preserve"> foi criado </w:t>
+      </w:r>
+      <w:r>
+        <w:rPr>
+          <w:rFonts w:cs="Times New Roman"/>
+        </w:rPr>
+        <w:t>de forma que</w:t>
+      </w:r>
+      <w:r>
+        <w:rPr>
+          <w:rFonts w:cs="Times New Roman"/>
+        </w:rPr>
+        <w:t xml:space="preserve"> as funções utilitárias sob as instâncias de </w:t>
+      </w:r>
+      <w:proofErr w:type="spellStart"/>
+      <w:r>
+        <w:rPr>
+          <w:rFonts w:cs="Times New Roman"/>
+          <w:i/>
+          <w:iCs/>
+        </w:rPr>
+        <w:t>LiveData</w:t>
+      </w:r>
+      <w:proofErr w:type="spellEnd"/>
+      <w:r>
+        <w:rPr>
+          <w:rFonts w:cs="Times New Roman"/>
+        </w:rPr>
+        <w:t xml:space="preserve"> </w:t>
+      </w:r>
+      <w:r>
+        <w:rPr>
+          <w:rFonts w:cs="Times New Roman"/>
+        </w:rPr>
+        <w:t xml:space="preserve">possam estar acessíveis por parte de todos os </w:t>
+      </w:r>
+      <w:proofErr w:type="spellStart"/>
+      <w:r>
+        <w:rPr>
+          <w:rFonts w:cs="Times New Roman"/>
+          <w:i/>
+          <w:iCs/>
+        </w:rPr>
+        <w:t>models</w:t>
+      </w:r>
+      <w:proofErr w:type="spellEnd"/>
+      <w:r>
+        <w:rPr>
+          <w:rFonts w:cs="Times New Roman"/>
+        </w:rPr>
+        <w:t xml:space="preserve">. Foram criadas duas funções em concreto: </w:t>
+      </w:r>
+      <w:r>
+        <w:rPr>
+          <w:rFonts w:cs="Times New Roman"/>
+          <w:i/>
+          <w:iCs/>
+        </w:rPr>
+        <w:t>observe</w:t>
+      </w:r>
+      <w:r>
+        <w:rPr>
+          <w:rFonts w:cs="Times New Roman"/>
+        </w:rPr>
+        <w:t xml:space="preserve"> e </w:t>
+      </w:r>
+      <w:proofErr w:type="spellStart"/>
+      <w:r>
+        <w:rPr>
+          <w:rFonts w:cs="Times New Roman"/>
+          <w:i/>
+          <w:iCs/>
+        </w:rPr>
+        <w:t>observeOnce</w:t>
+      </w:r>
+      <w:proofErr w:type="spellEnd"/>
+      <w:r>
+        <w:rPr>
+          <w:rFonts w:cs="Times New Roman"/>
+        </w:rPr>
+        <w:t xml:space="preserve">. No primeiro caso, como o nome indica, é registada uma observação indefinida sob uma determinada </w:t>
+      </w:r>
+      <w:proofErr w:type="spellStart"/>
+      <w:r>
+        <w:rPr>
+          <w:rFonts w:cs="Times New Roman"/>
+          <w:i/>
+          <w:iCs/>
+        </w:rPr>
+        <w:t>query</w:t>
+      </w:r>
+      <w:proofErr w:type="spellEnd"/>
+      <w:r>
+        <w:rPr>
+          <w:rFonts w:cs="Times New Roman"/>
+        </w:rPr>
+        <w:t xml:space="preserve"> que notifica a </w:t>
+      </w:r>
+      <w:proofErr w:type="spellStart"/>
+      <w:r>
+        <w:rPr>
+          <w:rFonts w:cs="Times New Roman"/>
+          <w:i/>
+          <w:iCs/>
+        </w:rPr>
+        <w:t>main</w:t>
+      </w:r>
+      <w:proofErr w:type="spellEnd"/>
+      <w:r>
+        <w:rPr>
+          <w:rFonts w:cs="Times New Roman"/>
+          <w:i/>
+          <w:iCs/>
+        </w:rPr>
+        <w:t xml:space="preserve"> </w:t>
+      </w:r>
+      <w:proofErr w:type="spellStart"/>
+      <w:r>
+        <w:rPr>
+          <w:rFonts w:cs="Times New Roman"/>
+          <w:i/>
+          <w:iCs/>
+        </w:rPr>
+        <w:t>thread</w:t>
+      </w:r>
+      <w:proofErr w:type="spellEnd"/>
+      <w:r>
+        <w:rPr>
+          <w:rFonts w:cs="Times New Roman"/>
+        </w:rPr>
+        <w:t xml:space="preserve"> sempre que o resultado for diferente do anterior. No segundo caso, a observação é cancelada quando o primeiro resultado vier. Existe também uma outra função denominada </w:t>
+      </w:r>
+      <w:proofErr w:type="spellStart"/>
+      <w:r>
+        <w:rPr>
+          <w:rFonts w:cs="Times New Roman"/>
+          <w:i/>
+          <w:iCs/>
+        </w:rPr>
+        <w:t>observeForever</w:t>
+      </w:r>
+      <w:proofErr w:type="spellEnd"/>
+      <w:r>
+        <w:rPr>
+          <w:rFonts w:cs="Times New Roman"/>
+        </w:rPr>
+        <w:t xml:space="preserve"> que atua de forma semelhante ao </w:t>
+      </w:r>
+      <w:r>
+        <w:rPr>
+          <w:rFonts w:cs="Times New Roman"/>
+          <w:i/>
+          <w:iCs/>
+        </w:rPr>
+        <w:t>observe</w:t>
+      </w:r>
+      <w:r>
+        <w:rPr>
+          <w:rFonts w:cs="Times New Roman"/>
+        </w:rPr>
+        <w:t xml:space="preserve">. A diferença entre os dois é que o </w:t>
+      </w:r>
+      <w:r>
+        <w:rPr>
+          <w:rFonts w:cs="Times New Roman"/>
+          <w:i/>
+          <w:iCs/>
+        </w:rPr>
+        <w:t>observe</w:t>
+      </w:r>
+      <w:r>
+        <w:rPr>
+          <w:rFonts w:cs="Times New Roman"/>
+        </w:rPr>
+        <w:t xml:space="preserve"> está restringido ao </w:t>
+      </w:r>
+      <w:proofErr w:type="spellStart"/>
+      <w:r>
+        <w:rPr>
+          <w:rFonts w:cs="Times New Roman"/>
+          <w:i/>
+          <w:iCs/>
+        </w:rPr>
+        <w:t>lifecyle</w:t>
+      </w:r>
+      <w:proofErr w:type="spellEnd"/>
+      <w:r>
+        <w:rPr>
+          <w:rFonts w:cs="Times New Roman"/>
+          <w:i/>
+          <w:iCs/>
+        </w:rPr>
+        <w:t xml:space="preserve"> </w:t>
+      </w:r>
+      <w:proofErr w:type="spellStart"/>
+      <w:r>
+        <w:rPr>
+          <w:rFonts w:cs="Times New Roman"/>
+          <w:i/>
+          <w:iCs/>
+        </w:rPr>
+        <w:t>owner</w:t>
+      </w:r>
+      <w:proofErr w:type="spellEnd"/>
+      <w:r>
+        <w:rPr>
+          <w:rFonts w:cs="Times New Roman"/>
+        </w:rPr>
+        <w:t xml:space="preserve"> (o tempo de vida da </w:t>
+      </w:r>
+      <w:proofErr w:type="spellStart"/>
+      <w:r>
+        <w:rPr>
+          <w:rFonts w:cs="Times New Roman"/>
+          <w:i/>
+          <w:iCs/>
+        </w:rPr>
+        <w:t>view</w:t>
+      </w:r>
+      <w:proofErr w:type="spellEnd"/>
+      <w:r>
+        <w:rPr>
+          <w:rFonts w:cs="Times New Roman"/>
+        </w:rPr>
+        <w:t xml:space="preserve"> que registou a observação), enquanto o outro não tem restrições quanto a isso, e tem o tempo de vida da aplicação.</w:t>
+      </w:r>
+      <w:commentRangeEnd w:id="45"/>
+      <w:r>
+        <w:rPr>
+          <w:rStyle w:val="CommentReference"/>
+        </w:rPr>
+        <w:commentReference w:id="45"/>
+      </w:r>
     </w:p>
     <w:p>
       <w:pPr>
@@ -10710,14 +11519,14 @@
           <w:rFonts w:ascii="Times New Roman" w:hAnsi="Times New Roman" w:cs="Times New Roman"/>
         </w:rPr>
       </w:pPr>
-      <w:bookmarkStart w:id="45" w:name="_Toc73807782"/>
+      <w:bookmarkStart w:id="46" w:name="_Toc73807782"/>
       <w:r>
         <w:rPr>
           <w:rFonts w:ascii="Times New Roman" w:hAnsi="Times New Roman" w:cs="Times New Roman"/>
         </w:rPr>
         <w:t>Avaliação Experimental</w:t>
       </w:r>
-      <w:bookmarkEnd w:id="45"/>
+      <w:bookmarkEnd w:id="46"/>
     </w:p>
     <w:p>
       <w:pPr>
@@ -10846,14 +11655,14 @@
           <w:rFonts w:ascii="Times New Roman" w:hAnsi="Times New Roman" w:cs="Times New Roman"/>
         </w:rPr>
       </w:pPr>
-      <w:bookmarkStart w:id="46" w:name="_Toc73807783"/>
+      <w:bookmarkStart w:id="47" w:name="_Toc73807783"/>
       <w:r>
         <w:rPr>
           <w:rFonts w:ascii="Times New Roman" w:hAnsi="Times New Roman" w:cs="Times New Roman"/>
         </w:rPr>
         <w:t>Conclusão e trabalho futuro</w:t>
       </w:r>
-      <w:bookmarkEnd w:id="46"/>
+      <w:bookmarkEnd w:id="47"/>
     </w:p>
     <w:p>
       <w:pPr>
@@ -10863,14 +11672,14 @@
           <w:rFonts w:ascii="Times New Roman" w:hAnsi="Times New Roman" w:cs="Times New Roman"/>
         </w:rPr>
       </w:pPr>
-      <w:bookmarkStart w:id="47" w:name="_Toc73807784"/>
+      <w:bookmarkStart w:id="48" w:name="_Toc73807784"/>
       <w:r>
         <w:rPr>
           <w:rFonts w:ascii="Times New Roman" w:hAnsi="Times New Roman" w:cs="Times New Roman"/>
         </w:rPr>
         <w:t>6.1 Conclusão</w:t>
       </w:r>
-      <w:bookmarkEnd w:id="47"/>
+      <w:bookmarkEnd w:id="48"/>
     </w:p>
     <w:p>
       <w:pPr>
@@ -10919,14 +11728,14 @@
           <w:rFonts w:ascii="Times New Roman" w:hAnsi="Times New Roman" w:cs="Times New Roman"/>
         </w:rPr>
       </w:pPr>
-      <w:bookmarkStart w:id="48" w:name="_Toc73807785"/>
+      <w:bookmarkStart w:id="49" w:name="_Toc73807785"/>
       <w:r>
         <w:rPr>
           <w:rFonts w:ascii="Times New Roman" w:hAnsi="Times New Roman" w:cs="Times New Roman"/>
         </w:rPr>
         <w:t>6.2 Trabalho futuro</w:t>
       </w:r>
-      <w:bookmarkEnd w:id="48"/>
+      <w:bookmarkEnd w:id="49"/>
     </w:p>
     <w:p>
       <w:pPr>
@@ -10999,7 +11808,7 @@
         </w:rPr>
       </w:pPr>
     </w:p>
-    <w:bookmarkStart w:id="49" w:name="_Toc73807786" w:displacedByCustomXml="next"/>
+    <w:bookmarkStart w:id="50" w:name="_Toc73807786" w:displacedByCustomXml="next"/>
     <w:sdt>
       <w:sdtPr>
         <w:rPr>
@@ -11037,7 +11846,7 @@
             </w:rPr>
             <w:t>Referências</w:t>
           </w:r>
-          <w:bookmarkEnd w:id="49"/>
+          <w:bookmarkEnd w:id="50"/>
         </w:p>
         <w:p>
           <w:pPr>
@@ -11588,7 +12397,7 @@
           <w:rFonts w:ascii="Times New Roman" w:hAnsi="Times New Roman" w:cs="Times New Roman"/>
         </w:rPr>
       </w:pPr>
-      <w:bookmarkStart w:id="50" w:name="_Toc73807787"/>
+      <w:bookmarkStart w:id="51" w:name="_Toc73807787"/>
       <w:r>
         <w:rPr>
           <w:rFonts w:ascii="Times New Roman" w:hAnsi="Times New Roman" w:cs="Times New Roman"/>
@@ -11596,7 +12405,7 @@
         <w:lastRenderedPageBreak/>
         <w:t>A.1 Diagramas da Aplicação</w:t>
       </w:r>
-      <w:bookmarkEnd w:id="50"/>
+      <w:bookmarkEnd w:id="51"/>
     </w:p>
     <w:p>
       <w:pPr>
@@ -11631,7 +12440,21 @@
         <w:rPr>
           <w:rFonts w:cs="Times New Roman"/>
         </w:rPr>
-        <w:t xml:space="preserve"> devido à sua dimensão, as figuras têm  que ser apresentadas de forma a ocupar toda a página, na forma de paisagem (</w:t>
+        <w:t xml:space="preserve"> devido à sua dimensão, as figuras </w:t>
+      </w:r>
+      <w:proofErr w:type="gramStart"/>
+      <w:r>
+        <w:rPr>
+          <w:rFonts w:cs="Times New Roman"/>
+        </w:rPr>
+        <w:t>têm  que</w:t>
+      </w:r>
+      <w:proofErr w:type="gramEnd"/>
+      <w:r>
+        <w:rPr>
+          <w:rFonts w:cs="Times New Roman"/>
+        </w:rPr>
+        <w:t xml:space="preserve"> ser apresentadas de forma a ocupar toda a página, na forma de paisagem (</w:t>
       </w:r>
       <w:proofErr w:type="spellStart"/>
       <w:r>
@@ -11815,7 +12638,7 @@
           <w:rFonts w:ascii="Times New Roman" w:hAnsi="Times New Roman" w:cs="Times New Roman"/>
         </w:rPr>
       </w:pPr>
-      <w:bookmarkStart w:id="51" w:name="_Toc73807788"/>
+      <w:bookmarkStart w:id="52" w:name="_Toc73807788"/>
       <w:r>
         <w:rPr>
           <w:rFonts w:ascii="Times New Roman" w:hAnsi="Times New Roman" w:cs="Times New Roman"/>
@@ -11823,7 +12646,7 @@
         <w:lastRenderedPageBreak/>
         <w:t>A.2 Modelos de dados</w:t>
       </w:r>
-      <w:bookmarkEnd w:id="51"/>
+      <w:bookmarkEnd w:id="52"/>
     </w:p>
     <w:p>
       <w:pPr>
@@ -11894,7 +12717,21 @@
         <w:rPr>
           <w:rFonts w:cs="Times New Roman"/>
         </w:rPr>
-        <w:t xml:space="preserve"> global. Apenas como referência, é expectável cerca de 30 a 40 páginas A4 não devendo exceder 50 páginas.. A estrutura deve ser discutida e aceite pelo orientador. Os capítulos apresentados devem ter, em geral, a seguinte organização:</w:t>
+        <w:t xml:space="preserve"> global. Apenas como referência, é expectável cerca de 30 a 40 páginas A4 não devendo exceder 50 </w:t>
+      </w:r>
+      <w:proofErr w:type="gramStart"/>
+      <w:r>
+        <w:rPr>
+          <w:rFonts w:cs="Times New Roman"/>
+        </w:rPr>
+        <w:t>páginas..</w:t>
+      </w:r>
+      <w:proofErr w:type="gramEnd"/>
+      <w:r>
+        <w:rPr>
+          <w:rFonts w:cs="Times New Roman"/>
+        </w:rPr>
+        <w:t xml:space="preserve"> A estrutura deve ser discutida e aceite pelo orientador. Os capítulos apresentados devem ter, em geral, a seguinte organização:</w:t>
       </w:r>
     </w:p>
     <w:p>
@@ -12017,7 +12854,21 @@
         <w:rPr>
           <w:rFonts w:cs="Times New Roman"/>
         </w:rPr>
-        <w:t xml:space="preserve">Introdução dos conhecimentos necessários para entendimento do trabalho, estabelecimento de terminologia e descrição detalhada do problema e do seu contexto. Síntese de abordagens anteriores do problema, caso existam, indicando as razões porque são insatisfatórias. </w:t>
+        <w:t xml:space="preserve">Introdução dos conhecimentos necessários para entendimento do trabalho, estabelecimento de terminologia e descrição detalhada do problema e do seu contexto. Síntese de abordagens anteriores do problema, caso existam, indicando as razões </w:t>
+      </w:r>
+      <w:proofErr w:type="gramStart"/>
+      <w:r>
+        <w:rPr>
+          <w:rFonts w:cs="Times New Roman"/>
+        </w:rPr>
+        <w:t>porque</w:t>
+      </w:r>
+      <w:proofErr w:type="gramEnd"/>
+      <w:r>
+        <w:rPr>
+          <w:rFonts w:cs="Times New Roman"/>
+        </w:rPr>
+        <w:t xml:space="preserve"> são insatisfatórias. </w:t>
       </w:r>
     </w:p>
     <w:p>
@@ -12972,7 +13823,21 @@
         <w:rPr>
           <w:rFonts w:cs="Times New Roman"/>
         </w:rPr>
-        <w:t>Enumere as coisas que fez e que considere importantes. Não seja modesto mas também não exagere.</w:t>
+        <w:t xml:space="preserve">Enumere as coisas que fez e que considere importantes. Não seja </w:t>
+      </w:r>
+      <w:proofErr w:type="gramStart"/>
+      <w:r>
+        <w:rPr>
+          <w:rFonts w:cs="Times New Roman"/>
+        </w:rPr>
+        <w:t>modesto</w:t>
+      </w:r>
+      <w:proofErr w:type="gramEnd"/>
+      <w:r>
+        <w:rPr>
+          <w:rFonts w:cs="Times New Roman"/>
+        </w:rPr>
+        <w:t xml:space="preserve"> mas também não exagere.</w:t>
       </w:r>
     </w:p>
     <w:p>
@@ -13336,11 +14201,19 @@
           <w:rFonts w:cs="Times New Roman"/>
         </w:rPr>
       </w:pPr>
-      <w:r>
-        <w:rPr>
-          <w:rFonts w:cs="Times New Roman"/>
-        </w:rPr>
-        <w:t xml:space="preserve">Exemplo : </w:t>
+      <w:proofErr w:type="gramStart"/>
+      <w:r>
+        <w:rPr>
+          <w:rFonts w:cs="Times New Roman"/>
+        </w:rPr>
+        <w:t>Exemplo :</w:t>
+      </w:r>
+      <w:proofErr w:type="gramEnd"/>
+      <w:r>
+        <w:rPr>
+          <w:rFonts w:cs="Times New Roman"/>
+        </w:rPr>
+        <w:t xml:space="preserve"> </w:t>
       </w:r>
     </w:p>
     <w:p>
@@ -13407,7 +14280,21 @@
         <w:rPr>
           <w:rFonts w:cs="Times New Roman"/>
         </w:rPr>
-        <w:t xml:space="preserve">Esta aplicação móvel irá realizar um papel idêntico ás já faladas </w:t>
+        <w:t xml:space="preserve">Esta aplicação móvel irá realizar um papel idêntico </w:t>
+      </w:r>
+      <w:proofErr w:type="gramStart"/>
+      <w:r>
+        <w:rPr>
+          <w:rFonts w:cs="Times New Roman"/>
+        </w:rPr>
+        <w:t>ás</w:t>
+      </w:r>
+      <w:proofErr w:type="gramEnd"/>
+      <w:r>
+        <w:rPr>
+          <w:rFonts w:cs="Times New Roman"/>
+        </w:rPr>
+        <w:t xml:space="preserve"> já faladas </w:t>
       </w:r>
       <w:proofErr w:type="spellStart"/>
       <w:r>
@@ -13500,7 +14387,21 @@
         <w:rPr>
           <w:rFonts w:cs="Times New Roman"/>
         </w:rPr>
-        <w:t xml:space="preserve">- fazer fluxograma de comunicação da </w:t>
+        <w:t xml:space="preserve">- </w:t>
+      </w:r>
+      <w:proofErr w:type="gramStart"/>
+      <w:r>
+        <w:rPr>
+          <w:rFonts w:cs="Times New Roman"/>
+        </w:rPr>
+        <w:t>fazer</w:t>
+      </w:r>
+      <w:proofErr w:type="gramEnd"/>
+      <w:r>
+        <w:rPr>
+          <w:rFonts w:cs="Times New Roman"/>
+        </w:rPr>
+        <w:t xml:space="preserve"> fluxograma de comunicação da </w:t>
       </w:r>
       <w:proofErr w:type="spellStart"/>
       <w:r>
@@ -13521,7 +14422,21 @@
         <w:rPr>
           <w:rFonts w:cs="Times New Roman"/>
         </w:rPr>
-        <w:t>-falar que para aceder é preciso ter conta criada e dispositivo registado</w:t>
+        <w:t>-</w:t>
+      </w:r>
+      <w:proofErr w:type="gramStart"/>
+      <w:r>
+        <w:rPr>
+          <w:rFonts w:cs="Times New Roman"/>
+        </w:rPr>
+        <w:t>falar</w:t>
+      </w:r>
+      <w:proofErr w:type="gramEnd"/>
+      <w:r>
+        <w:rPr>
+          <w:rFonts w:cs="Times New Roman"/>
+        </w:rPr>
+        <w:t xml:space="preserve"> que para aceder é preciso ter conta criada e dispositivo registado</w:t>
       </w:r>
     </w:p>
     <w:p>
@@ -13695,7 +14610,21 @@
         <w:rPr>
           <w:rFonts w:cs="Times New Roman"/>
         </w:rPr>
-        <w:t>Falar da forma como é feita a autenticação e porque.</w:t>
+        <w:t xml:space="preserve">Falar da forma como é feita a autenticação e </w:t>
+      </w:r>
+      <w:proofErr w:type="gramStart"/>
+      <w:r>
+        <w:rPr>
+          <w:rFonts w:cs="Times New Roman"/>
+        </w:rPr>
+        <w:t>porque</w:t>
+      </w:r>
+      <w:proofErr w:type="gramEnd"/>
+      <w:r>
+        <w:rPr>
+          <w:rFonts w:cs="Times New Roman"/>
+        </w:rPr>
+        <w:t>.</w:t>
       </w:r>
     </w:p>
     <w:p>
@@ -13723,7 +14652,21 @@
         <w:rPr>
           <w:rFonts w:cs="Times New Roman"/>
         </w:rPr>
-        <w:t xml:space="preserve">O porque de termos escolhido as </w:t>
+        <w:t xml:space="preserve">O </w:t>
+      </w:r>
+      <w:proofErr w:type="gramStart"/>
+      <w:r>
+        <w:rPr>
+          <w:rFonts w:cs="Times New Roman"/>
+        </w:rPr>
+        <w:t>porque</w:t>
+      </w:r>
+      <w:proofErr w:type="gramEnd"/>
+      <w:r>
+        <w:rPr>
+          <w:rFonts w:cs="Times New Roman"/>
+        </w:rPr>
+        <w:t xml:space="preserve"> de termos escolhido as </w:t>
       </w:r>
       <w:proofErr w:type="spellStart"/>
       <w:r>
@@ -13931,7 +14874,21 @@
         <w:rPr>
           <w:rFonts w:cs="Times New Roman"/>
         </w:rPr>
-        <w:t xml:space="preserve">Falar do que fizemos para conseguir representar na ui, ou seja desligar e ligar </w:t>
+        <w:t xml:space="preserve">Falar do que fizemos para conseguir representar na ui, </w:t>
+      </w:r>
+      <w:proofErr w:type="gramStart"/>
+      <w:r>
+        <w:rPr>
+          <w:rFonts w:cs="Times New Roman"/>
+        </w:rPr>
+        <w:t>ou seja</w:t>
+      </w:r>
+      <w:proofErr w:type="gramEnd"/>
+      <w:r>
+        <w:rPr>
+          <w:rFonts w:cs="Times New Roman"/>
+        </w:rPr>
+        <w:t xml:space="preserve"> desligar e ligar </w:t>
       </w:r>
       <w:proofErr w:type="spellStart"/>
       <w:r>
@@ -13968,6 +14925,78 @@
           <w:rFonts w:cs="Times New Roman"/>
         </w:rPr>
         <w:t>Colocar aqui também os gráficos realizados e temos que tentar explicar o que que estamos a ver.</w:t>
+      </w:r>
+    </w:p>
+  </w:comment>
+  <w:comment w:id="45" w:author="afonso nobre" w:date="2021-06-07T22:49:00Z" w:initials="an">
+    <w:p>
+      <w:pPr>
+        <w:jc w:val="both"/>
+        <w:rPr>
+          <w:rFonts w:cs="Times New Roman"/>
+        </w:rPr>
+      </w:pPr>
+      <w:r>
+        <w:rPr>
+          <w:rStyle w:val="CommentReference"/>
+        </w:rPr>
+        <w:annotationRef/>
+      </w:r>
+      <w:proofErr w:type="spellStart"/>
+      <w:r>
+        <w:rPr>
+          <w:rFonts w:cs="Times New Roman"/>
+        </w:rPr>
+        <w:t>Room</w:t>
+      </w:r>
+      <w:proofErr w:type="spellEnd"/>
+      <w:r>
+        <w:rPr>
+          <w:rFonts w:cs="Times New Roman"/>
+        </w:rPr>
+        <w:t xml:space="preserve">; </w:t>
+      </w:r>
+      <w:proofErr w:type="spellStart"/>
+      <w:r>
+        <w:rPr>
+          <w:rFonts w:cs="Times New Roman"/>
+        </w:rPr>
+        <w:t>Dao</w:t>
+      </w:r>
+      <w:proofErr w:type="spellEnd"/>
+      <w:r>
+        <w:rPr>
+          <w:rFonts w:cs="Times New Roman"/>
+        </w:rPr>
+        <w:t xml:space="preserve">; Entidades; </w:t>
+      </w:r>
+      <w:proofErr w:type="spellStart"/>
+      <w:r>
+        <w:rPr>
+          <w:rFonts w:cs="Times New Roman"/>
+        </w:rPr>
+        <w:t>SQLite</w:t>
+      </w:r>
+      <w:proofErr w:type="spellEnd"/>
+      <w:r>
+        <w:rPr>
+          <w:rFonts w:cs="Times New Roman"/>
+        </w:rPr>
+        <w:t xml:space="preserve">; </w:t>
+      </w:r>
+      <w:proofErr w:type="spellStart"/>
+      <w:r>
+        <w:rPr>
+          <w:rFonts w:cs="Times New Roman"/>
+        </w:rPr>
+        <w:t>Model</w:t>
+      </w:r>
+      <w:proofErr w:type="spellEnd"/>
+      <w:r>
+        <w:rPr>
+          <w:rFonts w:cs="Times New Roman"/>
+        </w:rPr>
+        <w:t xml:space="preserve">; </w:t>
       </w:r>
     </w:p>
   </w:comment>
@@ -13987,6 +15016,7 @@
   <w15:commentEx w15:paraId="5F7B12EE" w15:done="0"/>
   <w15:commentEx w15:paraId="3D1A1818" w15:done="0"/>
   <w15:commentEx w15:paraId="178401DF" w15:done="0"/>
+  <w15:commentEx w15:paraId="2BA62766" w15:done="0"/>
 </w15:commentsEx>
 </file>
 
@@ -14002,6 +15032,7 @@
   <w16cex:commentExtensible w16cex:durableId="24661C4E" w16cex:dateUtc="2021-06-05T14:52:00Z"/>
   <w16cex:commentExtensible w16cex:durableId="24678434" w16cex:dateUtc="2021-06-06T16:28:00Z"/>
   <w16cex:commentExtensible w16cex:durableId="24678D25" w16cex:dateUtc="2021-06-06T17:06:00Z"/>
+  <w16cex:commentExtensible w16cex:durableId="2469210A" w16cex:dateUtc="2021-06-07T21:49:00Z"/>
 </w16cex:commentsExtensible>
 </file>
 
@@ -14018,6 +15049,7 @@
   <w16cid:commentId w16cid:paraId="5F7B12EE" w16cid:durableId="24661C4E"/>
   <w16cid:commentId w16cid:paraId="3D1A1818" w16cid:durableId="24678434"/>
   <w16cid:commentId w16cid:paraId="178401DF" w16cid:durableId="24678D25"/>
+  <w16cid:commentId w16cid:paraId="2BA62766" w16cid:durableId="2469210A"/>
 </w16cid:commentsIds>
 </file>
 

</xml_diff>

<commit_message>
Mande some visual changes and fixed eNodeB Id
</commit_message>
<xml_diff>
--- a/Reports/RelatorioFinalProjeto.docx
+++ b/Reports/RelatorioFinalProjeto.docx
@@ -159,26 +159,34 @@
           <w:b/>
           <w:sz w:val="36"/>
         </w:rPr>
-        <w:t xml:space="preserve">5G </w:t>
-      </w:r>
-      <w:proofErr w:type="spellStart"/>
+        <w:t xml:space="preserve">Aplicação Android </w:t>
+      </w:r>
       <w:r>
         <w:rPr>
           <w:rFonts w:cs="Times New Roman"/>
           <w:b/>
           <w:sz w:val="36"/>
         </w:rPr>
-        <w:t>Qos</w:t>
-      </w:r>
-      <w:proofErr w:type="spellEnd"/>
+        <w:t xml:space="preserve">5G </w:t>
+      </w:r>
+      <w:proofErr w:type="spellStart"/>
       <w:r>
         <w:rPr>
           <w:rFonts w:cs="Times New Roman"/>
           <w:b/>
           <w:sz w:val="36"/>
         </w:rPr>
-        <w:t xml:space="preserve"> Aplicação Android</w:t>
-      </w:r>
+        <w:t>Qo</w:t>
+      </w:r>
+      <w:r>
+        <w:rPr>
+          <w:rFonts w:cs="Times New Roman"/>
+          <w:b/>
+          <w:sz w:val="36"/>
+        </w:rPr>
+        <w:t>S</w:t>
+      </w:r>
+      <w:proofErr w:type="spellEnd"/>
       <w:r>
         <w:rPr>
           <w:rFonts w:cs="Times New Roman"/>
@@ -680,7 +688,11 @@
     </w:p>
     <w:p>
       <w:pPr>
-        <w:jc w:val="both"/>
+        <w:pStyle w:val="ListParagraph"/>
+        <w:numPr>
+          <w:ilvl w:val="0"/>
+          <w:numId w:val="10"/>
+        </w:numPr>
         <w:rPr>
           <w:rFonts w:cs="Times New Roman"/>
         </w:rPr>
@@ -775,7 +787,11 @@
     </w:p>
     <w:p>
       <w:pPr>
-        <w:jc w:val="both"/>
+        <w:pStyle w:val="ListParagraph"/>
+        <w:numPr>
+          <w:ilvl w:val="0"/>
+          <w:numId w:val="10"/>
+        </w:numPr>
         <w:rPr>
           <w:rFonts w:cs="Times New Roman"/>
         </w:rPr>
@@ -885,7 +901,11 @@
     </w:p>
     <w:p>
       <w:pPr>
-        <w:jc w:val="both"/>
+        <w:pStyle w:val="ListParagraph"/>
+        <w:numPr>
+          <w:ilvl w:val="0"/>
+          <w:numId w:val="10"/>
+        </w:numPr>
         <w:rPr>
           <w:rFonts w:cs="Times New Roman"/>
         </w:rPr>
@@ -919,15 +939,27 @@
         </w:rPr>
         <w:t xml:space="preserve">- Plataforma de </w:t>
       </w:r>
-      <w:proofErr w:type="spellStart"/>
-      <w:r>
-        <w:rPr>
-          <w:rFonts w:cs="Times New Roman"/>
-          <w:i/>
-        </w:rPr>
-        <w:t>softawre</w:t>
-      </w:r>
-      <w:proofErr w:type="spellEnd"/>
+      <w:r>
+        <w:rPr>
+          <w:rFonts w:cs="Times New Roman"/>
+          <w:i/>
+        </w:rPr>
+        <w:t>soft</w:t>
+      </w:r>
+      <w:r>
+        <w:rPr>
+          <w:rFonts w:cs="Times New Roman"/>
+          <w:i/>
+        </w:rPr>
+        <w:t>wa</w:t>
+      </w:r>
+      <w:r>
+        <w:rPr>
+          <w:rFonts w:cs="Times New Roman"/>
+          <w:i/>
+        </w:rPr>
+        <w:t>re</w:t>
+      </w:r>
       <w:r>
         <w:rPr>
           <w:rFonts w:cs="Times New Roman"/>
@@ -1200,6 +1232,10 @@
     <w:p>
       <w:pPr>
         <w:pStyle w:val="Estilo1"/>
+        <w:numPr>
+          <w:ilvl w:val="0"/>
+          <w:numId w:val="11"/>
+        </w:numPr>
         <w:jc w:val="both"/>
         <w:rPr>
           <w:sz w:val="22"/>
@@ -1255,16 +1291,14 @@
         </w:rPr>
         <w:t xml:space="preserve">– Hardware and software probe to be installed on vehicles </w:t>
       </w:r>
-      <w:proofErr w:type="gramStart"/>
       <w:r>
         <w:rPr>
           <w:sz w:val="22"/>
           <w:szCs w:val="22"/>
           <w:lang w:val="en-US"/>
         </w:rPr>
-        <w:t>in order to</w:t>
-      </w:r>
-      <w:proofErr w:type="gramEnd"/>
+        <w:t>to</w:t>
+      </w:r>
       <w:r>
         <w:rPr>
           <w:sz w:val="22"/>
@@ -1277,6 +1311,10 @@
     <w:p>
       <w:pPr>
         <w:pStyle w:val="Estilo1"/>
+        <w:numPr>
+          <w:ilvl w:val="0"/>
+          <w:numId w:val="11"/>
+        </w:numPr>
         <w:jc w:val="both"/>
         <w:rPr>
           <w:sz w:val="22"/>
@@ -1328,6 +1366,10 @@
     <w:p>
       <w:pPr>
         <w:pStyle w:val="Estilo1"/>
+        <w:numPr>
+          <w:ilvl w:val="0"/>
+          <w:numId w:val="11"/>
+        </w:numPr>
         <w:jc w:val="both"/>
         <w:rPr>
           <w:sz w:val="22"/>
@@ -2338,23 +2380,7 @@
             <w:rFonts w:cs="Times New Roman"/>
             <w:noProof/>
           </w:rPr>
-          <w:t>2.2 Integr</w:t>
-        </w:r>
-        <w:r>
-          <w:rPr>
-            <w:rStyle w:val="Hyperlink"/>
-            <w:rFonts w:cs="Times New Roman"/>
-            <w:noProof/>
-          </w:rPr>
-          <w:t>a</w:t>
-        </w:r>
-        <w:r>
-          <w:rPr>
-            <w:rStyle w:val="Hyperlink"/>
-            <w:rFonts w:cs="Times New Roman"/>
-            <w:noProof/>
-          </w:rPr>
-          <w:t>ção no sistema</w:t>
+          <w:t>2.2 Integração no sistema</w:t>
         </w:r>
         <w:r>
           <w:rPr>
@@ -2395,7 +2421,7 @@
             <w:noProof/>
             <w:webHidden/>
           </w:rPr>
-          <w:t>5</w:t>
+          <w:t>4</w:t>
         </w:r>
         <w:r>
           <w:rPr>
@@ -2469,7 +2495,7 @@
             <w:noProof/>
             <w:webHidden/>
           </w:rPr>
-          <w:t>6</w:t>
+          <w:t>5</w:t>
         </w:r>
         <w:r>
           <w:rPr>
@@ -2567,7 +2593,7 @@
             <w:noProof/>
             <w:webHidden/>
           </w:rPr>
-          <w:t>8</w:t>
+          <w:t>7</w:t>
         </w:r>
         <w:r>
           <w:rPr>
@@ -2641,7 +2667,7 @@
             <w:noProof/>
             <w:webHidden/>
           </w:rPr>
-          <w:t>8</w:t>
+          <w:t>7</w:t>
         </w:r>
         <w:r>
           <w:rPr>
@@ -2715,7 +2741,7 @@
             <w:noProof/>
             <w:webHidden/>
           </w:rPr>
-          <w:t>8</w:t>
+          <w:t>7</w:t>
         </w:r>
         <w:r>
           <w:rPr>
@@ -2813,7 +2839,7 @@
             <w:noProof/>
             <w:webHidden/>
           </w:rPr>
-          <w:t>10</w:t>
+          <w:t>9</w:t>
         </w:r>
         <w:r>
           <w:rPr>
@@ -2887,7 +2913,7 @@
             <w:noProof/>
             <w:webHidden/>
           </w:rPr>
-          <w:t>10</w:t>
+          <w:t>9</w:t>
         </w:r>
         <w:r>
           <w:rPr>
@@ -2989,7 +3015,7 @@
             <w:noProof/>
             <w:webHidden/>
           </w:rPr>
-          <w:t>10</w:t>
+          <w:t>9</w:t>
         </w:r>
         <w:r>
           <w:rPr>
@@ -3063,7 +3089,7 @@
             <w:noProof/>
             <w:webHidden/>
           </w:rPr>
-          <w:t>11</w:t>
+          <w:t>10</w:t>
         </w:r>
         <w:r>
           <w:rPr>
@@ -3137,7 +3163,7 @@
             <w:noProof/>
             <w:webHidden/>
           </w:rPr>
-          <w:t>13</w:t>
+          <w:t>12</w:t>
         </w:r>
         <w:r>
           <w:rPr>
@@ -3212,7 +3238,7 @@
             <w:noProof/>
             <w:webHidden/>
           </w:rPr>
-          <w:t>13</w:t>
+          <w:t>12</w:t>
         </w:r>
         <w:r>
           <w:rPr>
@@ -3287,7 +3313,7 @@
             <w:noProof/>
             <w:webHidden/>
           </w:rPr>
-          <w:t>13</w:t>
+          <w:t>12</w:t>
         </w:r>
         <w:r>
           <w:rPr>
@@ -3362,7 +3388,7 @@
             <w:noProof/>
             <w:webHidden/>
           </w:rPr>
-          <w:t>15</w:t>
+          <w:t>14</w:t>
         </w:r>
         <w:r>
           <w:rPr>
@@ -3436,7 +3462,7 @@
             <w:noProof/>
             <w:webHidden/>
           </w:rPr>
-          <w:t>15</w:t>
+          <w:t>14</w:t>
         </w:r>
         <w:r>
           <w:rPr>
@@ -3510,7 +3536,7 @@
             <w:noProof/>
             <w:webHidden/>
           </w:rPr>
-          <w:t>16</w:t>
+          <w:t>15</w:t>
         </w:r>
         <w:r>
           <w:rPr>
@@ -3608,7 +3634,7 @@
             <w:noProof/>
             <w:webHidden/>
           </w:rPr>
-          <w:t>18</w:t>
+          <w:t>17</w:t>
         </w:r>
         <w:r>
           <w:rPr>
@@ -5056,7 +5082,19 @@
         <w:rPr>
           <w:rFonts w:cs="Times New Roman"/>
         </w:rPr>
-        <w:t xml:space="preserve">, é criada uma janela de oportunidade para desenvolver uma aplicação que tire partido da praticidade do </w:t>
+        <w:t xml:space="preserve">, é criada uma janela de oportunidade para desenvolver uma aplicação que tire partido da </w:t>
+      </w:r>
+      <w:r>
+        <w:rPr>
+          <w:rFonts w:cs="Times New Roman"/>
+        </w:rPr>
+        <w:t>flexibilidade e usabilidade</w:t>
+      </w:r>
+      <w:r>
+        <w:rPr>
+          <w:rFonts w:cs="Times New Roman"/>
+        </w:rPr>
+        <w:t xml:space="preserve"> do </w:t>
       </w:r>
       <w:r>
         <w:rPr>
@@ -5957,156 +5995,142 @@
             <w:rStyle w:val="Hyperlink"/>
             <w:rFonts w:cs="Times New Roman"/>
           </w:rPr>
-          <w:t>(2</w:t>
-        </w:r>
+          <w:t>(2)</w:t>
+        </w:r>
+      </w:hyperlink>
+      <w:r>
+        <w:rPr>
+          <w:rFonts w:cs="Times New Roman"/>
+        </w:rPr>
+        <w:t xml:space="preserve"> da tecnologia </w:t>
+      </w:r>
+      <w:r>
+        <w:rPr>
+          <w:rFonts w:cs="Times New Roman"/>
+          <w:i/>
+          <w:iCs/>
+        </w:rPr>
+        <w:t>5G</w:t>
+      </w:r>
+      <w:r>
+        <w:rPr>
+          <w:rFonts w:cs="Times New Roman"/>
+        </w:rPr>
+        <w:t xml:space="preserve"> e/ou no centro </w:t>
+      </w:r>
+      <w:proofErr w:type="spellStart"/>
+      <w:r>
+        <w:rPr>
+          <w:rFonts w:cs="Times New Roman"/>
+          <w:i/>
+          <w:iCs/>
+        </w:rPr>
+        <w:t>Cooperative</w:t>
+      </w:r>
+      <w:proofErr w:type="spellEnd"/>
+      <w:r>
+        <w:rPr>
+          <w:rFonts w:cs="Times New Roman"/>
+          <w:i/>
+          <w:iCs/>
+        </w:rPr>
+        <w:t xml:space="preserve"> </w:t>
+      </w:r>
+      <w:proofErr w:type="spellStart"/>
+      <w:r>
+        <w:rPr>
+          <w:rFonts w:cs="Times New Roman"/>
+          <w:i/>
+          <w:iCs/>
+        </w:rPr>
+        <w:t>Intelligence</w:t>
+      </w:r>
+      <w:proofErr w:type="spellEnd"/>
+      <w:r>
+        <w:rPr>
+          <w:rFonts w:cs="Times New Roman"/>
+          <w:i/>
+          <w:iCs/>
+        </w:rPr>
+        <w:t xml:space="preserve"> </w:t>
+      </w:r>
+      <w:proofErr w:type="spellStart"/>
+      <w:r>
+        <w:rPr>
+          <w:rFonts w:cs="Times New Roman"/>
+          <w:i/>
+          <w:iCs/>
+        </w:rPr>
+        <w:t>Transport</w:t>
+      </w:r>
+      <w:proofErr w:type="spellEnd"/>
+      <w:r>
+        <w:rPr>
+          <w:rFonts w:cs="Times New Roman"/>
+          <w:i/>
+          <w:iCs/>
+        </w:rPr>
+        <w:t xml:space="preserve"> </w:t>
+      </w:r>
+      <w:proofErr w:type="spellStart"/>
+      <w:r>
+        <w:rPr>
+          <w:rFonts w:cs="Times New Roman"/>
+          <w:i/>
+          <w:iCs/>
+        </w:rPr>
+        <w:t>Systems</w:t>
+      </w:r>
+      <w:proofErr w:type="spellEnd"/>
+      <w:r>
+        <w:rPr>
+          <w:rFonts w:cs="Times New Roman"/>
+          <w:i/>
+          <w:iCs/>
+        </w:rPr>
+        <w:t xml:space="preserve"> (</w:t>
+      </w:r>
+      <w:r>
+        <w:rPr>
+          <w:rFonts w:cs="Times New Roman"/>
+        </w:rPr>
+        <w:t>C-</w:t>
+      </w:r>
+      <w:r>
+        <w:rPr>
+          <w:rFonts w:cs="Times New Roman"/>
+          <w:i/>
+          <w:iCs/>
+        </w:rPr>
+        <w:t>IT</w:t>
+      </w:r>
+      <w:r>
+        <w:rPr>
+          <w:rFonts w:cs="Times New Roman"/>
+          <w:i/>
+          <w:iCs/>
+        </w:rPr>
+        <w:t>S</w:t>
+      </w:r>
+      <w:r>
+        <w:rPr>
+          <w:rFonts w:cs="Times New Roman"/>
+        </w:rPr>
+        <w:t>)</w:t>
+      </w:r>
+      <w:r>
+        <w:rPr>
+          <w:rFonts w:cs="Times New Roman"/>
+        </w:rPr>
+        <w:t xml:space="preserve"> </w:t>
+      </w:r>
+      <w:hyperlink w:anchor="Three" w:history="1">
         <w:r>
           <w:rPr>
             <w:rStyle w:val="Hyperlink"/>
             <w:rFonts w:cs="Times New Roman"/>
           </w:rPr>
-          <w:t>)</w:t>
-        </w:r>
-      </w:hyperlink>
-      <w:r>
-        <w:rPr>
-          <w:rFonts w:cs="Times New Roman"/>
-        </w:rPr>
-        <w:t xml:space="preserve"> da tecnologia </w:t>
-      </w:r>
-      <w:r>
-        <w:rPr>
-          <w:rFonts w:cs="Times New Roman"/>
-          <w:i/>
-          <w:iCs/>
-        </w:rPr>
-        <w:t>5G</w:t>
-      </w:r>
-      <w:r>
-        <w:rPr>
-          <w:rFonts w:cs="Times New Roman"/>
-        </w:rPr>
-        <w:t xml:space="preserve"> e/ou no centro </w:t>
-      </w:r>
-      <w:proofErr w:type="spellStart"/>
-      <w:r>
-        <w:rPr>
-          <w:rFonts w:cs="Times New Roman"/>
-          <w:i/>
-          <w:iCs/>
-        </w:rPr>
-        <w:t>Cooperative</w:t>
-      </w:r>
-      <w:proofErr w:type="spellEnd"/>
-      <w:r>
-        <w:rPr>
-          <w:rFonts w:cs="Times New Roman"/>
-          <w:i/>
-          <w:iCs/>
-        </w:rPr>
-        <w:t xml:space="preserve"> </w:t>
-      </w:r>
-      <w:proofErr w:type="spellStart"/>
-      <w:r>
-        <w:rPr>
-          <w:rFonts w:cs="Times New Roman"/>
-          <w:i/>
-          <w:iCs/>
-        </w:rPr>
-        <w:t>Intelligence</w:t>
-      </w:r>
-      <w:proofErr w:type="spellEnd"/>
-      <w:r>
-        <w:rPr>
-          <w:rFonts w:cs="Times New Roman"/>
-          <w:i/>
-          <w:iCs/>
-        </w:rPr>
-        <w:t xml:space="preserve"> </w:t>
-      </w:r>
-      <w:proofErr w:type="spellStart"/>
-      <w:r>
-        <w:rPr>
-          <w:rFonts w:cs="Times New Roman"/>
-          <w:i/>
-          <w:iCs/>
-        </w:rPr>
-        <w:t>Transport</w:t>
-      </w:r>
-      <w:proofErr w:type="spellEnd"/>
-      <w:r>
-        <w:rPr>
-          <w:rFonts w:cs="Times New Roman"/>
-          <w:i/>
-          <w:iCs/>
-        </w:rPr>
-        <w:t xml:space="preserve"> </w:t>
-      </w:r>
-      <w:proofErr w:type="spellStart"/>
-      <w:r>
-        <w:rPr>
-          <w:rFonts w:cs="Times New Roman"/>
-          <w:i/>
-          <w:iCs/>
-        </w:rPr>
-        <w:t>Systems</w:t>
-      </w:r>
-      <w:proofErr w:type="spellEnd"/>
-      <w:r>
-        <w:rPr>
-          <w:rFonts w:cs="Times New Roman"/>
-          <w:i/>
-          <w:iCs/>
-        </w:rPr>
-        <w:t xml:space="preserve"> (</w:t>
-      </w:r>
-      <w:r>
-        <w:rPr>
-          <w:rFonts w:cs="Times New Roman"/>
-        </w:rPr>
-        <w:t>C-</w:t>
-      </w:r>
-      <w:r>
-        <w:rPr>
-          <w:rFonts w:cs="Times New Roman"/>
-          <w:i/>
-          <w:iCs/>
-        </w:rPr>
-        <w:t>IT</w:t>
-      </w:r>
-      <w:r>
-        <w:rPr>
-          <w:rFonts w:cs="Times New Roman"/>
-          <w:i/>
-          <w:iCs/>
-        </w:rPr>
-        <w:t>S</w:t>
-      </w:r>
-      <w:r>
-        <w:rPr>
-          <w:rFonts w:cs="Times New Roman"/>
-        </w:rPr>
-        <w:t>)</w:t>
-      </w:r>
-      <w:r>
-        <w:rPr>
-          <w:rFonts w:cs="Times New Roman"/>
-        </w:rPr>
-        <w:t xml:space="preserve"> </w:t>
-      </w:r>
-      <w:hyperlink w:anchor="Three" w:history="1">
-        <w:r>
-          <w:rPr>
-            <w:rStyle w:val="Hyperlink"/>
-            <w:rFonts w:cs="Times New Roman"/>
-          </w:rPr>
-          <w:t>(3</w:t>
-        </w:r>
-        <w:r>
-          <w:rPr>
-            <w:rStyle w:val="Hyperlink"/>
-            <w:rFonts w:cs="Times New Roman"/>
-          </w:rPr>
-          <w:t>)</w:t>
+          <w:t>(3)</w:t>
         </w:r>
       </w:hyperlink>
       <w:r>
@@ -7076,13 +7100,7 @@
           <w:rPr>
             <w:rStyle w:val="Hyperlink"/>
           </w:rPr>
-          <w:t>(5</w:t>
-        </w:r>
-        <w:r>
-          <w:rPr>
-            <w:rStyle w:val="Hyperlink"/>
-          </w:rPr>
-          <w:t>)</w:t>
+          <w:t>(5)</w:t>
         </w:r>
       </w:hyperlink>
       <w:r>
@@ -7139,19 +7157,7 @@
           <w:rPr>
             <w:rStyle w:val="Hyperlink"/>
           </w:rPr>
-          <w:t>(</w:t>
-        </w:r>
-        <w:r>
-          <w:rPr>
-            <w:rStyle w:val="Hyperlink"/>
-          </w:rPr>
-          <w:t>6</w:t>
-        </w:r>
-        <w:r>
-          <w:rPr>
-            <w:rStyle w:val="Hyperlink"/>
-          </w:rPr>
-          <w:t>)</w:t>
+          <w:t>(6)</w:t>
         </w:r>
       </w:hyperlink>
       <w:r>
@@ -7853,14 +7859,7 @@
             <w:rStyle w:val="Hyperlink"/>
             <w:rFonts w:cs="Times New Roman"/>
           </w:rPr>
-          <w:t>(8</w:t>
-        </w:r>
-        <w:r>
-          <w:rPr>
-            <w:rStyle w:val="Hyperlink"/>
-            <w:rFonts w:cs="Times New Roman"/>
-          </w:rPr>
-          <w:t>)</w:t>
+          <w:t>(8)</w:t>
         </w:r>
       </w:hyperlink>
       <w:r>
@@ -8583,436 +8582,584 @@
             <w:rStyle w:val="Hyperlink"/>
             <w:rFonts w:cs="Times New Roman"/>
           </w:rPr>
-          <w:t>(9</w:t>
-        </w:r>
+          <w:t>(9)</w:t>
+        </w:r>
+      </w:hyperlink>
+      <w:r>
+        <w:rPr>
+          <w:rFonts w:cs="Times New Roman"/>
+        </w:rPr>
+        <w:t xml:space="preserve"> </w:t>
+      </w:r>
+      <w:r>
+        <w:rPr>
+          <w:rFonts w:cs="Times New Roman"/>
+        </w:rPr>
+        <w:t xml:space="preserve">que irá executar a tarefa de, ao fim de 45 minutos, fazer o </w:t>
+      </w:r>
+      <w:proofErr w:type="spellStart"/>
+      <w:r>
+        <w:rPr>
+          <w:rFonts w:cs="Times New Roman"/>
+          <w:i/>
+          <w:iCs/>
+        </w:rPr>
+        <w:t>refresh</w:t>
+      </w:r>
+      <w:proofErr w:type="spellEnd"/>
+      <w:r>
+        <w:rPr>
+          <w:rFonts w:cs="Times New Roman"/>
+        </w:rPr>
+        <w:t xml:space="preserve"> do </w:t>
+      </w:r>
+      <w:proofErr w:type="spellStart"/>
+      <w:r>
+        <w:rPr>
+          <w:rFonts w:cs="Times New Roman"/>
+          <w:i/>
+          <w:iCs/>
+        </w:rPr>
+        <w:t>token</w:t>
+      </w:r>
+      <w:proofErr w:type="spellEnd"/>
+      <w:r>
+        <w:rPr>
+          <w:rFonts w:cs="Times New Roman"/>
+        </w:rPr>
+        <w:t xml:space="preserve">. Este </w:t>
+      </w:r>
+      <w:proofErr w:type="spellStart"/>
+      <w:r>
+        <w:rPr>
+          <w:rFonts w:cs="Times New Roman"/>
+          <w:i/>
+          <w:iCs/>
+        </w:rPr>
+        <w:t>refresh</w:t>
+      </w:r>
+      <w:proofErr w:type="spellEnd"/>
+      <w:r>
+        <w:rPr>
+          <w:rFonts w:cs="Times New Roman"/>
+        </w:rPr>
+        <w:t xml:space="preserve"> é feito através de um </w:t>
+      </w:r>
+      <w:proofErr w:type="spellStart"/>
+      <w:r>
+        <w:rPr>
+          <w:rFonts w:cs="Times New Roman"/>
+          <w:i/>
+          <w:iCs/>
+        </w:rPr>
+        <w:t>endpoint</w:t>
+      </w:r>
+      <w:proofErr w:type="spellEnd"/>
+      <w:r>
+        <w:rPr>
+          <w:rFonts w:cs="Times New Roman"/>
+        </w:rPr>
+        <w:t xml:space="preserve"> da </w:t>
+      </w:r>
+      <w:r>
+        <w:rPr>
+          <w:rFonts w:cs="Times New Roman"/>
+          <w:i/>
+          <w:iCs/>
+        </w:rPr>
+        <w:t>API</w:t>
+      </w:r>
+      <w:r>
+        <w:rPr>
+          <w:rFonts w:cs="Times New Roman"/>
+        </w:rPr>
+        <w:t xml:space="preserve">, para que a aplicação possa continuar </w:t>
+      </w:r>
+      <w:r>
+        <w:rPr>
+          <w:rFonts w:cs="Times New Roman"/>
+        </w:rPr>
+        <w:t>a executar o seu propósito.</w:t>
+      </w:r>
+      <w:commentRangeEnd w:id="34"/>
+      <w:r>
+        <w:rPr>
+          <w:rStyle w:val="CommentReference"/>
+        </w:rPr>
+        <w:commentReference w:id="34"/>
+      </w:r>
+    </w:p>
+    <w:p>
+      <w:pPr>
+        <w:jc w:val="both"/>
+        <w:rPr>
+          <w:rFonts w:cs="Times New Roman"/>
+        </w:rPr>
+      </w:pPr>
+    </w:p>
+    <w:p>
+      <w:pPr>
+        <w:pStyle w:val="Heading2"/>
+        <w:jc w:val="both"/>
+        <w:rPr>
+          <w:rFonts w:ascii="Times New Roman" w:hAnsi="Times New Roman" w:cs="Times New Roman"/>
+        </w:rPr>
+      </w:pPr>
+      <w:bookmarkStart w:id="35" w:name="_Toc74253927"/>
+      <w:r>
+        <w:rPr>
+          <w:rFonts w:ascii="Times New Roman" w:hAnsi="Times New Roman" w:cs="Times New Roman"/>
+        </w:rPr>
+        <w:lastRenderedPageBreak/>
+        <w:t>4.2</w:t>
+      </w:r>
+      <w:r>
+        <w:rPr>
+          <w:rFonts w:ascii="Times New Roman" w:hAnsi="Times New Roman" w:cs="Times New Roman"/>
+        </w:rPr>
+        <w:t xml:space="preserve"> </w:t>
+      </w:r>
+      <w:r>
+        <w:rPr>
+          <w:rFonts w:ascii="Times New Roman" w:hAnsi="Times New Roman" w:cs="Times New Roman"/>
+        </w:rPr>
+        <w:t>Recolha de parâmetros de rede</w:t>
+      </w:r>
+      <w:bookmarkEnd w:id="35"/>
+    </w:p>
+    <w:p>
+      <w:pPr>
+        <w:pStyle w:val="Heading2"/>
+        <w:jc w:val="both"/>
+        <w:rPr>
+          <w:rFonts w:ascii="Times New Roman" w:hAnsi="Times New Roman" w:cs="Times New Roman"/>
+        </w:rPr>
+      </w:pPr>
+    </w:p>
+    <w:p>
+      <w:pPr>
+        <w:jc w:val="both"/>
+        <w:rPr>
+          <w:rFonts w:cs="Times New Roman"/>
+        </w:rPr>
+      </w:pPr>
+      <w:r>
+        <w:rPr>
+          <w:rFonts w:cs="Times New Roman"/>
+        </w:rPr>
+        <w:t>Uma vez dentro da aplicação, o utilizador é deparado com um ecrã com uma grande quantidade de informação. Neste momento</w:t>
+      </w:r>
+      <w:r>
+        <w:rPr>
+          <w:rFonts w:cs="Times New Roman"/>
+        </w:rPr>
+        <w:t>,</w:t>
+      </w:r>
+      <w:r>
+        <w:rPr>
+          <w:rFonts w:cs="Times New Roman"/>
+        </w:rPr>
+        <w:t xml:space="preserve"> a aplicação já se encontra a recolher parâmetros de várias naturezas de forma autónoma. Esta subsecção </w:t>
+      </w:r>
+      <w:r>
+        <w:rPr>
+          <w:rFonts w:cs="Times New Roman"/>
+        </w:rPr>
+        <w:t>explica</w:t>
+      </w:r>
+      <w:r>
+        <w:rPr>
+          <w:rFonts w:cs="Times New Roman"/>
+        </w:rPr>
+        <w:t xml:space="preserve"> como é feita cada uma dessas recolhas, e o porquê da abordagem implementada.</w:t>
+      </w:r>
+    </w:p>
+    <w:p>
+      <w:pPr>
+        <w:jc w:val="both"/>
+        <w:rPr>
+          <w:rFonts w:cs="Times New Roman"/>
+        </w:rPr>
+      </w:pPr>
+      <w:r>
+        <w:rPr>
+          <w:rFonts w:cs="Times New Roman"/>
+        </w:rPr>
+        <w:t>Em primeiro lugar é necessário destacar que são feitas</w:t>
+      </w:r>
+      <w:r>
+        <w:rPr>
+          <w:rFonts w:cs="Times New Roman"/>
+        </w:rPr>
+        <w:t xml:space="preserve"> duas recolhas</w:t>
+      </w:r>
+      <w:r>
+        <w:rPr>
+          <w:rFonts w:cs="Times New Roman"/>
+        </w:rPr>
+        <w:t xml:space="preserve"> em simultâneo: a recolha de parâmetros de rede móvel, de rádio e de localização (denominados daqui em diante de </w:t>
+      </w:r>
+      <w:r>
+        <w:rPr>
+          <w:rFonts w:cs="Times New Roman"/>
+          <w:i/>
+          <w:iCs/>
+        </w:rPr>
+        <w:t xml:space="preserve">radio </w:t>
+      </w:r>
+      <w:proofErr w:type="spellStart"/>
+      <w:r>
+        <w:rPr>
+          <w:rFonts w:cs="Times New Roman"/>
+          <w:i/>
+          <w:iCs/>
+        </w:rPr>
+        <w:t>parameters</w:t>
+      </w:r>
+      <w:proofErr w:type="spellEnd"/>
+      <w:r>
+        <w:rPr>
+          <w:rFonts w:cs="Times New Roman"/>
+        </w:rPr>
+        <w:t>) e a recolha dos valores instantâneos de débito binário, ou seja</w:t>
+      </w:r>
+      <w:r>
+        <w:rPr>
+          <w:rFonts w:cs="Times New Roman"/>
+        </w:rPr>
+        <w:t>,</w:t>
+      </w:r>
+      <w:r>
+        <w:rPr>
+          <w:rFonts w:cs="Times New Roman"/>
+        </w:rPr>
+        <w:t xml:space="preserve"> a velocidade de </w:t>
+      </w:r>
+      <w:r>
+        <w:rPr>
+          <w:rFonts w:cs="Times New Roman"/>
+          <w:i/>
+          <w:iCs/>
+        </w:rPr>
+        <w:t xml:space="preserve">upload </w:t>
+      </w:r>
+      <w:r>
+        <w:rPr>
+          <w:rFonts w:cs="Times New Roman"/>
+        </w:rPr>
+        <w:t>e</w:t>
+      </w:r>
+      <w:r>
+        <w:rPr>
+          <w:rFonts w:cs="Times New Roman"/>
+          <w:i/>
+          <w:iCs/>
+        </w:rPr>
+        <w:t xml:space="preserve"> download</w:t>
+      </w:r>
+      <w:r>
+        <w:rPr>
+          <w:rFonts w:cs="Times New Roman"/>
+        </w:rPr>
+        <w:t xml:space="preserve"> (denominados </w:t>
+      </w:r>
+      <w:proofErr w:type="spellStart"/>
+      <w:r>
+        <w:rPr>
+          <w:rFonts w:cs="Times New Roman"/>
+          <w:i/>
+          <w:iCs/>
+        </w:rPr>
+        <w:t>throughput</w:t>
+      </w:r>
+      <w:proofErr w:type="spellEnd"/>
+      <w:r>
+        <w:rPr>
+          <w:rFonts w:cs="Times New Roman"/>
+        </w:rPr>
+        <w:t>).</w:t>
+      </w:r>
+      <w:r>
+        <w:rPr>
+          <w:rFonts w:cs="Times New Roman"/>
+        </w:rPr>
+        <w:t xml:space="preserve"> </w:t>
+      </w:r>
+      <w:r>
+        <w:rPr>
+          <w:rFonts w:cs="Times New Roman"/>
+        </w:rPr>
+        <w:t xml:space="preserve">Feita a distinção, assim que o utilizador passa do </w:t>
+      </w:r>
+      <w:r>
+        <w:rPr>
+          <w:rFonts w:cs="Times New Roman"/>
+          <w:i/>
+          <w:iCs/>
+        </w:rPr>
+        <w:t>login</w:t>
+      </w:r>
+      <w:r>
+        <w:rPr>
+          <w:rFonts w:cs="Times New Roman"/>
+        </w:rPr>
+        <w:t>, terão de ser lançadas duas tarefas de recolher esses parâmetros.</w:t>
+      </w:r>
+    </w:p>
+    <w:p>
+      <w:pPr>
+        <w:jc w:val="both"/>
+        <w:rPr>
+          <w:rFonts w:cs="Times New Roman"/>
+        </w:rPr>
+      </w:pPr>
+      <w:r>
+        <w:rPr>
+          <w:rFonts w:cs="Times New Roman"/>
+        </w:rPr>
+        <w:t>Inicialmente</w:t>
+      </w:r>
+      <w:r>
+        <w:rPr>
+          <w:rFonts w:cs="Times New Roman"/>
+        </w:rPr>
+        <w:t xml:space="preserve"> foi pensado em executar uma instância de </w:t>
+      </w:r>
+      <w:proofErr w:type="spellStart"/>
+      <w:r>
+        <w:rPr>
+          <w:rFonts w:cs="Times New Roman"/>
+          <w:i/>
+          <w:iCs/>
+        </w:rPr>
+        <w:t>WorkManager</w:t>
+      </w:r>
+      <w:proofErr w:type="spellEnd"/>
+      <w:r>
+        <w:rPr>
+          <w:rFonts w:cs="Times New Roman"/>
+        </w:rPr>
+        <w:t xml:space="preserve"> </w:t>
+      </w:r>
+      <w:hyperlink w:anchor="Ten" w:history="1">
         <w:r>
           <w:rPr>
             <w:rStyle w:val="Hyperlink"/>
             <w:rFonts w:cs="Times New Roman"/>
           </w:rPr>
-          <w:t>)</w:t>
-        </w:r>
-      </w:hyperlink>
-      <w:r>
-        <w:rPr>
-          <w:rFonts w:cs="Times New Roman"/>
-        </w:rPr>
-        <w:t xml:space="preserve"> </w:t>
-      </w:r>
-      <w:r>
-        <w:rPr>
-          <w:rFonts w:cs="Times New Roman"/>
-        </w:rPr>
-        <w:t xml:space="preserve">que irá executar a tarefa de, ao fim de 45 minutos, fazer o </w:t>
-      </w:r>
-      <w:proofErr w:type="spellStart"/>
-      <w:r>
-        <w:rPr>
-          <w:rFonts w:cs="Times New Roman"/>
-          <w:i/>
-          <w:iCs/>
-        </w:rPr>
-        <w:t>refresh</w:t>
-      </w:r>
-      <w:proofErr w:type="spellEnd"/>
-      <w:r>
-        <w:rPr>
-          <w:rFonts w:cs="Times New Roman"/>
-        </w:rPr>
-        <w:t xml:space="preserve"> do </w:t>
-      </w:r>
-      <w:proofErr w:type="spellStart"/>
-      <w:r>
-        <w:rPr>
-          <w:rFonts w:cs="Times New Roman"/>
-          <w:i/>
-          <w:iCs/>
-        </w:rPr>
-        <w:t>token</w:t>
-      </w:r>
-      <w:proofErr w:type="spellEnd"/>
-      <w:r>
-        <w:rPr>
-          <w:rFonts w:cs="Times New Roman"/>
-        </w:rPr>
-        <w:t xml:space="preserve">. Este </w:t>
-      </w:r>
-      <w:proofErr w:type="spellStart"/>
-      <w:r>
-        <w:rPr>
-          <w:rFonts w:cs="Times New Roman"/>
-          <w:i/>
-          <w:iCs/>
-        </w:rPr>
-        <w:t>refresh</w:t>
-      </w:r>
-      <w:proofErr w:type="spellEnd"/>
-      <w:r>
-        <w:rPr>
-          <w:rFonts w:cs="Times New Roman"/>
-        </w:rPr>
-        <w:t xml:space="preserve"> é feito através de um </w:t>
-      </w:r>
-      <w:proofErr w:type="spellStart"/>
-      <w:r>
-        <w:rPr>
-          <w:rFonts w:cs="Times New Roman"/>
-          <w:i/>
-          <w:iCs/>
-        </w:rPr>
-        <w:t>endpoint</w:t>
-      </w:r>
-      <w:proofErr w:type="spellEnd"/>
-      <w:r>
-        <w:rPr>
-          <w:rFonts w:cs="Times New Roman"/>
-        </w:rPr>
-        <w:t xml:space="preserve"> da </w:t>
-      </w:r>
-      <w:r>
-        <w:rPr>
-          <w:rFonts w:cs="Times New Roman"/>
-          <w:i/>
-          <w:iCs/>
-        </w:rPr>
-        <w:t>API</w:t>
-      </w:r>
-      <w:r>
-        <w:rPr>
-          <w:rFonts w:cs="Times New Roman"/>
-        </w:rPr>
-        <w:t xml:space="preserve">, para que a aplicação possa continuar </w:t>
-      </w:r>
-      <w:r>
-        <w:rPr>
-          <w:rFonts w:cs="Times New Roman"/>
-        </w:rPr>
-        <w:t>a executar o seu propósito.</w:t>
-      </w:r>
-      <w:commentRangeEnd w:id="34"/>
-      <w:r>
-        <w:rPr>
-          <w:rStyle w:val="CommentReference"/>
-        </w:rPr>
-        <w:commentReference w:id="34"/>
-      </w:r>
-    </w:p>
-    <w:p>
-      <w:pPr>
-        <w:jc w:val="both"/>
-        <w:rPr>
-          <w:rFonts w:cs="Times New Roman"/>
-        </w:rPr>
-      </w:pPr>
-    </w:p>
-    <w:p>
-      <w:pPr>
-        <w:pStyle w:val="Heading2"/>
-        <w:jc w:val="both"/>
-        <w:rPr>
-          <w:rFonts w:ascii="Times New Roman" w:hAnsi="Times New Roman" w:cs="Times New Roman"/>
-        </w:rPr>
-      </w:pPr>
-      <w:bookmarkStart w:id="35" w:name="_Toc74253927"/>
-      <w:r>
-        <w:rPr>
-          <w:rFonts w:ascii="Times New Roman" w:hAnsi="Times New Roman" w:cs="Times New Roman"/>
-        </w:rPr>
-        <w:lastRenderedPageBreak/>
-        <w:t>4.2</w:t>
-      </w:r>
-      <w:r>
-        <w:rPr>
-          <w:rFonts w:ascii="Times New Roman" w:hAnsi="Times New Roman" w:cs="Times New Roman"/>
-        </w:rPr>
-        <w:t xml:space="preserve"> </w:t>
-      </w:r>
-      <w:r>
-        <w:rPr>
-          <w:rFonts w:ascii="Times New Roman" w:hAnsi="Times New Roman" w:cs="Times New Roman"/>
-        </w:rPr>
-        <w:t>Recolha de parâmetros de rede</w:t>
-      </w:r>
-      <w:bookmarkEnd w:id="35"/>
-    </w:p>
-    <w:p>
-      <w:pPr>
-        <w:pStyle w:val="Heading2"/>
-        <w:jc w:val="both"/>
-        <w:rPr>
-          <w:rFonts w:ascii="Times New Roman" w:hAnsi="Times New Roman" w:cs="Times New Roman"/>
-        </w:rPr>
-      </w:pPr>
-    </w:p>
-    <w:p>
-      <w:pPr>
-        <w:jc w:val="both"/>
-        <w:rPr>
-          <w:rFonts w:cs="Times New Roman"/>
-        </w:rPr>
-      </w:pPr>
-      <w:r>
-        <w:rPr>
-          <w:rFonts w:cs="Times New Roman"/>
-        </w:rPr>
-        <w:t>Uma vez dentro da aplicação, o utilizador é deparado com um ecrã com uma grande quantidade de informação. Neste momento</w:t>
-      </w:r>
-      <w:r>
-        <w:rPr>
-          <w:rFonts w:cs="Times New Roman"/>
-        </w:rPr>
-        <w:t>,</w:t>
-      </w:r>
-      <w:r>
-        <w:rPr>
-          <w:rFonts w:cs="Times New Roman"/>
-        </w:rPr>
-        <w:t xml:space="preserve"> a aplicação já se encontra a recolher parâmetros de várias naturezas de forma autónoma. Esta subsecção </w:t>
-      </w:r>
-      <w:r>
-        <w:rPr>
-          <w:rFonts w:cs="Times New Roman"/>
-        </w:rPr>
-        <w:t>explica</w:t>
-      </w:r>
-      <w:r>
-        <w:rPr>
-          <w:rFonts w:cs="Times New Roman"/>
-        </w:rPr>
-        <w:t xml:space="preserve"> como é feita cada uma dessas recolhas, e o porquê da abordagem implementada.</w:t>
-      </w:r>
-    </w:p>
-    <w:p>
-      <w:pPr>
-        <w:jc w:val="both"/>
-        <w:rPr>
-          <w:rFonts w:cs="Times New Roman"/>
-        </w:rPr>
-      </w:pPr>
-      <w:r>
-        <w:rPr>
-          <w:rFonts w:cs="Times New Roman"/>
-        </w:rPr>
-        <w:t>Em primeiro lugar é necessário destacar que são feitas</w:t>
-      </w:r>
-      <w:r>
-        <w:rPr>
-          <w:rFonts w:cs="Times New Roman"/>
-        </w:rPr>
-        <w:t xml:space="preserve"> duas recolhas</w:t>
-      </w:r>
-      <w:r>
-        <w:rPr>
-          <w:rFonts w:cs="Times New Roman"/>
-        </w:rPr>
-        <w:t xml:space="preserve"> em simultâneo: a recolha de parâmetros de rede móvel, de rádio e de localização (denominados daqui em diante de </w:t>
-      </w:r>
-      <w:r>
-        <w:rPr>
-          <w:rFonts w:cs="Times New Roman"/>
-          <w:i/>
-          <w:iCs/>
-        </w:rPr>
-        <w:t xml:space="preserve">radio </w:t>
-      </w:r>
-      <w:proofErr w:type="spellStart"/>
-      <w:r>
-        <w:rPr>
-          <w:rFonts w:cs="Times New Roman"/>
-          <w:i/>
-          <w:iCs/>
-        </w:rPr>
-        <w:t>parameters</w:t>
-      </w:r>
-      <w:proofErr w:type="spellEnd"/>
-      <w:r>
-        <w:rPr>
-          <w:rFonts w:cs="Times New Roman"/>
-        </w:rPr>
-        <w:t>) e a recolha dos valores instantâneos de débito binário, ou seja</w:t>
-      </w:r>
-      <w:r>
-        <w:rPr>
-          <w:rFonts w:cs="Times New Roman"/>
-        </w:rPr>
-        <w:t>,</w:t>
-      </w:r>
-      <w:r>
-        <w:rPr>
-          <w:rFonts w:cs="Times New Roman"/>
-        </w:rPr>
-        <w:t xml:space="preserve"> a velocidade de </w:t>
-      </w:r>
-      <w:r>
-        <w:rPr>
-          <w:rFonts w:cs="Times New Roman"/>
-          <w:i/>
-          <w:iCs/>
-        </w:rPr>
-        <w:t xml:space="preserve">upload </w:t>
-      </w:r>
-      <w:r>
-        <w:rPr>
-          <w:rFonts w:cs="Times New Roman"/>
-        </w:rPr>
-        <w:t>e</w:t>
-      </w:r>
-      <w:r>
-        <w:rPr>
-          <w:rFonts w:cs="Times New Roman"/>
-          <w:i/>
-          <w:iCs/>
-        </w:rPr>
-        <w:t xml:space="preserve"> download</w:t>
-      </w:r>
-      <w:r>
-        <w:rPr>
-          <w:rFonts w:cs="Times New Roman"/>
-        </w:rPr>
-        <w:t xml:space="preserve"> (denominados </w:t>
-      </w:r>
-      <w:proofErr w:type="spellStart"/>
-      <w:r>
-        <w:rPr>
-          <w:rFonts w:cs="Times New Roman"/>
-          <w:i/>
-          <w:iCs/>
-        </w:rPr>
-        <w:t>throughput</w:t>
-      </w:r>
-      <w:proofErr w:type="spellEnd"/>
-      <w:r>
-        <w:rPr>
-          <w:rFonts w:cs="Times New Roman"/>
-        </w:rPr>
-        <w:t>).</w:t>
-      </w:r>
-      <w:r>
-        <w:rPr>
-          <w:rFonts w:cs="Times New Roman"/>
-        </w:rPr>
-        <w:t xml:space="preserve"> </w:t>
-      </w:r>
-      <w:r>
-        <w:rPr>
-          <w:rFonts w:cs="Times New Roman"/>
-        </w:rPr>
-        <w:t xml:space="preserve">Feita a distinção, assim que o utilizador passa do </w:t>
-      </w:r>
-      <w:r>
-        <w:rPr>
-          <w:rFonts w:cs="Times New Roman"/>
-          <w:i/>
-          <w:iCs/>
-        </w:rPr>
-        <w:t>login</w:t>
-      </w:r>
-      <w:r>
-        <w:rPr>
-          <w:rFonts w:cs="Times New Roman"/>
-        </w:rPr>
-        <w:t>, terão de ser lançadas duas tarefas de recolher esses parâmetros.</w:t>
-      </w:r>
-    </w:p>
-    <w:p>
-      <w:pPr>
-        <w:jc w:val="both"/>
-        <w:rPr>
-          <w:rFonts w:cs="Times New Roman"/>
-        </w:rPr>
-      </w:pPr>
-      <w:r>
-        <w:rPr>
-          <w:rFonts w:cs="Times New Roman"/>
-        </w:rPr>
-        <w:t>Inicialmente</w:t>
-      </w:r>
-      <w:r>
-        <w:rPr>
-          <w:rFonts w:cs="Times New Roman"/>
-        </w:rPr>
-        <w:t xml:space="preserve"> foi pensado em executar uma instância de </w:t>
-      </w:r>
-      <w:proofErr w:type="spellStart"/>
-      <w:r>
-        <w:rPr>
-          <w:rFonts w:cs="Times New Roman"/>
-          <w:i/>
-          <w:iCs/>
-        </w:rPr>
-        <w:t>WorkManager</w:t>
-      </w:r>
-      <w:proofErr w:type="spellEnd"/>
-      <w:r>
-        <w:rPr>
-          <w:rFonts w:cs="Times New Roman"/>
-        </w:rPr>
-        <w:t xml:space="preserve"> </w:t>
-      </w:r>
-      <w:hyperlink w:anchor="Ten" w:history="1">
+          <w:t>(10)</w:t>
+        </w:r>
         <w:r>
           <w:rPr>
             <w:rStyle w:val="Hyperlink"/>
             <w:rFonts w:cs="Times New Roman"/>
           </w:rPr>
-          <w:t>(10</w:t>
-        </w:r>
+          <w:t>.</w:t>
+        </w:r>
+      </w:hyperlink>
+      <w:r>
+        <w:rPr>
+          <w:rFonts w:cs="Times New Roman"/>
+        </w:rPr>
+        <w:t xml:space="preserve"> Existindo duas formas de trabalho, único e periódico, </w:t>
+      </w:r>
+      <w:r>
+        <w:rPr>
+          <w:rFonts w:cs="Times New Roman"/>
+        </w:rPr>
+        <w:t xml:space="preserve">e dado </w:t>
+      </w:r>
+      <w:r>
+        <w:rPr>
+          <w:rFonts w:cs="Times New Roman"/>
+        </w:rPr>
+        <w:t>o facto de ser necessário uma análise de parâmetros contínua, parec</w:t>
+      </w:r>
+      <w:r>
+        <w:rPr>
+          <w:rFonts w:cs="Times New Roman"/>
+        </w:rPr>
+        <w:t>e</w:t>
+      </w:r>
+      <w:r>
+        <w:rPr>
+          <w:rFonts w:cs="Times New Roman"/>
+        </w:rPr>
+        <w:t xml:space="preserve"> final que a escolha </w:t>
+      </w:r>
+      <w:r>
+        <w:rPr>
+          <w:rFonts w:cs="Times New Roman"/>
+        </w:rPr>
+        <w:t xml:space="preserve">fosse </w:t>
+      </w:r>
+      <w:r>
+        <w:rPr>
+          <w:rFonts w:cs="Times New Roman"/>
+        </w:rPr>
+        <w:t xml:space="preserve">o trabalho periódico. O primeiro percalço foi que o tempo mínimo de periodicidade deste tipo de </w:t>
+      </w:r>
+      <w:proofErr w:type="spellStart"/>
+      <w:r>
+        <w:rPr>
+          <w:rFonts w:cs="Times New Roman"/>
+          <w:i/>
+          <w:iCs/>
+        </w:rPr>
+        <w:t>Work</w:t>
+      </w:r>
+      <w:proofErr w:type="spellEnd"/>
+      <w:r>
+        <w:rPr>
+          <w:rFonts w:cs="Times New Roman"/>
+        </w:rPr>
+        <w:t xml:space="preserve"> é de 15 minutos. Como o objetivo era fazer uma recolha com intervalos máximos de alguns segundos, a opção não se provou adequada. Então fez-se a decisão de criar um </w:t>
+      </w:r>
+      <w:proofErr w:type="spellStart"/>
+      <w:r>
+        <w:rPr>
+          <w:rFonts w:cs="Times New Roman"/>
+          <w:i/>
+          <w:iCs/>
+        </w:rPr>
+        <w:t>UniqueWork</w:t>
+      </w:r>
+      <w:proofErr w:type="spellEnd"/>
+      <w:r>
+        <w:rPr>
+          <w:rFonts w:cs="Times New Roman"/>
+        </w:rPr>
+        <w:t xml:space="preserve"> </w:t>
+      </w:r>
+      <w:hyperlink w:anchor="Eleven" w:history="1">
         <w:r>
           <w:rPr>
             <w:rStyle w:val="Hyperlink"/>
             <w:rFonts w:cs="Times New Roman"/>
           </w:rPr>
-          <w:t>)</w:t>
-        </w:r>
+          <w:t>(11)</w:t>
+        </w:r>
+      </w:hyperlink>
+      <w:r>
+        <w:rPr>
+          <w:rFonts w:cs="Times New Roman"/>
+        </w:rPr>
+        <w:t xml:space="preserve"> </w:t>
+      </w:r>
+      <w:r>
+        <w:rPr>
+          <w:rFonts w:cs="Times New Roman"/>
+        </w:rPr>
+        <w:t>cujo trabalho seria fazer a recolha num ciclo indefinido, sempre a executar as leituras dos parâmetros</w:t>
+      </w:r>
+      <w:r>
+        <w:rPr>
+          <w:rFonts w:cs="Times New Roman"/>
+        </w:rPr>
+        <w:t xml:space="preserve"> necessários</w:t>
+      </w:r>
+      <w:r>
+        <w:rPr>
+          <w:rFonts w:cs="Times New Roman"/>
+        </w:rPr>
+        <w:t xml:space="preserve">. O dilema atingido de seguida foi a dificuldade no cancelamento deste trabalho, quando </w:t>
+      </w:r>
+      <w:r>
+        <w:rPr>
+          <w:rFonts w:cs="Times New Roman"/>
+        </w:rPr>
+        <w:t xml:space="preserve">este já </w:t>
+      </w:r>
+      <w:r>
+        <w:rPr>
+          <w:rFonts w:cs="Times New Roman"/>
+        </w:rPr>
+        <w:t xml:space="preserve">não fosse necessário, pois as funções de paragem disponibilizadas pela </w:t>
+      </w:r>
+      <w:proofErr w:type="spellStart"/>
+      <w:r>
+        <w:rPr>
+          <w:rFonts w:cs="Times New Roman"/>
+          <w:i/>
+          <w:iCs/>
+        </w:rPr>
+        <w:t>framework</w:t>
+      </w:r>
+      <w:proofErr w:type="spellEnd"/>
+      <w:r>
+        <w:rPr>
+          <w:rFonts w:cs="Times New Roman"/>
+        </w:rPr>
+        <w:t xml:space="preserve"> não são capazes de </w:t>
+      </w:r>
+      <w:r>
+        <w:rPr>
+          <w:rFonts w:cs="Times New Roman"/>
+        </w:rPr>
+        <w:t xml:space="preserve">parar trabalho em execução. A solução do </w:t>
+      </w:r>
+      <w:proofErr w:type="spellStart"/>
+      <w:r>
+        <w:rPr>
+          <w:rFonts w:cs="Times New Roman"/>
+          <w:i/>
+          <w:iCs/>
+        </w:rPr>
+        <w:t>WorkManager</w:t>
+      </w:r>
+      <w:proofErr w:type="spellEnd"/>
+      <w:r>
+        <w:rPr>
+          <w:rFonts w:cs="Times New Roman"/>
+        </w:rPr>
+        <w:t xml:space="preserve"> foi dada então como inadequada e, portanto, encerrada.</w:t>
+      </w:r>
+    </w:p>
+    <w:p>
+      <w:pPr>
+        <w:jc w:val="both"/>
+        <w:rPr>
+          <w:rFonts w:cs="Times New Roman"/>
+        </w:rPr>
+      </w:pPr>
+      <w:r>
+        <w:rPr>
+          <w:rFonts w:cs="Times New Roman"/>
+        </w:rPr>
+        <w:t xml:space="preserve">Como nova solução foi feita uma implementação genérica de </w:t>
+      </w:r>
+      <w:proofErr w:type="spellStart"/>
+      <w:r>
+        <w:rPr>
+          <w:rFonts w:cs="Times New Roman"/>
+          <w:i/>
+          <w:iCs/>
+        </w:rPr>
+        <w:t>JobService</w:t>
+      </w:r>
+      <w:proofErr w:type="spellEnd"/>
+      <w:r>
+        <w:rPr>
+          <w:rFonts w:cs="Times New Roman"/>
+          <w:i/>
+          <w:iCs/>
+        </w:rPr>
+        <w:t xml:space="preserve"> </w:t>
+      </w:r>
+      <w:hyperlink w:anchor="Twelve" w:history="1">
         <w:r>
           <w:rPr>
             <w:rStyle w:val="Hyperlink"/>
             <w:rFonts w:cs="Times New Roman"/>
           </w:rPr>
-          <w:t>.</w:t>
+          <w:t>(12)</w:t>
         </w:r>
       </w:hyperlink>
       <w:r>
         <w:rPr>
           <w:rFonts w:cs="Times New Roman"/>
         </w:rPr>
-        <w:t xml:space="preserve"> Existindo duas formas de trabalho, único e periódico, </w:t>
-      </w:r>
-      <w:r>
-        <w:rPr>
-          <w:rFonts w:cs="Times New Roman"/>
-        </w:rPr>
-        <w:t xml:space="preserve">e dado </w:t>
-      </w:r>
-      <w:r>
-        <w:rPr>
-          <w:rFonts w:cs="Times New Roman"/>
-        </w:rPr>
-        <w:t>o facto de ser necessário uma análise de parâmetros contínua, parec</w:t>
-      </w:r>
-      <w:r>
-        <w:rPr>
-          <w:rFonts w:cs="Times New Roman"/>
-        </w:rPr>
-        <w:t>e</w:t>
-      </w:r>
-      <w:r>
-        <w:rPr>
-          <w:rFonts w:cs="Times New Roman"/>
-        </w:rPr>
-        <w:t xml:space="preserve"> final que a escolha </w:t>
-      </w:r>
-      <w:r>
-        <w:rPr>
-          <w:rFonts w:cs="Times New Roman"/>
-        </w:rPr>
-        <w:t xml:space="preserve">fosse </w:t>
-      </w:r>
-      <w:r>
-        <w:rPr>
-          <w:rFonts w:cs="Times New Roman"/>
-        </w:rPr>
-        <w:t xml:space="preserve">o trabalho periódico. O primeiro percalço foi que o tempo mínimo de periodicidade deste tipo de </w:t>
+        <w:t xml:space="preserve">. A maior diferença entre a implementação anterior é que esta </w:t>
       </w:r>
       <w:proofErr w:type="spellStart"/>
       <w:r>
@@ -9021,14 +9168,52 @@
           <w:i/>
           <w:iCs/>
         </w:rPr>
-        <w:t>Work</w:t>
+        <w:t>framework</w:t>
       </w:r>
       <w:proofErr w:type="spellEnd"/>
       <w:r>
         <w:rPr>
           <w:rFonts w:cs="Times New Roman"/>
         </w:rPr>
-        <w:t xml:space="preserve"> é de 15 minutos. Como o objetivo era fazer uma recolha com intervalos máximos de alguns segundos, a opção não se provou adequada. Então fez-se a decisão de criar um </w:t>
+        <w:t xml:space="preserve"> permite fazer o cancelamento de um trabalho pelo seu </w:t>
+      </w:r>
+      <w:r>
+        <w:rPr>
+          <w:rFonts w:cs="Times New Roman"/>
+          <w:i/>
+          <w:iCs/>
+        </w:rPr>
+        <w:t>id</w:t>
+      </w:r>
+      <w:r>
+        <w:rPr>
+          <w:rFonts w:cs="Times New Roman"/>
+        </w:rPr>
+        <w:t xml:space="preserve">. A ideia é ter um delegado que executa as tarefas de recolha de parâmetros. </w:t>
+      </w:r>
+      <w:r>
+        <w:rPr>
+          <w:rFonts w:cs="Times New Roman"/>
+        </w:rPr>
+        <w:t>Es</w:t>
+      </w:r>
+      <w:r>
+        <w:rPr>
+          <w:rFonts w:cs="Times New Roman"/>
+        </w:rPr>
+        <w:t>t</w:t>
+      </w:r>
+      <w:r>
+        <w:rPr>
+          <w:rFonts w:cs="Times New Roman"/>
+        </w:rPr>
+        <w:t>as</w:t>
+      </w:r>
+      <w:r>
+        <w:rPr>
+          <w:rFonts w:cs="Times New Roman"/>
+        </w:rPr>
+        <w:t xml:space="preserve"> duas tarefas são executadas com uso do padrão de desenho </w:t>
       </w:r>
       <w:proofErr w:type="spellStart"/>
       <w:r>
@@ -9037,266 +9222,24 @@
           <w:i/>
           <w:iCs/>
         </w:rPr>
-        <w:t>UniqueWork</w:t>
+        <w:t>Strategy</w:t>
       </w:r>
       <w:proofErr w:type="spellEnd"/>
       <w:r>
         <w:rPr>
           <w:rFonts w:cs="Times New Roman"/>
+          <w:i/>
+          <w:iCs/>
         </w:rPr>
         <w:t xml:space="preserve"> </w:t>
       </w:r>
-      <w:hyperlink w:anchor="Eleven" w:history="1">
+      <w:hyperlink w:anchor="Thirteen" w:history="1">
         <w:r>
           <w:rPr>
             <w:rStyle w:val="Hyperlink"/>
             <w:rFonts w:cs="Times New Roman"/>
           </w:rPr>
-          <w:t>(1</w:t>
-        </w:r>
-        <w:r>
-          <w:rPr>
-            <w:rStyle w:val="Hyperlink"/>
-            <w:rFonts w:cs="Times New Roman"/>
-          </w:rPr>
-          <w:t>1</w:t>
-        </w:r>
-        <w:r>
-          <w:rPr>
-            <w:rStyle w:val="Hyperlink"/>
-            <w:rFonts w:cs="Times New Roman"/>
-          </w:rPr>
-          <w:t>)</w:t>
-        </w:r>
-      </w:hyperlink>
-      <w:r>
-        <w:rPr>
-          <w:rFonts w:cs="Times New Roman"/>
-        </w:rPr>
-        <w:t xml:space="preserve"> </w:t>
-      </w:r>
-      <w:r>
-        <w:rPr>
-          <w:rFonts w:cs="Times New Roman"/>
-        </w:rPr>
-        <w:t>cujo trabalho seria fazer a recolha num ciclo indefinido, sempre a executar as leituras dos parâmetros</w:t>
-      </w:r>
-      <w:r>
-        <w:rPr>
-          <w:rFonts w:cs="Times New Roman"/>
-        </w:rPr>
-        <w:t xml:space="preserve"> necessários</w:t>
-      </w:r>
-      <w:r>
-        <w:rPr>
-          <w:rFonts w:cs="Times New Roman"/>
-        </w:rPr>
-        <w:t xml:space="preserve">. O dilema atingido de seguida foi a dificuldade no cancelamento deste trabalho, quando </w:t>
-      </w:r>
-      <w:r>
-        <w:rPr>
-          <w:rFonts w:cs="Times New Roman"/>
-        </w:rPr>
-        <w:t xml:space="preserve">este já </w:t>
-      </w:r>
-      <w:r>
-        <w:rPr>
-          <w:rFonts w:cs="Times New Roman"/>
-        </w:rPr>
-        <w:t xml:space="preserve">não fosse necessário, pois as funções de paragem disponibilizadas pela </w:t>
-      </w:r>
-      <w:proofErr w:type="spellStart"/>
-      <w:r>
-        <w:rPr>
-          <w:rFonts w:cs="Times New Roman"/>
-          <w:i/>
-          <w:iCs/>
-        </w:rPr>
-        <w:t>framework</w:t>
-      </w:r>
-      <w:proofErr w:type="spellEnd"/>
-      <w:r>
-        <w:rPr>
-          <w:rFonts w:cs="Times New Roman"/>
-        </w:rPr>
-        <w:t xml:space="preserve"> não são capazes de </w:t>
-      </w:r>
-      <w:r>
-        <w:rPr>
-          <w:rFonts w:cs="Times New Roman"/>
-        </w:rPr>
-        <w:t xml:space="preserve">parar trabalho em execução. A solução do </w:t>
-      </w:r>
-      <w:proofErr w:type="spellStart"/>
-      <w:r>
-        <w:rPr>
-          <w:rFonts w:cs="Times New Roman"/>
-          <w:i/>
-          <w:iCs/>
-        </w:rPr>
-        <w:t>WorkManager</w:t>
-      </w:r>
-      <w:proofErr w:type="spellEnd"/>
-      <w:r>
-        <w:rPr>
-          <w:rFonts w:cs="Times New Roman"/>
-        </w:rPr>
-        <w:t xml:space="preserve"> foi dada então como inadequada e, portanto, encerrada.</w:t>
-      </w:r>
-    </w:p>
-    <w:p>
-      <w:pPr>
-        <w:jc w:val="both"/>
-        <w:rPr>
-          <w:rFonts w:cs="Times New Roman"/>
-        </w:rPr>
-      </w:pPr>
-      <w:r>
-        <w:rPr>
-          <w:rFonts w:cs="Times New Roman"/>
-        </w:rPr>
-        <w:t xml:space="preserve">Como nova solução foi feita uma implementação genérica de </w:t>
-      </w:r>
-      <w:proofErr w:type="spellStart"/>
-      <w:r>
-        <w:rPr>
-          <w:rFonts w:cs="Times New Roman"/>
-          <w:i/>
-          <w:iCs/>
-        </w:rPr>
-        <w:t>JobService</w:t>
-      </w:r>
-      <w:proofErr w:type="spellEnd"/>
-      <w:r>
-        <w:rPr>
-          <w:rFonts w:cs="Times New Roman"/>
-          <w:i/>
-          <w:iCs/>
-        </w:rPr>
-        <w:t xml:space="preserve"> </w:t>
-      </w:r>
-      <w:hyperlink w:anchor="Twelve" w:history="1">
-        <w:r>
-          <w:rPr>
-            <w:rStyle w:val="Hyperlink"/>
-            <w:rFonts w:cs="Times New Roman"/>
-          </w:rPr>
-          <w:t>(1</w:t>
-        </w:r>
-        <w:r>
-          <w:rPr>
-            <w:rStyle w:val="Hyperlink"/>
-            <w:rFonts w:cs="Times New Roman"/>
-          </w:rPr>
-          <w:t>2</w:t>
-        </w:r>
-        <w:r>
-          <w:rPr>
-            <w:rStyle w:val="Hyperlink"/>
-            <w:rFonts w:cs="Times New Roman"/>
-          </w:rPr>
-          <w:t>)</w:t>
-        </w:r>
-      </w:hyperlink>
-      <w:r>
-        <w:rPr>
-          <w:rFonts w:cs="Times New Roman"/>
-        </w:rPr>
-        <w:t xml:space="preserve">. A maior diferença entre a implementação anterior é que esta </w:t>
-      </w:r>
-      <w:proofErr w:type="spellStart"/>
-      <w:r>
-        <w:rPr>
-          <w:rFonts w:cs="Times New Roman"/>
-          <w:i/>
-          <w:iCs/>
-        </w:rPr>
-        <w:t>framework</w:t>
-      </w:r>
-      <w:proofErr w:type="spellEnd"/>
-      <w:r>
-        <w:rPr>
-          <w:rFonts w:cs="Times New Roman"/>
-        </w:rPr>
-        <w:t xml:space="preserve"> permite fazer o cancelamento de um trabalho pelo seu </w:t>
-      </w:r>
-      <w:r>
-        <w:rPr>
-          <w:rFonts w:cs="Times New Roman"/>
-          <w:i/>
-          <w:iCs/>
-        </w:rPr>
-        <w:t>id</w:t>
-      </w:r>
-      <w:r>
-        <w:rPr>
-          <w:rFonts w:cs="Times New Roman"/>
-        </w:rPr>
-        <w:t xml:space="preserve">. A ideia é ter um delegado que executa as tarefas de recolha de parâmetros. </w:t>
-      </w:r>
-      <w:r>
-        <w:rPr>
-          <w:rFonts w:cs="Times New Roman"/>
-        </w:rPr>
-        <w:t>Es</w:t>
-      </w:r>
-      <w:r>
-        <w:rPr>
-          <w:rFonts w:cs="Times New Roman"/>
-        </w:rPr>
-        <w:t>t</w:t>
-      </w:r>
-      <w:r>
-        <w:rPr>
-          <w:rFonts w:cs="Times New Roman"/>
-        </w:rPr>
-        <w:t>as</w:t>
-      </w:r>
-      <w:r>
-        <w:rPr>
-          <w:rFonts w:cs="Times New Roman"/>
-        </w:rPr>
-        <w:t xml:space="preserve"> duas tarefas são executadas com uso do padrão de desenho </w:t>
-      </w:r>
-      <w:proofErr w:type="spellStart"/>
-      <w:r>
-        <w:rPr>
-          <w:rFonts w:cs="Times New Roman"/>
-          <w:i/>
-          <w:iCs/>
-        </w:rPr>
-        <w:t>Strategy</w:t>
-      </w:r>
-      <w:proofErr w:type="spellEnd"/>
-      <w:r>
-        <w:rPr>
-          <w:rFonts w:cs="Times New Roman"/>
-          <w:i/>
-          <w:iCs/>
-        </w:rPr>
-        <w:t xml:space="preserve"> </w:t>
-      </w:r>
-      <w:hyperlink w:anchor="Thirteen" w:history="1">
-        <w:r>
-          <w:rPr>
-            <w:rStyle w:val="Hyperlink"/>
-            <w:rFonts w:cs="Times New Roman"/>
-          </w:rPr>
-          <w:t>(1</w:t>
-        </w:r>
-        <w:r>
-          <w:rPr>
-            <w:rStyle w:val="Hyperlink"/>
-            <w:rFonts w:cs="Times New Roman"/>
-          </w:rPr>
-          <w:t>3</w:t>
-        </w:r>
-        <w:r>
-          <w:rPr>
-            <w:rStyle w:val="Hyperlink"/>
-            <w:rFonts w:cs="Times New Roman"/>
-          </w:rPr>
-          <w:t>)</w:t>
+          <w:t>(13)</w:t>
         </w:r>
       </w:hyperlink>
       <w:r>
@@ -9639,7 +9582,7 @@
           <v:shape id="_x0000_i1025" type="#_x0000_t75" style="width:425.2pt;height:90.35pt" o:ole="">
             <v:imagedata r:id="rId17" o:title=""/>
           </v:shape>
-          <o:OLEObject Type="Embed" ProgID="Word.OpenDocumentText.12" ShapeID="_x0000_i1025" DrawAspect="Content" ObjectID="_1685017765" r:id="rId18"/>
+          <o:OLEObject Type="Embed" ProgID="Word.OpenDocumentText.12" ShapeID="_x0000_i1025" DrawAspect="Content" ObjectID="_1685207012" r:id="rId18"/>
         </w:object>
       </w:r>
       <w:bookmarkEnd w:id="36"/>
@@ -9781,7 +9724,7 @@
           <v:shape id="_x0000_i1026" type="#_x0000_t75" style="width:425.2pt;height:147.4pt" o:ole="">
             <v:imagedata r:id="rId19" o:title=""/>
           </v:shape>
-          <o:OLEObject Type="Embed" ProgID="Word.OpenDocumentText.12" ShapeID="_x0000_i1026" DrawAspect="Content" ObjectID="_1685017766" r:id="rId20"/>
+          <o:OLEObject Type="Embed" ProgID="Word.OpenDocumentText.12" ShapeID="_x0000_i1026" DrawAspect="Content" ObjectID="_1685207013" r:id="rId20"/>
         </w:object>
       </w:r>
       <w:bookmarkEnd w:id="40"/>
@@ -10170,21 +10113,7 @@
             <w:rStyle w:val="Hyperlink"/>
             <w:rFonts w:cs="Times New Roman"/>
           </w:rPr>
-          <w:t>(1</w:t>
-        </w:r>
-        <w:r>
-          <w:rPr>
-            <w:rStyle w:val="Hyperlink"/>
-            <w:rFonts w:cs="Times New Roman"/>
-          </w:rPr>
-          <w:t>4</w:t>
-        </w:r>
-        <w:r>
-          <w:rPr>
-            <w:rStyle w:val="Hyperlink"/>
-            <w:rFonts w:cs="Times New Roman"/>
-          </w:rPr>
-          <w:t>)</w:t>
+          <w:t>(14)</w:t>
         </w:r>
       </w:hyperlink>
       <w:r>
@@ -10320,14 +10249,7 @@
             <w:rStyle w:val="Hyperlink"/>
             <w:rFonts w:cs="Times New Roman"/>
           </w:rPr>
-          <w:t>(16</w:t>
-        </w:r>
-        <w:r>
-          <w:rPr>
-            <w:rStyle w:val="Hyperlink"/>
-            <w:rFonts w:cs="Times New Roman"/>
-          </w:rPr>
-          <w:t>)</w:t>
+          <w:t>(16)</w:t>
         </w:r>
       </w:hyperlink>
       <w:r>
@@ -10456,14 +10378,6 @@
         </w:rPr>
         <w:commentReference w:id="46"/>
       </w:r>
-    </w:p>
-    <w:p>
-      <w:pPr>
-        <w:spacing w:after="160" w:line="259" w:lineRule="auto"/>
-        <w:rPr>
-          <w:rFonts w:cs="Times New Roman"/>
-        </w:rPr>
-      </w:pPr>
     </w:p>
     <w:p>
       <w:pPr>
@@ -10840,34 +10754,20 @@
             <w:rStyle w:val="Hyperlink"/>
             <w:rFonts w:cs="Times New Roman"/>
           </w:rPr>
-          <w:t>(f</w:t>
+          <w:t xml:space="preserve">(figura </w:t>
         </w:r>
         <w:r>
           <w:rPr>
             <w:rStyle w:val="Hyperlink"/>
             <w:rFonts w:cs="Times New Roman"/>
           </w:rPr>
-          <w:t>i</w:t>
+          <w:t>6</w:t>
         </w:r>
         <w:r>
           <w:rPr>
             <w:rStyle w:val="Hyperlink"/>
             <w:rFonts w:cs="Times New Roman"/>
           </w:rPr>
-          <w:t xml:space="preserve">gura </w:t>
-        </w:r>
-        <w:r>
-          <w:rPr>
-            <w:rStyle w:val="Hyperlink"/>
-            <w:rFonts w:cs="Times New Roman"/>
-          </w:rPr>
-          <w:t>6</w:t>
-        </w:r>
-        <w:r>
-          <w:rPr>
-            <w:rStyle w:val="Hyperlink"/>
-            <w:rFonts w:cs="Times New Roman"/>
-          </w:rPr>
           <w:t>)</w:t>
         </w:r>
       </w:hyperlink>
@@ -10885,6 +10785,9 @@
       </w:pPr>
       <w:bookmarkStart w:id="52" w:name="FigSix"/>
       <w:r>
+        <w:rPr>
+          <w:noProof/>
+        </w:rPr>
         <w:drawing>
           <wp:inline distT="0" distB="0" distL="0" distR="0" wp14:anchorId="3D351D44" wp14:editId="2E21CBE3">
             <wp:extent cx="4007457" cy="2248775"/>
@@ -11171,76 +11074,20 @@
           <w:rFonts w:cs="Times New Roman"/>
         </w:rPr>
       </w:pPr>
-      <w:r>
-        <w:rPr>
-          <w:rFonts w:cs="Times New Roman"/>
-        </w:rPr>
-        <w:t xml:space="preserve">Falar da forma como é feita a notificação de uma nova sessão entre fragmentos e </w:t>
-      </w:r>
-      <w:proofErr w:type="gramStart"/>
-      <w:r>
-        <w:rPr>
-          <w:rFonts w:cs="Times New Roman"/>
-        </w:rPr>
-        <w:t>porque</w:t>
-      </w:r>
-      <w:proofErr w:type="gramEnd"/>
-      <w:r>
-        <w:rPr>
-          <w:rFonts w:cs="Times New Roman"/>
-        </w:rPr>
-        <w:t>.</w:t>
-      </w:r>
-    </w:p>
-    <w:p>
-      <w:pPr>
-        <w:jc w:val="both"/>
-        <w:rPr>
-          <w:rFonts w:cs="Times New Roman"/>
-        </w:rPr>
-      </w:pPr>
-      <w:r>
-        <w:rPr>
-          <w:rFonts w:cs="Times New Roman"/>
-        </w:rPr>
-        <w:t>(devido a termos que comunicar com o fragmento pai (</w:t>
-      </w:r>
-      <w:proofErr w:type="spellStart"/>
-      <w:r>
-        <w:rPr>
-          <w:rFonts w:cs="Times New Roman"/>
-        </w:rPr>
-        <w:t>DashBoard</w:t>
-      </w:r>
-      <w:proofErr w:type="spellEnd"/>
-      <w:r>
-        <w:rPr>
-          <w:rFonts w:cs="Times New Roman"/>
-        </w:rPr>
-        <w:t>) que o botão de nova sessão foi pressionado)</w:t>
-      </w:r>
-    </w:p>
-    <w:p>
-      <w:pPr>
-        <w:jc w:val="both"/>
-        <w:rPr>
-          <w:rFonts w:cs="Times New Roman"/>
-        </w:rPr>
-      </w:pPr>
-      <w:r>
-        <w:rPr>
-          <w:rFonts w:cs="Times New Roman"/>
-        </w:rPr>
-        <w:t>Feita a análise aos dois primeiros separadores da aplicação</w:t>
-      </w:r>
-    </w:p>
-    <w:p>
-      <w:pPr>
-        <w:jc w:val="both"/>
-        <w:rPr>
-          <w:rFonts w:cs="Times New Roman"/>
-        </w:rPr>
-      </w:pPr>
+      <w:commentRangeStart w:id="55"/>
+      <w:r>
+        <w:rPr>
+          <w:rFonts w:cs="Times New Roman"/>
+        </w:rPr>
+        <w:t>//TODO</w:t>
+      </w:r>
+      <w:commentRangeEnd w:id="55"/>
+      <w:r>
+        <w:rPr>
+          <w:rStyle w:val="CommentReference"/>
+        </w:rPr>
+        <w:commentReference w:id="55"/>
+      </w:r>
     </w:p>
     <w:p>
       <w:pPr>
@@ -11250,9 +11097,9 @@
           <w:rFonts w:ascii="Times New Roman" w:hAnsi="Times New Roman" w:cs="Times New Roman"/>
         </w:rPr>
       </w:pPr>
-      <w:bookmarkStart w:id="55" w:name="_4.4_Implementação_de"/>
-      <w:bookmarkStart w:id="56" w:name="_Toc74253932"/>
-      <w:bookmarkEnd w:id="55"/>
+      <w:bookmarkStart w:id="56" w:name="_4.4_Implementação_de"/>
+      <w:bookmarkStart w:id="57" w:name="_Toc74253932"/>
+      <w:bookmarkEnd w:id="56"/>
       <w:r>
         <w:rPr>
           <w:rFonts w:ascii="Times New Roman" w:hAnsi="Times New Roman" w:cs="Times New Roman"/>
@@ -11271,63 +11118,7 @@
         </w:rPr>
         <w:t xml:space="preserve"> Implementação de testes com e sem intervenção do utilizador</w:t>
       </w:r>
-      <w:bookmarkEnd w:id="56"/>
-    </w:p>
-    <w:p>
-      <w:pPr>
-        <w:jc w:val="both"/>
-        <w:rPr>
-          <w:rFonts w:cs="Times New Roman"/>
-        </w:rPr>
-      </w:pPr>
-      <w:r>
-        <w:rPr>
-          <w:rFonts w:cs="Times New Roman"/>
-        </w:rPr>
-        <w:t xml:space="preserve">Para implementação de recolha de mais parâmetros podemos colocar no </w:t>
-      </w:r>
-      <w:proofErr w:type="spellStart"/>
-      <w:r>
-        <w:rPr>
-          <w:rFonts w:cs="Times New Roman"/>
-        </w:rPr>
-        <w:t>jobscheduler</w:t>
-      </w:r>
-      <w:proofErr w:type="spellEnd"/>
-      <w:r>
-        <w:rPr>
-          <w:rFonts w:cs="Times New Roman"/>
-        </w:rPr>
-        <w:t>.</w:t>
-      </w:r>
-    </w:p>
-    <w:p>
-      <w:pPr>
-        <w:jc w:val="both"/>
-        <w:rPr>
-          <w:rFonts w:cs="Times New Roman"/>
-        </w:rPr>
-      </w:pPr>
-      <w:r>
-        <w:rPr>
-          <w:rFonts w:cs="Times New Roman"/>
-        </w:rPr>
-        <w:t xml:space="preserve">Se for sem intervenção do utilizador achamos que poderemos colocar </w:t>
-      </w:r>
-      <w:proofErr w:type="spellStart"/>
-      <w:r>
-        <w:rPr>
-          <w:rFonts w:cs="Times New Roman"/>
-        </w:rPr>
-        <w:t>workers</w:t>
-      </w:r>
-      <w:proofErr w:type="spellEnd"/>
-      <w:r>
-        <w:rPr>
-          <w:rFonts w:cs="Times New Roman"/>
-        </w:rPr>
-        <w:t xml:space="preserve"> para facilitar a arquitetura e porque os mesmo são os únicos que permitem correr trabalho programado mesmo quando a app está desligada.</w:t>
-      </w:r>
+      <w:bookmarkEnd w:id="57"/>
     </w:p>
     <w:p>
       <w:pPr>
@@ -11336,6 +11127,20 @@
           <w:rFonts w:cs="Times New Roman"/>
         </w:rPr>
       </w:pPr>
+      <w:commentRangeStart w:id="58"/>
+      <w:r>
+        <w:rPr>
+          <w:rFonts w:cs="Times New Roman"/>
+        </w:rPr>
+        <w:t>//TODO</w:t>
+      </w:r>
+      <w:commentRangeEnd w:id="58"/>
+      <w:r>
+        <w:rPr>
+          <w:rStyle w:val="CommentReference"/>
+        </w:rPr>
+        <w:commentReference w:id="58"/>
+      </w:r>
       <w:r>
         <w:rPr>
           <w:rFonts w:cs="Times New Roman"/>
@@ -11351,7 +11156,7 @@
           <w:rFonts w:ascii="Times New Roman" w:hAnsi="Times New Roman" w:cs="Times New Roman"/>
         </w:rPr>
       </w:pPr>
-      <w:bookmarkStart w:id="57" w:name="_Toc74253933"/>
+      <w:bookmarkStart w:id="59" w:name="_Toc74253933"/>
       <w:r>
         <w:rPr>
           <w:rFonts w:ascii="Times New Roman" w:hAnsi="Times New Roman" w:cs="Times New Roman"/>
@@ -11377,7 +11182,7 @@
         </w:rPr>
         <w:t>Modelo de Dados</w:t>
       </w:r>
-      <w:bookmarkEnd w:id="57"/>
+      <w:bookmarkEnd w:id="59"/>
     </w:p>
     <w:p>
       <w:pPr>
@@ -11386,7 +11191,7 @@
           <w:rFonts w:cs="Times New Roman"/>
         </w:rPr>
       </w:pPr>
-      <w:commentRangeStart w:id="58"/>
+      <w:commentRangeStart w:id="60"/>
       <w:r>
         <w:rPr>
           <w:rFonts w:cs="Times New Roman"/>
@@ -11701,28 +11506,85 @@
             <w:rStyle w:val="Hyperlink"/>
             <w:rFonts w:cs="Times New Roman"/>
           </w:rPr>
-          <w:t>(</w:t>
-        </w:r>
+          <w:t>(17)</w:t>
+        </w:r>
+      </w:hyperlink>
+      <w:r>
+        <w:rPr>
+          <w:rFonts w:cs="Times New Roman"/>
+        </w:rPr>
+        <w:t xml:space="preserve">. Este é instanciado na criação de cada </w:t>
+      </w:r>
+      <w:proofErr w:type="spellStart"/>
+      <w:r>
+        <w:rPr>
+          <w:rFonts w:cs="Times New Roman"/>
+          <w:i/>
+          <w:iCs/>
+        </w:rPr>
+        <w:t>View</w:t>
+      </w:r>
+      <w:proofErr w:type="spellEnd"/>
+      <w:r>
+        <w:rPr>
+          <w:rFonts w:cs="Times New Roman"/>
+        </w:rPr>
+        <w:t xml:space="preserve"> que precisar de comunicação com a base de dados. No </w:t>
+      </w:r>
+      <w:r>
+        <w:rPr>
+          <w:rFonts w:cs="Times New Roman"/>
+        </w:rPr>
+        <w:t xml:space="preserve">caso do </w:t>
+      </w:r>
+      <w:proofErr w:type="spellStart"/>
+      <w:r>
+        <w:rPr>
+          <w:rFonts w:cs="Times New Roman"/>
+          <w:i/>
+          <w:iCs/>
+        </w:rPr>
+        <w:t>ViewModel</w:t>
+      </w:r>
+      <w:proofErr w:type="spellEnd"/>
+      <w:r>
+        <w:rPr>
+          <w:rFonts w:cs="Times New Roman"/>
+        </w:rPr>
+        <w:t xml:space="preserve"> não precisar de parâmetros de entrada, uma simples chamada ao construtor é suficiente para o instanciar e fazer uso das suas funções. Em caso contrário é necessário fazer a criação de uma </w:t>
+      </w:r>
+      <w:proofErr w:type="spellStart"/>
+      <w:r>
+        <w:rPr>
+          <w:rFonts w:cs="Times New Roman"/>
+          <w:i/>
+          <w:iCs/>
+        </w:rPr>
+        <w:t>Factory</w:t>
+      </w:r>
+      <w:proofErr w:type="spellEnd"/>
+      <w:r>
+        <w:rPr>
+          <w:rFonts w:cs="Times New Roman"/>
+          <w:i/>
+          <w:iCs/>
+        </w:rPr>
+        <w:t xml:space="preserve"> </w:t>
+      </w:r>
+      <w:hyperlink w:anchor="Eighteen" w:history="1">
         <w:r>
           <w:rPr>
             <w:rStyle w:val="Hyperlink"/>
             <w:rFonts w:cs="Times New Roman"/>
           </w:rPr>
-          <w:t>1</w:t>
-        </w:r>
-        <w:r>
-          <w:rPr>
-            <w:rStyle w:val="Hyperlink"/>
-            <w:rFonts w:cs="Times New Roman"/>
-          </w:rPr>
-          <w:t>7)</w:t>
+          <w:t>(18)</w:t>
         </w:r>
       </w:hyperlink>
       <w:r>
         <w:rPr>
           <w:rFonts w:cs="Times New Roman"/>
         </w:rPr>
-        <w:t xml:space="preserve">. Este é instanciado na criação de cada </w:t>
+        <w:t xml:space="preserve">, que permite passar os parâmetros desejados ao construtor do </w:t>
       </w:r>
       <w:proofErr w:type="spellStart"/>
       <w:r>
@@ -11731,20 +11593,28 @@
           <w:i/>
           <w:iCs/>
         </w:rPr>
-        <w:t>View</w:t>
+        <w:t>ViewModel</w:t>
       </w:r>
       <w:proofErr w:type="spellEnd"/>
       <w:r>
         <w:rPr>
           <w:rFonts w:cs="Times New Roman"/>
         </w:rPr>
-        <w:t xml:space="preserve"> que precisar de comunicação com a base de dados. No </w:t>
-      </w:r>
-      <w:r>
-        <w:rPr>
-          <w:rFonts w:cs="Times New Roman"/>
-        </w:rPr>
-        <w:t xml:space="preserve">caso do </w:t>
+        <w:t>.</w:t>
+      </w:r>
+    </w:p>
+    <w:p>
+      <w:pPr>
+        <w:jc w:val="both"/>
+        <w:rPr>
+          <w:rFonts w:cs="Times New Roman"/>
+        </w:rPr>
+      </w:pPr>
+      <w:r>
+        <w:rPr>
+          <w:rFonts w:cs="Times New Roman"/>
+        </w:rPr>
+        <w:t xml:space="preserve">Como foi mencionado anteriormente, </w:t>
       </w:r>
       <w:proofErr w:type="spellStart"/>
       <w:r>
@@ -11753,14 +11623,14 @@
           <w:i/>
           <w:iCs/>
         </w:rPr>
-        <w:t>ViewModel</w:t>
+        <w:t>queries</w:t>
       </w:r>
       <w:proofErr w:type="spellEnd"/>
       <w:r>
         <w:rPr>
           <w:rFonts w:cs="Times New Roman"/>
         </w:rPr>
-        <w:t xml:space="preserve"> não precisar de parâmetros de entrada, uma simples chamada ao construtor é suficiente para o instanciar e fazer uso das suas funções. Em caso contrário é necessário fazer a criação de uma </w:t>
+        <w:t xml:space="preserve"> retornam uma instância de </w:t>
       </w:r>
       <w:proofErr w:type="spellStart"/>
       <w:r>
@@ -11769,46 +11639,33 @@
           <w:i/>
           <w:iCs/>
         </w:rPr>
-        <w:t>Factory</w:t>
+        <w:t>LiveData</w:t>
       </w:r>
       <w:proofErr w:type="spellEnd"/>
       <w:r>
         <w:rPr>
           <w:rFonts w:cs="Times New Roman"/>
+        </w:rPr>
+        <w:t xml:space="preserve">. Este pedido assíncrono retorna esta instância para possibilitar à </w:t>
+      </w:r>
+      <w:proofErr w:type="spellStart"/>
+      <w:r>
+        <w:rPr>
+          <w:rFonts w:cs="Times New Roman"/>
+          <w:i/>
+          <w:iCs/>
+        </w:rPr>
+        <w:t>main</w:t>
+      </w:r>
+      <w:proofErr w:type="spellEnd"/>
+      <w:r>
+        <w:rPr>
+          <w:rFonts w:cs="Times New Roman"/>
           <w:i/>
           <w:iCs/>
         </w:rPr>
         <w:t xml:space="preserve"> </w:t>
       </w:r>
-      <w:hyperlink w:anchor="Eighteen" w:history="1">
-        <w:r>
-          <w:rPr>
-            <w:rStyle w:val="Hyperlink"/>
-            <w:rFonts w:cs="Times New Roman"/>
-          </w:rPr>
-          <w:t>(1</w:t>
-        </w:r>
-        <w:r>
-          <w:rPr>
-            <w:rStyle w:val="Hyperlink"/>
-            <w:rFonts w:cs="Times New Roman"/>
-          </w:rPr>
-          <w:t>8</w:t>
-        </w:r>
-        <w:r>
-          <w:rPr>
-            <w:rStyle w:val="Hyperlink"/>
-            <w:rFonts w:cs="Times New Roman"/>
-          </w:rPr>
-          <w:t>)</w:t>
-        </w:r>
-      </w:hyperlink>
-      <w:r>
-        <w:rPr>
-          <w:rFonts w:cs="Times New Roman"/>
-        </w:rPr>
-        <w:t xml:space="preserve">, que permite passar os parâmetros desejados ao construtor do </w:t>
-      </w:r>
       <w:proofErr w:type="spellStart"/>
       <w:r>
         <w:rPr>
@@ -11816,28 +11673,14 @@
           <w:i/>
           <w:iCs/>
         </w:rPr>
-        <w:t>ViewModel</w:t>
+        <w:t>thread</w:t>
       </w:r>
       <w:proofErr w:type="spellEnd"/>
       <w:r>
         <w:rPr>
           <w:rFonts w:cs="Times New Roman"/>
         </w:rPr>
-        <w:t>.</w:t>
-      </w:r>
-    </w:p>
-    <w:p>
-      <w:pPr>
-        <w:jc w:val="both"/>
-        <w:rPr>
-          <w:rFonts w:cs="Times New Roman"/>
-        </w:rPr>
-      </w:pPr>
-      <w:r>
-        <w:rPr>
-          <w:rFonts w:cs="Times New Roman"/>
-        </w:rPr>
-        <w:t xml:space="preserve">Como foi mencionado anteriormente, </w:t>
+        <w:t xml:space="preserve"> fazer a observação do resultado de forma a ser notificada quando este chegar. À luz desse facto foi criado um </w:t>
       </w:r>
       <w:proofErr w:type="spellStart"/>
       <w:r>
@@ -11846,14 +11689,14 @@
           <w:i/>
           <w:iCs/>
         </w:rPr>
-        <w:t>queries</w:t>
+        <w:t>AbstractModel</w:t>
       </w:r>
       <w:proofErr w:type="spellEnd"/>
       <w:r>
         <w:rPr>
           <w:rFonts w:cs="Times New Roman"/>
         </w:rPr>
-        <w:t xml:space="preserve"> retornam uma instância de </w:t>
+        <w:t xml:space="preserve">, do qual todos os </w:t>
       </w:r>
       <w:proofErr w:type="spellStart"/>
       <w:r>
@@ -11862,6 +11705,50 @@
           <w:i/>
           <w:iCs/>
         </w:rPr>
+        <w:t>models</w:t>
+      </w:r>
+      <w:proofErr w:type="spellEnd"/>
+      <w:r>
+        <w:rPr>
+          <w:rFonts w:cs="Times New Roman"/>
+        </w:rPr>
+        <w:t xml:space="preserve"> da aplicação derivam. Este </w:t>
+      </w:r>
+      <w:proofErr w:type="spellStart"/>
+      <w:r>
+        <w:rPr>
+          <w:rFonts w:cs="Times New Roman"/>
+          <w:i/>
+          <w:iCs/>
+        </w:rPr>
+        <w:t>AbstractModel</w:t>
+      </w:r>
+      <w:proofErr w:type="spellEnd"/>
+      <w:r>
+        <w:rPr>
+          <w:rFonts w:cs="Times New Roman"/>
+        </w:rPr>
+        <w:t xml:space="preserve"> foi criado </w:t>
+      </w:r>
+      <w:r>
+        <w:rPr>
+          <w:rFonts w:cs="Times New Roman"/>
+        </w:rPr>
+        <w:t>de forma que</w:t>
+      </w:r>
+      <w:r>
+        <w:rPr>
+          <w:rFonts w:cs="Times New Roman"/>
+        </w:rPr>
+        <w:t xml:space="preserve"> as funções utilitárias sob as instâncias de </w:t>
+      </w:r>
+      <w:proofErr w:type="spellStart"/>
+      <w:r>
+        <w:rPr>
+          <w:rFonts w:cs="Times New Roman"/>
+          <w:i/>
+          <w:iCs/>
+        </w:rPr>
         <w:t>LiveData</w:t>
       </w:r>
       <w:proofErr w:type="spellEnd"/>
@@ -11869,7 +11756,13 @@
         <w:rPr>
           <w:rFonts w:cs="Times New Roman"/>
         </w:rPr>
-        <w:t xml:space="preserve">. Este pedido assíncrono retorna esta instância para possibilitar à </w:t>
+        <w:t xml:space="preserve"> </w:t>
+      </w:r>
+      <w:r>
+        <w:rPr>
+          <w:rFonts w:cs="Times New Roman"/>
+        </w:rPr>
+        <w:t xml:space="preserve">possam estar acessíveis por parte de todos os </w:t>
       </w:r>
       <w:proofErr w:type="spellStart"/>
       <w:r>
@@ -11878,6 +11771,68 @@
           <w:i/>
           <w:iCs/>
         </w:rPr>
+        <w:t>models</w:t>
+      </w:r>
+      <w:proofErr w:type="spellEnd"/>
+      <w:r>
+        <w:rPr>
+          <w:rFonts w:cs="Times New Roman"/>
+        </w:rPr>
+        <w:t xml:space="preserve">. Foram criadas duas funções em concreto: </w:t>
+      </w:r>
+      <w:r>
+        <w:rPr>
+          <w:rFonts w:cs="Times New Roman"/>
+          <w:i/>
+          <w:iCs/>
+        </w:rPr>
+        <w:t>observe</w:t>
+      </w:r>
+      <w:r>
+        <w:rPr>
+          <w:rFonts w:cs="Times New Roman"/>
+        </w:rPr>
+        <w:t xml:space="preserve"> e </w:t>
+      </w:r>
+      <w:proofErr w:type="spellStart"/>
+      <w:r>
+        <w:rPr>
+          <w:rFonts w:cs="Times New Roman"/>
+          <w:i/>
+          <w:iCs/>
+        </w:rPr>
+        <w:t>observeOnce</w:t>
+      </w:r>
+      <w:proofErr w:type="spellEnd"/>
+      <w:r>
+        <w:rPr>
+          <w:rFonts w:cs="Times New Roman"/>
+        </w:rPr>
+        <w:t xml:space="preserve">. No primeiro caso, como o nome indica, é registada uma observação indefinida sob uma determinada </w:t>
+      </w:r>
+      <w:proofErr w:type="spellStart"/>
+      <w:r>
+        <w:rPr>
+          <w:rFonts w:cs="Times New Roman"/>
+          <w:i/>
+          <w:iCs/>
+        </w:rPr>
+        <w:t>query</w:t>
+      </w:r>
+      <w:proofErr w:type="spellEnd"/>
+      <w:r>
+        <w:rPr>
+          <w:rFonts w:cs="Times New Roman"/>
+        </w:rPr>
+        <w:t xml:space="preserve"> que notifica a </w:t>
+      </w:r>
+      <w:proofErr w:type="spellStart"/>
+      <w:r>
+        <w:rPr>
+          <w:rFonts w:cs="Times New Roman"/>
+          <w:i/>
+          <w:iCs/>
+        </w:rPr>
         <w:t>main</w:t>
       </w:r>
       <w:proofErr w:type="spellEnd"/>
@@ -11903,7 +11858,7 @@
         <w:rPr>
           <w:rFonts w:cs="Times New Roman"/>
         </w:rPr>
-        <w:t xml:space="preserve"> fazer a observação do resultado de forma a ser notificada quando este chegar. À luz desse facto foi criado um </w:t>
+        <w:t xml:space="preserve"> sempre que o resultado for diferente do anterior. No segundo caso, a observação é cancelada quando o primeiro resultado vier. Existe também uma outra função denominada </w:t>
       </w:r>
       <w:proofErr w:type="spellStart"/>
       <w:r>
@@ -11912,14 +11867,42 @@
           <w:i/>
           <w:iCs/>
         </w:rPr>
-        <w:t>AbstractModel</w:t>
+        <w:t>observeForever</w:t>
       </w:r>
       <w:proofErr w:type="spellEnd"/>
       <w:r>
         <w:rPr>
           <w:rFonts w:cs="Times New Roman"/>
         </w:rPr>
-        <w:t xml:space="preserve">, do qual todos os </w:t>
+        <w:t xml:space="preserve"> que atua de forma semelhante ao </w:t>
+      </w:r>
+      <w:r>
+        <w:rPr>
+          <w:rFonts w:cs="Times New Roman"/>
+          <w:i/>
+          <w:iCs/>
+        </w:rPr>
+        <w:t>observe</w:t>
+      </w:r>
+      <w:r>
+        <w:rPr>
+          <w:rFonts w:cs="Times New Roman"/>
+        </w:rPr>
+        <w:t xml:space="preserve">. A diferença entre os dois é que o </w:t>
+      </w:r>
+      <w:r>
+        <w:rPr>
+          <w:rFonts w:cs="Times New Roman"/>
+          <w:i/>
+          <w:iCs/>
+        </w:rPr>
+        <w:t>observe</w:t>
+      </w:r>
+      <w:r>
+        <w:rPr>
+          <w:rFonts w:cs="Times New Roman"/>
+        </w:rPr>
+        <w:t xml:space="preserve"> está restringido ao </w:t>
       </w:r>
       <w:proofErr w:type="spellStart"/>
       <w:r>
@@ -11928,14 +11911,16 @@
           <w:i/>
           <w:iCs/>
         </w:rPr>
-        <w:t>models</w:t>
+        <w:t>lifecyle</w:t>
       </w:r>
       <w:proofErr w:type="spellEnd"/>
       <w:r>
         <w:rPr>
           <w:rFonts w:cs="Times New Roman"/>
-        </w:rPr>
-        <w:t xml:space="preserve"> da aplicação derivam. Este </w:t>
+          <w:i/>
+          <w:iCs/>
+        </w:rPr>
+        <w:t xml:space="preserve"> </w:t>
       </w:r>
       <w:proofErr w:type="spellStart"/>
       <w:r>
@@ -11944,26 +11929,14 @@
           <w:i/>
           <w:iCs/>
         </w:rPr>
-        <w:t>AbstractModel</w:t>
+        <w:t>owner</w:t>
       </w:r>
       <w:proofErr w:type="spellEnd"/>
       <w:r>
         <w:rPr>
           <w:rFonts w:cs="Times New Roman"/>
         </w:rPr>
-        <w:t xml:space="preserve"> foi criado </w:t>
-      </w:r>
-      <w:r>
-        <w:rPr>
-          <w:rFonts w:cs="Times New Roman"/>
-        </w:rPr>
-        <w:t>de forma que</w:t>
-      </w:r>
-      <w:r>
-        <w:rPr>
-          <w:rFonts w:cs="Times New Roman"/>
-        </w:rPr>
-        <w:t xml:space="preserve"> as funções utilitárias sob as instâncias de </w:t>
+        <w:t xml:space="preserve"> (o tempo de vida da </w:t>
       </w:r>
       <w:proofErr w:type="spellStart"/>
       <w:r>
@@ -11972,217 +11945,21 @@
           <w:i/>
           <w:iCs/>
         </w:rPr>
-        <w:t>LiveData</w:t>
+        <w:t>view</w:t>
       </w:r>
       <w:proofErr w:type="spellEnd"/>
       <w:r>
         <w:rPr>
           <w:rFonts w:cs="Times New Roman"/>
         </w:rPr>
-        <w:t xml:space="preserve"> </w:t>
-      </w:r>
-      <w:r>
-        <w:rPr>
-          <w:rFonts w:cs="Times New Roman"/>
-        </w:rPr>
-        <w:t xml:space="preserve">possam estar acessíveis por parte de todos os </w:t>
-      </w:r>
-      <w:proofErr w:type="spellStart"/>
-      <w:r>
-        <w:rPr>
-          <w:rFonts w:cs="Times New Roman"/>
-          <w:i/>
-          <w:iCs/>
-        </w:rPr>
-        <w:t>models</w:t>
-      </w:r>
-      <w:proofErr w:type="spellEnd"/>
-      <w:r>
-        <w:rPr>
-          <w:rFonts w:cs="Times New Roman"/>
-        </w:rPr>
-        <w:t xml:space="preserve">. Foram criadas duas funções em concreto: </w:t>
-      </w:r>
-      <w:r>
-        <w:rPr>
-          <w:rFonts w:cs="Times New Roman"/>
-          <w:i/>
-          <w:iCs/>
-        </w:rPr>
-        <w:t>observe</w:t>
-      </w:r>
-      <w:r>
-        <w:rPr>
-          <w:rFonts w:cs="Times New Roman"/>
-        </w:rPr>
-        <w:t xml:space="preserve"> e </w:t>
-      </w:r>
-      <w:proofErr w:type="spellStart"/>
-      <w:r>
-        <w:rPr>
-          <w:rFonts w:cs="Times New Roman"/>
-          <w:i/>
-          <w:iCs/>
-        </w:rPr>
-        <w:t>observeOnce</w:t>
-      </w:r>
-      <w:proofErr w:type="spellEnd"/>
-      <w:r>
-        <w:rPr>
-          <w:rFonts w:cs="Times New Roman"/>
-        </w:rPr>
-        <w:t xml:space="preserve">. No primeiro caso, como o nome indica, é registada uma observação indefinida sob uma determinada </w:t>
-      </w:r>
-      <w:proofErr w:type="spellStart"/>
-      <w:r>
-        <w:rPr>
-          <w:rFonts w:cs="Times New Roman"/>
-          <w:i/>
-          <w:iCs/>
-        </w:rPr>
-        <w:t>query</w:t>
-      </w:r>
-      <w:proofErr w:type="spellEnd"/>
-      <w:r>
-        <w:rPr>
-          <w:rFonts w:cs="Times New Roman"/>
-        </w:rPr>
-        <w:t xml:space="preserve"> que notifica a </w:t>
-      </w:r>
-      <w:proofErr w:type="spellStart"/>
-      <w:r>
-        <w:rPr>
-          <w:rFonts w:cs="Times New Roman"/>
-          <w:i/>
-          <w:iCs/>
-        </w:rPr>
-        <w:t>main</w:t>
-      </w:r>
-      <w:proofErr w:type="spellEnd"/>
-      <w:r>
-        <w:rPr>
-          <w:rFonts w:cs="Times New Roman"/>
-          <w:i/>
-          <w:iCs/>
-        </w:rPr>
-        <w:t xml:space="preserve"> </w:t>
-      </w:r>
-      <w:proofErr w:type="spellStart"/>
-      <w:r>
-        <w:rPr>
-          <w:rFonts w:cs="Times New Roman"/>
-          <w:i/>
-          <w:iCs/>
-        </w:rPr>
-        <w:t>thread</w:t>
-      </w:r>
-      <w:proofErr w:type="spellEnd"/>
-      <w:r>
-        <w:rPr>
-          <w:rFonts w:cs="Times New Roman"/>
-        </w:rPr>
-        <w:t xml:space="preserve"> sempre que o resultado for diferente do anterior. No segundo caso, a observação é cancelada quando o primeiro resultado vier. Existe também uma outra função denominada </w:t>
-      </w:r>
-      <w:proofErr w:type="spellStart"/>
-      <w:r>
-        <w:rPr>
-          <w:rFonts w:cs="Times New Roman"/>
-          <w:i/>
-          <w:iCs/>
-        </w:rPr>
-        <w:t>observeForever</w:t>
-      </w:r>
-      <w:proofErr w:type="spellEnd"/>
-      <w:r>
-        <w:rPr>
-          <w:rFonts w:cs="Times New Roman"/>
-        </w:rPr>
-        <w:t xml:space="preserve"> que atua de forma semelhante ao </w:t>
-      </w:r>
-      <w:r>
-        <w:rPr>
-          <w:rFonts w:cs="Times New Roman"/>
-          <w:i/>
-          <w:iCs/>
-        </w:rPr>
-        <w:t>observe</w:t>
-      </w:r>
-      <w:r>
-        <w:rPr>
-          <w:rFonts w:cs="Times New Roman"/>
-        </w:rPr>
-        <w:t xml:space="preserve">. A diferença entre os dois é que o </w:t>
-      </w:r>
-      <w:r>
-        <w:rPr>
-          <w:rFonts w:cs="Times New Roman"/>
-          <w:i/>
-          <w:iCs/>
-        </w:rPr>
-        <w:t>observe</w:t>
-      </w:r>
-      <w:r>
-        <w:rPr>
-          <w:rFonts w:cs="Times New Roman"/>
-        </w:rPr>
-        <w:t xml:space="preserve"> está restringido ao </w:t>
-      </w:r>
-      <w:proofErr w:type="spellStart"/>
-      <w:r>
-        <w:rPr>
-          <w:rFonts w:cs="Times New Roman"/>
-          <w:i/>
-          <w:iCs/>
-        </w:rPr>
-        <w:t>lifecyle</w:t>
-      </w:r>
-      <w:proofErr w:type="spellEnd"/>
-      <w:r>
-        <w:rPr>
-          <w:rFonts w:cs="Times New Roman"/>
-          <w:i/>
-          <w:iCs/>
-        </w:rPr>
-        <w:t xml:space="preserve"> </w:t>
-      </w:r>
-      <w:proofErr w:type="spellStart"/>
-      <w:r>
-        <w:rPr>
-          <w:rFonts w:cs="Times New Roman"/>
-          <w:i/>
-          <w:iCs/>
-        </w:rPr>
-        <w:t>owner</w:t>
-      </w:r>
-      <w:proofErr w:type="spellEnd"/>
-      <w:r>
-        <w:rPr>
-          <w:rFonts w:cs="Times New Roman"/>
-        </w:rPr>
-        <w:t xml:space="preserve"> (o tempo de vida da </w:t>
-      </w:r>
-      <w:proofErr w:type="spellStart"/>
-      <w:r>
-        <w:rPr>
-          <w:rFonts w:cs="Times New Roman"/>
-          <w:i/>
-          <w:iCs/>
-        </w:rPr>
-        <w:t>view</w:t>
-      </w:r>
-      <w:proofErr w:type="spellEnd"/>
-      <w:r>
-        <w:rPr>
-          <w:rFonts w:cs="Times New Roman"/>
-        </w:rPr>
         <w:t xml:space="preserve"> que registou a observação), enquanto o outro não tem restrições quanto a isso, e tem o tempo de vida da aplicação.</w:t>
       </w:r>
-      <w:commentRangeEnd w:id="58"/>
+      <w:commentRangeEnd w:id="60"/>
       <w:r>
         <w:rPr>
           <w:rStyle w:val="CommentReference"/>
         </w:rPr>
-        <w:commentReference w:id="58"/>
+        <w:commentReference w:id="60"/>
       </w:r>
     </w:p>
     <w:p>
@@ -12235,7 +12012,7 @@
           <w:rFonts w:ascii="Times New Roman" w:hAnsi="Times New Roman" w:cs="Times New Roman"/>
         </w:rPr>
       </w:pPr>
-      <w:bookmarkStart w:id="59" w:name="_Toc74253934"/>
+      <w:bookmarkStart w:id="61" w:name="_Toc74253934"/>
       <w:r>
         <w:rPr>
           <w:rFonts w:ascii="Times New Roman" w:hAnsi="Times New Roman" w:cs="Times New Roman"/>
@@ -12243,7 +12020,7 @@
         <w:lastRenderedPageBreak/>
         <w:t>Avaliação Experimental</w:t>
       </w:r>
-      <w:bookmarkEnd w:id="59"/>
+      <w:bookmarkEnd w:id="61"/>
     </w:p>
     <w:p>
       <w:pPr>
@@ -12253,7 +12030,7 @@
           <w:rFonts w:cs="Times New Roman"/>
         </w:rPr>
       </w:pPr>
-      <w:commentRangeStart w:id="60"/>
+      <w:commentRangeStart w:id="62"/>
       <w:r>
         <w:rPr>
           <w:rFonts w:cs="Times New Roman"/>
@@ -12359,76 +12136,62 @@
             <w:rStyle w:val="Hyperlink"/>
             <w:rFonts w:cs="Times New Roman"/>
           </w:rPr>
-          <w:t>(fig</w:t>
+          <w:t xml:space="preserve">(figura </w:t>
         </w:r>
         <w:r>
           <w:rPr>
             <w:rStyle w:val="Hyperlink"/>
             <w:rFonts w:cs="Times New Roman"/>
           </w:rPr>
-          <w:t>u</w:t>
+          <w:t>7</w:t>
         </w:r>
         <w:r>
           <w:rPr>
             <w:rStyle w:val="Hyperlink"/>
             <w:rFonts w:cs="Times New Roman"/>
           </w:rPr>
-          <w:t xml:space="preserve">ra </w:t>
-        </w:r>
+          <w:t>)</w:t>
+        </w:r>
+      </w:hyperlink>
+      <w:r>
+        <w:rPr>
+          <w:rFonts w:cs="Times New Roman"/>
+        </w:rPr>
+        <w:t>,</w:t>
+      </w:r>
+      <w:r>
+        <w:rPr>
+          <w:rFonts w:cs="Times New Roman"/>
+        </w:rPr>
+        <w:t xml:space="preserve"> </w:t>
+      </w:r>
+      <w:hyperlink w:anchor="FigEight" w:history="1">
         <w:r>
           <w:rPr>
             <w:rStyle w:val="Hyperlink"/>
             <w:rFonts w:cs="Times New Roman"/>
           </w:rPr>
-          <w:t>7</w:t>
+          <w:t>(figura</w:t>
         </w:r>
         <w:r>
           <w:rPr>
             <w:rStyle w:val="Hyperlink"/>
             <w:rFonts w:cs="Times New Roman"/>
           </w:rPr>
-          <w:t>)</w:t>
-        </w:r>
-      </w:hyperlink>
-      <w:r>
-        <w:rPr>
-          <w:rFonts w:cs="Times New Roman"/>
-        </w:rPr>
-        <w:t>,</w:t>
-      </w:r>
-      <w:r>
-        <w:rPr>
-          <w:rFonts w:cs="Times New Roman"/>
-        </w:rPr>
-        <w:t xml:space="preserve"> </w:t>
-      </w:r>
-      <w:hyperlink w:anchor="FigEight" w:history="1">
+          <w:t xml:space="preserve"> </w:t>
+        </w:r>
         <w:r>
           <w:rPr>
             <w:rStyle w:val="Hyperlink"/>
             <w:rFonts w:cs="Times New Roman"/>
           </w:rPr>
-          <w:t>(figura</w:t>
+          <w:t>8</w:t>
         </w:r>
         <w:r>
           <w:rPr>
             <w:rStyle w:val="Hyperlink"/>
             <w:rFonts w:cs="Times New Roman"/>
           </w:rPr>
-          <w:t xml:space="preserve"> </w:t>
-        </w:r>
-        <w:r>
-          <w:rPr>
-            <w:rStyle w:val="Hyperlink"/>
-            <w:rFonts w:cs="Times New Roman"/>
-          </w:rPr>
-          <w:t>8</w:t>
-        </w:r>
-        <w:r>
-          <w:rPr>
-            <w:rStyle w:val="Hyperlink"/>
-            <w:rFonts w:cs="Times New Roman"/>
-          </w:rPr>
           <w:t>)</w:t>
         </w:r>
       </w:hyperlink>
@@ -12438,12 +12201,12 @@
         </w:rPr>
         <w:t xml:space="preserve"> é possível compreender a coerência dos dados recolhidos.</w:t>
       </w:r>
-      <w:commentRangeEnd w:id="60"/>
+      <w:commentRangeEnd w:id="62"/>
       <w:r>
         <w:rPr>
           <w:rStyle w:val="CommentReference"/>
         </w:rPr>
-        <w:commentReference w:id="60"/>
+        <w:commentReference w:id="62"/>
       </w:r>
     </w:p>
     <w:p>
@@ -12527,7 +12290,7 @@
           </mc:Fallback>
         </mc:AlternateContent>
       </w:r>
-      <w:bookmarkStart w:id="61" w:name="FigSeven"/>
+      <w:bookmarkStart w:id="63" w:name="FigSeven"/>
       <w:r>
         <w:rPr>
           <w:rFonts w:cs="Times New Roman"/>
@@ -12575,7 +12338,7 @@
           </wp:inline>
         </w:drawing>
       </w:r>
-      <w:bookmarkEnd w:id="61"/>
+      <w:bookmarkEnd w:id="63"/>
     </w:p>
     <w:p>
       <w:pPr>
@@ -12587,7 +12350,7 @@
           <w:noProof/>
         </w:rPr>
       </w:pPr>
-      <w:bookmarkStart w:id="62" w:name="_Toc74404571"/>
+      <w:bookmarkStart w:id="64" w:name="_Toc74404571"/>
       <w:r>
         <w:rPr>
           <w:b w:val="0"/>
@@ -12645,7 +12408,7 @@
         </w:rPr>
         <w:t xml:space="preserve"> - Visualização da comparação de dados entre as duas aplicações.</w:t>
       </w:r>
-      <w:bookmarkEnd w:id="62"/>
+      <w:bookmarkEnd w:id="64"/>
     </w:p>
     <w:p>
       <w:pPr>
@@ -12750,7 +12513,7 @@
           </mc:Fallback>
         </mc:AlternateContent>
       </w:r>
-      <w:bookmarkStart w:id="63" w:name="FigEight"/>
+      <w:bookmarkStart w:id="65" w:name="FigEight"/>
       <w:r>
         <w:rPr>
           <w:noProof/>
@@ -12797,7 +12560,7 @@
           </wp:inline>
         </w:drawing>
       </w:r>
-      <w:bookmarkEnd w:id="63"/>
+      <w:bookmarkEnd w:id="65"/>
     </w:p>
     <w:p>
       <w:pPr>
@@ -12809,7 +12572,7 @@
           <w:color w:val="auto"/>
         </w:rPr>
       </w:pPr>
-      <w:bookmarkStart w:id="64" w:name="_Toc74404572"/>
+      <w:bookmarkStart w:id="66" w:name="_Toc74404572"/>
       <w:r>
         <w:rPr>
           <w:b w:val="0"/>
@@ -12867,7 +12630,7 @@
         </w:rPr>
         <w:t xml:space="preserve"> - Continuação da comparação.</w:t>
       </w:r>
-      <w:bookmarkEnd w:id="64"/>
+      <w:bookmarkEnd w:id="66"/>
     </w:p>
     <w:p>
       <w:pPr>
@@ -12988,7 +12751,7 @@
           <w:rFonts w:ascii="Times New Roman" w:hAnsi="Times New Roman" w:cs="Times New Roman"/>
         </w:rPr>
       </w:pPr>
-      <w:bookmarkStart w:id="65" w:name="_Toc74253935"/>
+      <w:bookmarkStart w:id="67" w:name="_Toc74253935"/>
       <w:r>
         <w:rPr>
           <w:rFonts w:ascii="Times New Roman" w:hAnsi="Times New Roman" w:cs="Times New Roman"/>
@@ -12996,7 +12759,7 @@
         <w:lastRenderedPageBreak/>
         <w:t>Conclusão e trabalho futuro</w:t>
       </w:r>
-      <w:bookmarkEnd w:id="65"/>
+      <w:bookmarkEnd w:id="67"/>
     </w:p>
     <w:p>
       <w:pPr>
@@ -13006,14 +12769,14 @@
           <w:rFonts w:ascii="Times New Roman" w:hAnsi="Times New Roman" w:cs="Times New Roman"/>
         </w:rPr>
       </w:pPr>
-      <w:bookmarkStart w:id="66" w:name="_Toc74253936"/>
+      <w:bookmarkStart w:id="68" w:name="_Toc74253936"/>
       <w:r>
         <w:rPr>
           <w:rFonts w:ascii="Times New Roman" w:hAnsi="Times New Roman" w:cs="Times New Roman"/>
         </w:rPr>
         <w:t>6.1 Conclusão</w:t>
       </w:r>
-      <w:bookmarkEnd w:id="66"/>
+      <w:bookmarkEnd w:id="68"/>
     </w:p>
     <w:p>
       <w:pPr>
@@ -13022,7 +12785,7 @@
           <w:rFonts w:cs="Times New Roman"/>
         </w:rPr>
       </w:pPr>
-      <w:commentRangeStart w:id="67"/>
+      <w:commentRangeStart w:id="69"/>
       <w:r>
         <w:rPr>
           <w:rFonts w:cs="Times New Roman"/>
@@ -13085,12 +12848,12 @@
         </w:rPr>
         <w:t xml:space="preserve"> para a decisão de modelagem tomada. Todavia, foi possível que o grupo implementasse uma aplicação com potencial de ter bastante utilidade enquanto ferramenta de análise de rede móvel, tornando no geral este projeto uma experiência positiva.</w:t>
       </w:r>
-      <w:commentRangeEnd w:id="67"/>
+      <w:commentRangeEnd w:id="69"/>
       <w:r>
         <w:rPr>
           <w:rStyle w:val="CommentReference"/>
         </w:rPr>
-        <w:commentReference w:id="67"/>
+        <w:commentReference w:id="69"/>
       </w:r>
     </w:p>
     <w:p>
@@ -13110,14 +12873,14 @@
           <w:rFonts w:ascii="Times New Roman" w:hAnsi="Times New Roman" w:cs="Times New Roman"/>
         </w:rPr>
       </w:pPr>
-      <w:bookmarkStart w:id="68" w:name="_Toc74253937"/>
+      <w:bookmarkStart w:id="70" w:name="_Toc74253937"/>
       <w:r>
         <w:rPr>
           <w:rFonts w:ascii="Times New Roman" w:hAnsi="Times New Roman" w:cs="Times New Roman"/>
         </w:rPr>
         <w:t>6.2 Trabalho futuro</w:t>
       </w:r>
-      <w:bookmarkEnd w:id="68"/>
+      <w:bookmarkEnd w:id="70"/>
     </w:p>
     <w:p>
       <w:pPr>
@@ -13126,7 +12889,7 @@
           <w:rFonts w:cs="Times New Roman"/>
         </w:rPr>
       </w:pPr>
-      <w:commentRangeStart w:id="69"/>
+      <w:commentRangeStart w:id="71"/>
       <w:r>
         <w:rPr>
           <w:rFonts w:cs="Times New Roman"/>
@@ -13183,12 +12946,12 @@
         </w:rPr>
         <w:t>.</w:t>
       </w:r>
-      <w:commentRangeEnd w:id="69"/>
+      <w:commentRangeEnd w:id="71"/>
       <w:r>
         <w:rPr>
           <w:rStyle w:val="CommentReference"/>
         </w:rPr>
-        <w:commentReference w:id="69"/>
+        <w:commentReference w:id="71"/>
       </w:r>
     </w:p>
     <w:p>
@@ -13242,9 +13005,9 @@
         <w:t>Referências</w:t>
       </w:r>
     </w:p>
-    <w:bookmarkStart w:id="70" w:name="_Referências" w:displacedByCustomXml="next"/>
-    <w:bookmarkEnd w:id="70" w:displacedByCustomXml="next"/>
-    <w:bookmarkStart w:id="71" w:name="_Toc74253938" w:displacedByCustomXml="next"/>
+    <w:bookmarkStart w:id="72" w:name="_Referências" w:displacedByCustomXml="next"/>
+    <w:bookmarkEnd w:id="72" w:displacedByCustomXml="next"/>
+    <w:bookmarkStart w:id="73" w:name="_Toc74253938" w:displacedByCustomXml="next"/>
     <w:sdt>
       <w:sdtPr>
         <w:rPr>
@@ -13265,7 +13028,7 @@
         </w:rPr>
       </w:sdtEndPr>
       <w:sdtContent>
-        <w:bookmarkEnd w:id="71" w:displacedByCustomXml="prev"/>
+        <w:bookmarkEnd w:id="73" w:displacedByCustomXml="prev"/>
         <w:p>
           <w:pPr>
             <w:jc w:val="both"/>
@@ -13361,6 +13124,7 @@
                     <w:rPr>
                       <w:rStyle w:val="Hyperlink"/>
                       <w:noProof/>
+                      <w:lang w:val="en-US"/>
                     </w:rPr>
                     <w:t>https://autoditex.com/page/can-bus--controller-area-network-34-1.html</w:t>
                   </w:r>
@@ -13633,18 +13397,21 @@
                 <w:r>
                   <w:rPr>
                     <w:noProof/>
+                    <w:lang w:val="en-US"/>
                   </w:rPr>
                   <w:t xml:space="preserve">Available: </w:t>
                 </w:r>
                 <w:r>
                   <w:rPr>
                     <w:rFonts w:cs="Times New Roman"/>
+                    <w:lang w:val="en-US"/>
                   </w:rPr>
                   <w:t>https://github.com/PhilJay/MPAndroidChart</w:t>
                 </w:r>
                 <w:r>
                   <w:rPr>
                     <w:noProof/>
+                    <w:lang w:val="en-US"/>
                   </w:rPr>
                   <w:t xml:space="preserve">. </w:t>
                 </w:r>
@@ -13777,6 +13544,7 @@
                     <w:rPr>
                       <w:rStyle w:val="Hyperlink"/>
                       <w:rFonts w:cs="Times New Roman"/>
+                      <w:lang w:val="en-US"/>
                     </w:rPr>
                     <w:t>https://material.io/develop/android</w:t>
                   </w:r>
@@ -13784,14 +13552,9 @@
                 <w:r>
                   <w:rPr>
                     <w:rFonts w:cs="Times New Roman"/>
+                    <w:lang w:val="en-US"/>
                   </w:rPr>
-                  <w:t>.</w:t>
-                </w:r>
-                <w:r>
-                  <w:rPr>
-                    <w:rFonts w:cs="Times New Roman"/>
-                  </w:rPr>
-                  <w:t xml:space="preserve"> </w:t>
+                  <w:t xml:space="preserve">. </w:t>
                 </w:r>
                 <w:r>
                   <w:rPr>
@@ -15108,7 +14871,7 @@
       </w:r>
     </w:p>
   </w:comment>
-  <w:comment w:id="58" w:author="afonso nobre" w:date="2021-06-07T22:49:00Z" w:initials="an">
+  <w:comment w:id="55" w:author="afonso nobre" w:date="2021-06-14T19:36:00Z" w:initials="an">
     <w:p>
       <w:pPr>
         <w:jc w:val="both"/>
@@ -15126,11 +14889,115 @@
         <w:rPr>
           <w:rFonts w:cs="Times New Roman"/>
         </w:rPr>
+        <w:t xml:space="preserve">Falar da forma como é feita a notificação de uma nova sessão entre fragmentos e </w:t>
+      </w:r>
+      <w:r>
+        <w:rPr>
+          <w:rFonts w:cs="Times New Roman"/>
+        </w:rPr>
+        <w:t>porque.</w:t>
+      </w:r>
+    </w:p>
+    <w:p>
+      <w:pPr>
+        <w:jc w:val="both"/>
+        <w:rPr>
+          <w:rFonts w:cs="Times New Roman"/>
+        </w:rPr>
+      </w:pPr>
+      <w:r>
+        <w:rPr>
+          <w:rFonts w:cs="Times New Roman"/>
+        </w:rPr>
+        <w:t>(devido a termos que comunicar com o fragmento pai (</w:t>
+      </w:r>
+      <w:r>
+        <w:rPr>
+          <w:rFonts w:cs="Times New Roman"/>
+        </w:rPr>
+        <w:t>DashBoard) que o botão de nova sessão foi pressionado)</w:t>
+      </w:r>
+    </w:p>
+    <w:p>
+      <w:pPr>
+        <w:jc w:val="both"/>
+        <w:rPr>
+          <w:rFonts w:cs="Times New Roman"/>
+        </w:rPr>
+      </w:pPr>
+      <w:r>
+        <w:rPr>
+          <w:rFonts w:cs="Times New Roman"/>
+        </w:rPr>
+        <w:t>Feita a análise aos dois primeiros separadores da aplicação</w:t>
+      </w:r>
+    </w:p>
+  </w:comment>
+  <w:comment w:id="58" w:author="afonso nobre" w:date="2021-06-14T19:37:00Z" w:initials="an">
+    <w:p>
+      <w:pPr>
+        <w:jc w:val="both"/>
+        <w:rPr>
+          <w:rFonts w:cs="Times New Roman"/>
+        </w:rPr>
+      </w:pPr>
+      <w:r>
+        <w:rPr>
+          <w:rStyle w:val="CommentReference"/>
+        </w:rPr>
+        <w:annotationRef/>
+      </w:r>
+      <w:r>
+        <w:rPr>
+          <w:rFonts w:cs="Times New Roman"/>
+        </w:rPr>
+        <w:t xml:space="preserve">Para implementação de recolha de mais parâmetros podemos colocar no </w:t>
+      </w:r>
+      <w:r>
+        <w:rPr>
+          <w:rFonts w:cs="Times New Roman"/>
+        </w:rPr>
+        <w:t>jobscheduler.</w:t>
+      </w:r>
+    </w:p>
+    <w:p>
+      <w:pPr>
+        <w:jc w:val="both"/>
+        <w:rPr>
+          <w:rFonts w:cs="Times New Roman"/>
+        </w:rPr>
+      </w:pPr>
+      <w:r>
+        <w:rPr>
+          <w:rFonts w:cs="Times New Roman"/>
+        </w:rPr>
+        <w:t>Se for sem intervenção do utilizador achamos que poderemos colocar workers para facilitar a arquitetura e porque os mesmo são os únicos que permitem correr trabalho programado mesmo quando a app está desligada.</w:t>
+      </w:r>
+    </w:p>
+  </w:comment>
+  <w:comment w:id="60" w:author="afonso nobre" w:date="2021-06-07T22:49:00Z" w:initials="an">
+    <w:p>
+      <w:pPr>
+        <w:jc w:val="both"/>
+        <w:rPr>
+          <w:rFonts w:cs="Times New Roman"/>
+        </w:rPr>
+      </w:pPr>
+      <w:r>
+        <w:rPr>
+          <w:rStyle w:val="CommentReference"/>
+        </w:rPr>
+        <w:annotationRef/>
+      </w:r>
+      <w:r>
+        <w:rPr>
+          <w:rFonts w:cs="Times New Roman"/>
+        </w:rPr>
         <w:t xml:space="preserve">Room; Dao; Entidades; SQLite; Model; </w:t>
       </w:r>
     </w:p>
   </w:comment>
-  <w:comment w:id="60" w:author="afonso nobre" w:date="2021-06-08T20:10:00Z" w:initials="an">
+  <w:comment w:id="62" w:author="afonso nobre" w:date="2021-06-08T20:10:00Z" w:initials="an">
     <w:p>
       <w:pPr>
         <w:pStyle w:val="ListParagraph"/>
@@ -15194,7 +15061,7 @@
       </w:r>
     </w:p>
   </w:comment>
-  <w:comment w:id="67" w:author="afonso nobre" w:date="2021-06-12T12:47:00Z" w:initials="an">
+  <w:comment w:id="69" w:author="afonso nobre" w:date="2021-06-12T12:47:00Z" w:initials="an">
     <w:p>
       <w:pPr>
         <w:ind w:left="720"/>
@@ -15232,7 +15099,7 @@
       </w:r>
     </w:p>
   </w:comment>
-  <w:comment w:id="69" w:author="afonso nobre" w:date="2021-06-12T15:42:00Z" w:initials="an">
+  <w:comment w:id="71" w:author="afonso nobre" w:date="2021-06-12T15:42:00Z" w:initials="an">
     <w:p>
       <w:pPr>
         <w:ind w:left="720"/>
@@ -15285,6 +15152,8 @@
   <w15:commentEx w15:paraId="5F7B12EE" w15:done="0"/>
   <w15:commentEx w15:paraId="3D1A1818" w15:done="0"/>
   <w15:commentEx w15:paraId="178401DF" w15:done="0"/>
+  <w15:commentEx w15:paraId="5B17AC98" w15:done="0"/>
+  <w15:commentEx w15:paraId="3BE41E5B" w15:done="0"/>
   <w15:commentEx w15:paraId="2BA62766" w15:done="0"/>
   <w15:commentEx w15:paraId="10947078" w15:done="0"/>
   <w15:commentEx w15:paraId="41C67B22" w15:done="0"/>
@@ -15303,6 +15172,8 @@
   <w16cex:commentExtensible w16cex:durableId="24661C4E" w16cex:dateUtc="2021-06-05T14:52:00Z"/>
   <w16cex:commentExtensible w16cex:durableId="24678434" w16cex:dateUtc="2021-06-06T16:28:00Z"/>
   <w16cex:commentExtensible w16cex:durableId="24678D25" w16cex:dateUtc="2021-06-06T17:06:00Z"/>
+  <w16cex:commentExtensible w16cex:durableId="24722E46" w16cex:dateUtc="2021-06-14T18:36:00Z"/>
+  <w16cex:commentExtensible w16cex:durableId="24722E62" w16cex:dateUtc="2021-06-14T18:37:00Z"/>
   <w16cex:commentExtensible w16cex:durableId="2469210A" w16cex:dateUtc="2021-06-07T21:49:00Z"/>
   <w16cex:commentExtensible w16cex:durableId="246A4D4F" w16cex:dateUtc="2021-06-08T19:10:00Z"/>
   <w16cex:commentExtensible w16cex:durableId="246F2B5B" w16cex:dateUtc="2021-06-12T11:47:00Z"/>
@@ -15322,6 +15193,8 @@
   <w16cid:commentId w16cid:paraId="5F7B12EE" w16cid:durableId="24661C4E"/>
   <w16cid:commentId w16cid:paraId="3D1A1818" w16cid:durableId="24678434"/>
   <w16cid:commentId w16cid:paraId="178401DF" w16cid:durableId="24678D25"/>
+  <w16cid:commentId w16cid:paraId="5B17AC98" w16cid:durableId="24722E46"/>
+  <w16cid:commentId w16cid:paraId="3BE41E5B" w16cid:durableId="24722E62"/>
   <w16cid:commentId w16cid:paraId="2BA62766" w16cid:durableId="2469210A"/>
   <w16cid:commentId w16cid:paraId="10947078" w16cid:durableId="246A4D4F"/>
   <w16cid:commentId w16cid:paraId="41C67B22" w16cid:durableId="246F2B5B"/>
@@ -16037,16 +15910,16 @@
     </w:lvl>
   </w:abstractNum>
   <w:abstractNum w:abstractNumId="5" w15:restartNumberingAfterBreak="0">
-    <w:nsid w:val="61844E8B"/>
+    <w:nsid w:val="37322F76"/>
     <w:multiLevelType w:val="hybridMultilevel"/>
-    <w:tmpl w:val="C726B746"/>
+    <w:tmpl w:val="EBD84D5E"/>
     <w:lvl w:ilvl="0" w:tplc="08160001">
       <w:start w:val="1"/>
       <w:numFmt w:val="bullet"/>
       <w:lvlText w:val=""/>
       <w:lvlJc w:val="left"/>
       <w:pPr>
-        <w:ind w:left="780" w:hanging="360"/>
+        <w:ind w:left="720" w:hanging="360"/>
       </w:pPr>
       <w:rPr>
         <w:rFonts w:ascii="Symbol" w:hAnsi="Symbol" w:hint="default"/>
@@ -16058,7 +15931,7 @@
       <w:lvlText w:val="o"/>
       <w:lvlJc w:val="left"/>
       <w:pPr>
-        <w:ind w:left="1500" w:hanging="360"/>
+        <w:ind w:left="1440" w:hanging="360"/>
       </w:pPr>
       <w:rPr>
         <w:rFonts w:ascii="Courier New" w:hAnsi="Courier New" w:cs="Courier New" w:hint="default"/>
@@ -16070,7 +15943,7 @@
       <w:lvlText w:val=""/>
       <w:lvlJc w:val="left"/>
       <w:pPr>
-        <w:ind w:left="2220" w:hanging="360"/>
+        <w:ind w:left="2160" w:hanging="360"/>
       </w:pPr>
       <w:rPr>
         <w:rFonts w:ascii="Wingdings" w:hAnsi="Wingdings" w:hint="default"/>
@@ -16082,7 +15955,7 @@
       <w:lvlText w:val=""/>
       <w:lvlJc w:val="left"/>
       <w:pPr>
-        <w:ind w:left="2940" w:hanging="360"/>
+        <w:ind w:left="2880" w:hanging="360"/>
       </w:pPr>
       <w:rPr>
         <w:rFonts w:ascii="Symbol" w:hAnsi="Symbol" w:hint="default"/>
@@ -16094,7 +15967,7 @@
       <w:lvlText w:val="o"/>
       <w:lvlJc w:val="left"/>
       <w:pPr>
-        <w:ind w:left="3660" w:hanging="360"/>
+        <w:ind w:left="3600" w:hanging="360"/>
       </w:pPr>
       <w:rPr>
         <w:rFonts w:ascii="Courier New" w:hAnsi="Courier New" w:cs="Courier New" w:hint="default"/>
@@ -16106,7 +15979,7 @@
       <w:lvlText w:val=""/>
       <w:lvlJc w:val="left"/>
       <w:pPr>
-        <w:ind w:left="4380" w:hanging="360"/>
+        <w:ind w:left="4320" w:hanging="360"/>
       </w:pPr>
       <w:rPr>
         <w:rFonts w:ascii="Wingdings" w:hAnsi="Wingdings" w:hint="default"/>
@@ -16118,7 +15991,7 @@
       <w:lvlText w:val=""/>
       <w:lvlJc w:val="left"/>
       <w:pPr>
-        <w:ind w:left="5100" w:hanging="360"/>
+        <w:ind w:left="5040" w:hanging="360"/>
       </w:pPr>
       <w:rPr>
         <w:rFonts w:ascii="Symbol" w:hAnsi="Symbol" w:hint="default"/>
@@ -16130,7 +16003,7 @@
       <w:lvlText w:val="o"/>
       <w:lvlJc w:val="left"/>
       <w:pPr>
-        <w:ind w:left="5820" w:hanging="360"/>
+        <w:ind w:left="5760" w:hanging="360"/>
       </w:pPr>
       <w:rPr>
         <w:rFonts w:ascii="Courier New" w:hAnsi="Courier New" w:cs="Courier New" w:hint="default"/>
@@ -16142,7 +16015,7 @@
       <w:lvlText w:val=""/>
       <w:lvlJc w:val="left"/>
       <w:pPr>
-        <w:ind w:left="6540" w:hanging="360"/>
+        <w:ind w:left="6480" w:hanging="360"/>
       </w:pPr>
       <w:rPr>
         <w:rFonts w:ascii="Wingdings" w:hAnsi="Wingdings" w:hint="default"/>
@@ -16150,29 +16023,9 @@
     </w:lvl>
   </w:abstractNum>
   <w:abstractNum w:abstractNumId="6" w15:restartNumberingAfterBreak="0">
-    <w:nsid w:val="63FC7F63"/>
-    <w:multiLevelType w:val="singleLevel"/>
-    <w:tmpl w:val="8D72B51E"/>
-    <w:lvl w:ilvl="0">
-      <w:start w:val="1"/>
-      <w:numFmt w:val="decimal"/>
-      <w:lvlText w:val="%1."/>
-      <w:lvlJc w:val="left"/>
-      <w:pPr>
-        <w:tabs>
-          <w:tab w:val="num" w:pos="644"/>
-        </w:tabs>
-        <w:ind w:left="644" w:hanging="360"/>
-      </w:pPr>
-      <w:rPr>
-        <w:rFonts w:hint="default"/>
-      </w:rPr>
-    </w:lvl>
-  </w:abstractNum>
-  <w:abstractNum w:abstractNumId="7" w15:restartNumberingAfterBreak="0">
-    <w:nsid w:val="687D4878"/>
+    <w:nsid w:val="518F108E"/>
     <w:multiLevelType w:val="hybridMultilevel"/>
-    <w:tmpl w:val="AE7EC30A"/>
+    <w:tmpl w:val="89529082"/>
     <w:lvl w:ilvl="0" w:tplc="08160001">
       <w:start w:val="1"/>
       <w:numFmt w:val="bullet"/>
@@ -16282,7 +16135,253 @@
       </w:rPr>
     </w:lvl>
   </w:abstractNum>
+  <w:abstractNum w:abstractNumId="7" w15:restartNumberingAfterBreak="0">
+    <w:nsid w:val="61844E8B"/>
+    <w:multiLevelType w:val="hybridMultilevel"/>
+    <w:tmpl w:val="C726B746"/>
+    <w:lvl w:ilvl="0" w:tplc="08160001">
+      <w:start w:val="1"/>
+      <w:numFmt w:val="bullet"/>
+      <w:lvlText w:val=""/>
+      <w:lvlJc w:val="left"/>
+      <w:pPr>
+        <w:ind w:left="780" w:hanging="360"/>
+      </w:pPr>
+      <w:rPr>
+        <w:rFonts w:ascii="Symbol" w:hAnsi="Symbol" w:hint="default"/>
+      </w:rPr>
+    </w:lvl>
+    <w:lvl w:ilvl="1" w:tplc="08160003" w:tentative="1">
+      <w:start w:val="1"/>
+      <w:numFmt w:val="bullet"/>
+      <w:lvlText w:val="o"/>
+      <w:lvlJc w:val="left"/>
+      <w:pPr>
+        <w:ind w:left="1500" w:hanging="360"/>
+      </w:pPr>
+      <w:rPr>
+        <w:rFonts w:ascii="Courier New" w:hAnsi="Courier New" w:cs="Courier New" w:hint="default"/>
+      </w:rPr>
+    </w:lvl>
+    <w:lvl w:ilvl="2" w:tplc="08160005" w:tentative="1">
+      <w:start w:val="1"/>
+      <w:numFmt w:val="bullet"/>
+      <w:lvlText w:val=""/>
+      <w:lvlJc w:val="left"/>
+      <w:pPr>
+        <w:ind w:left="2220" w:hanging="360"/>
+      </w:pPr>
+      <w:rPr>
+        <w:rFonts w:ascii="Wingdings" w:hAnsi="Wingdings" w:hint="default"/>
+      </w:rPr>
+    </w:lvl>
+    <w:lvl w:ilvl="3" w:tplc="08160001" w:tentative="1">
+      <w:start w:val="1"/>
+      <w:numFmt w:val="bullet"/>
+      <w:lvlText w:val=""/>
+      <w:lvlJc w:val="left"/>
+      <w:pPr>
+        <w:ind w:left="2940" w:hanging="360"/>
+      </w:pPr>
+      <w:rPr>
+        <w:rFonts w:ascii="Symbol" w:hAnsi="Symbol" w:hint="default"/>
+      </w:rPr>
+    </w:lvl>
+    <w:lvl w:ilvl="4" w:tplc="08160003" w:tentative="1">
+      <w:start w:val="1"/>
+      <w:numFmt w:val="bullet"/>
+      <w:lvlText w:val="o"/>
+      <w:lvlJc w:val="left"/>
+      <w:pPr>
+        <w:ind w:left="3660" w:hanging="360"/>
+      </w:pPr>
+      <w:rPr>
+        <w:rFonts w:ascii="Courier New" w:hAnsi="Courier New" w:cs="Courier New" w:hint="default"/>
+      </w:rPr>
+    </w:lvl>
+    <w:lvl w:ilvl="5" w:tplc="08160005" w:tentative="1">
+      <w:start w:val="1"/>
+      <w:numFmt w:val="bullet"/>
+      <w:lvlText w:val=""/>
+      <w:lvlJc w:val="left"/>
+      <w:pPr>
+        <w:ind w:left="4380" w:hanging="360"/>
+      </w:pPr>
+      <w:rPr>
+        <w:rFonts w:ascii="Wingdings" w:hAnsi="Wingdings" w:hint="default"/>
+      </w:rPr>
+    </w:lvl>
+    <w:lvl w:ilvl="6" w:tplc="08160001" w:tentative="1">
+      <w:start w:val="1"/>
+      <w:numFmt w:val="bullet"/>
+      <w:lvlText w:val=""/>
+      <w:lvlJc w:val="left"/>
+      <w:pPr>
+        <w:ind w:left="5100" w:hanging="360"/>
+      </w:pPr>
+      <w:rPr>
+        <w:rFonts w:ascii="Symbol" w:hAnsi="Symbol" w:hint="default"/>
+      </w:rPr>
+    </w:lvl>
+    <w:lvl w:ilvl="7" w:tplc="08160003" w:tentative="1">
+      <w:start w:val="1"/>
+      <w:numFmt w:val="bullet"/>
+      <w:lvlText w:val="o"/>
+      <w:lvlJc w:val="left"/>
+      <w:pPr>
+        <w:ind w:left="5820" w:hanging="360"/>
+      </w:pPr>
+      <w:rPr>
+        <w:rFonts w:ascii="Courier New" w:hAnsi="Courier New" w:cs="Courier New" w:hint="default"/>
+      </w:rPr>
+    </w:lvl>
+    <w:lvl w:ilvl="8" w:tplc="08160005" w:tentative="1">
+      <w:start w:val="1"/>
+      <w:numFmt w:val="bullet"/>
+      <w:lvlText w:val=""/>
+      <w:lvlJc w:val="left"/>
+      <w:pPr>
+        <w:ind w:left="6540" w:hanging="360"/>
+      </w:pPr>
+      <w:rPr>
+        <w:rFonts w:ascii="Wingdings" w:hAnsi="Wingdings" w:hint="default"/>
+      </w:rPr>
+    </w:lvl>
+  </w:abstractNum>
   <w:abstractNum w:abstractNumId="8" w15:restartNumberingAfterBreak="0">
+    <w:nsid w:val="63FC7F63"/>
+    <w:multiLevelType w:val="singleLevel"/>
+    <w:tmpl w:val="8D72B51E"/>
+    <w:lvl w:ilvl="0">
+      <w:start w:val="1"/>
+      <w:numFmt w:val="decimal"/>
+      <w:lvlText w:val="%1."/>
+      <w:lvlJc w:val="left"/>
+      <w:pPr>
+        <w:tabs>
+          <w:tab w:val="num" w:pos="644"/>
+        </w:tabs>
+        <w:ind w:left="644" w:hanging="360"/>
+      </w:pPr>
+      <w:rPr>
+        <w:rFonts w:hint="default"/>
+      </w:rPr>
+    </w:lvl>
+  </w:abstractNum>
+  <w:abstractNum w:abstractNumId="9" w15:restartNumberingAfterBreak="0">
+    <w:nsid w:val="687D4878"/>
+    <w:multiLevelType w:val="hybridMultilevel"/>
+    <w:tmpl w:val="AE7EC30A"/>
+    <w:lvl w:ilvl="0" w:tplc="08160001">
+      <w:start w:val="1"/>
+      <w:numFmt w:val="bullet"/>
+      <w:lvlText w:val=""/>
+      <w:lvlJc w:val="left"/>
+      <w:pPr>
+        <w:ind w:left="720" w:hanging="360"/>
+      </w:pPr>
+      <w:rPr>
+        <w:rFonts w:ascii="Symbol" w:hAnsi="Symbol" w:hint="default"/>
+      </w:rPr>
+    </w:lvl>
+    <w:lvl w:ilvl="1" w:tplc="08160003" w:tentative="1">
+      <w:start w:val="1"/>
+      <w:numFmt w:val="bullet"/>
+      <w:lvlText w:val="o"/>
+      <w:lvlJc w:val="left"/>
+      <w:pPr>
+        <w:ind w:left="1440" w:hanging="360"/>
+      </w:pPr>
+      <w:rPr>
+        <w:rFonts w:ascii="Courier New" w:hAnsi="Courier New" w:cs="Courier New" w:hint="default"/>
+      </w:rPr>
+    </w:lvl>
+    <w:lvl w:ilvl="2" w:tplc="08160005" w:tentative="1">
+      <w:start w:val="1"/>
+      <w:numFmt w:val="bullet"/>
+      <w:lvlText w:val=""/>
+      <w:lvlJc w:val="left"/>
+      <w:pPr>
+        <w:ind w:left="2160" w:hanging="360"/>
+      </w:pPr>
+      <w:rPr>
+        <w:rFonts w:ascii="Wingdings" w:hAnsi="Wingdings" w:hint="default"/>
+      </w:rPr>
+    </w:lvl>
+    <w:lvl w:ilvl="3" w:tplc="08160001" w:tentative="1">
+      <w:start w:val="1"/>
+      <w:numFmt w:val="bullet"/>
+      <w:lvlText w:val=""/>
+      <w:lvlJc w:val="left"/>
+      <w:pPr>
+        <w:ind w:left="2880" w:hanging="360"/>
+      </w:pPr>
+      <w:rPr>
+        <w:rFonts w:ascii="Symbol" w:hAnsi="Symbol" w:hint="default"/>
+      </w:rPr>
+    </w:lvl>
+    <w:lvl w:ilvl="4" w:tplc="08160003" w:tentative="1">
+      <w:start w:val="1"/>
+      <w:numFmt w:val="bullet"/>
+      <w:lvlText w:val="o"/>
+      <w:lvlJc w:val="left"/>
+      <w:pPr>
+        <w:ind w:left="3600" w:hanging="360"/>
+      </w:pPr>
+      <w:rPr>
+        <w:rFonts w:ascii="Courier New" w:hAnsi="Courier New" w:cs="Courier New" w:hint="default"/>
+      </w:rPr>
+    </w:lvl>
+    <w:lvl w:ilvl="5" w:tplc="08160005" w:tentative="1">
+      <w:start w:val="1"/>
+      <w:numFmt w:val="bullet"/>
+      <w:lvlText w:val=""/>
+      <w:lvlJc w:val="left"/>
+      <w:pPr>
+        <w:ind w:left="4320" w:hanging="360"/>
+      </w:pPr>
+      <w:rPr>
+        <w:rFonts w:ascii="Wingdings" w:hAnsi="Wingdings" w:hint="default"/>
+      </w:rPr>
+    </w:lvl>
+    <w:lvl w:ilvl="6" w:tplc="08160001" w:tentative="1">
+      <w:start w:val="1"/>
+      <w:numFmt w:val="bullet"/>
+      <w:lvlText w:val=""/>
+      <w:lvlJc w:val="left"/>
+      <w:pPr>
+        <w:ind w:left="5040" w:hanging="360"/>
+      </w:pPr>
+      <w:rPr>
+        <w:rFonts w:ascii="Symbol" w:hAnsi="Symbol" w:hint="default"/>
+      </w:rPr>
+    </w:lvl>
+    <w:lvl w:ilvl="7" w:tplc="08160003" w:tentative="1">
+      <w:start w:val="1"/>
+      <w:numFmt w:val="bullet"/>
+      <w:lvlText w:val="o"/>
+      <w:lvlJc w:val="left"/>
+      <w:pPr>
+        <w:ind w:left="5760" w:hanging="360"/>
+      </w:pPr>
+      <w:rPr>
+        <w:rFonts w:ascii="Courier New" w:hAnsi="Courier New" w:cs="Courier New" w:hint="default"/>
+      </w:rPr>
+    </w:lvl>
+    <w:lvl w:ilvl="8" w:tplc="08160005" w:tentative="1">
+      <w:start w:val="1"/>
+      <w:numFmt w:val="bullet"/>
+      <w:lvlText w:val=""/>
+      <w:lvlJc w:val="left"/>
+      <w:pPr>
+        <w:ind w:left="6480" w:hanging="360"/>
+      </w:pPr>
+      <w:rPr>
+        <w:rFonts w:ascii="Wingdings" w:hAnsi="Wingdings" w:hint="default"/>
+      </w:rPr>
+    </w:lvl>
+  </w:abstractNum>
+  <w:abstractNum w:abstractNumId="10" w15:restartNumberingAfterBreak="0">
     <w:nsid w:val="7BE014D4"/>
     <w:multiLevelType w:val="hybridMultilevel"/>
     <w:tmpl w:val="CAFCB2A0"/>
@@ -16408,19 +16507,25 @@
     <w:abstractNumId w:val="4"/>
   </w:num>
   <w:num w:numId="5">
+    <w:abstractNumId w:val="10"/>
+  </w:num>
+  <w:num w:numId="6">
     <w:abstractNumId w:val="8"/>
   </w:num>
-  <w:num w:numId="6">
-    <w:abstractNumId w:val="6"/>
-  </w:num>
   <w:num w:numId="7">
-    <w:abstractNumId w:val="5"/>
+    <w:abstractNumId w:val="7"/>
   </w:num>
   <w:num w:numId="8">
-    <w:abstractNumId w:val="7"/>
+    <w:abstractNumId w:val="9"/>
   </w:num>
   <w:num w:numId="9">
     <w:abstractNumId w:val="3"/>
+  </w:num>
+  <w:num w:numId="10">
+    <w:abstractNumId w:val="5"/>
+  </w:num>
+  <w:num w:numId="11">
+    <w:abstractNumId w:val="6"/>
   </w:num>
 </w:numbering>
 </file>
@@ -16907,6 +17012,7 @@
   <w:style w:type="character" w:default="1" w:styleId="DefaultParagraphFont">
     <w:name w:val="Default Paragraph Font"/>
     <w:uiPriority w:val="1"/>
+    <w:semiHidden/>
     <w:unhideWhenUsed/>
   </w:style>
   <w:style w:type="table" w:default="1" w:styleId="TableNormal">

</xml_diff>

<commit_message>
Added the updated video to the powerpoint presentation
</commit_message>
<xml_diff>
--- a/Reports/RelatorioFinalProjeto.docx
+++ b/Reports/RelatorioFinalProjeto.docx
@@ -1,6 +1,6 @@
 
 <file path=word/document.xml><?xml version="1.0" encoding="utf-8"?>
-<w:document xmlns:wpc="http://schemas.microsoft.com/office/word/2010/wordprocessingCanvas" xmlns:cx="http://schemas.microsoft.com/office/drawing/2014/chartex" xmlns:cx1="http://schemas.microsoft.com/office/drawing/2015/9/8/chartex" xmlns:cx2="http://schemas.microsoft.com/office/drawing/2015/10/21/chartex" xmlns:cx3="http://schemas.microsoft.com/office/drawing/2016/5/9/chartex" xmlns:cx4="http://schemas.microsoft.com/office/drawing/2016/5/10/chartex" xmlns:cx5="http://schemas.microsoft.com/office/drawing/2016/5/11/chartex" xmlns:cx6="http://schemas.microsoft.com/office/drawing/2016/5/12/chartex" xmlns:cx7="http://schemas.microsoft.com/office/drawing/2016/5/13/chartex" xmlns:cx8="http://schemas.microsoft.com/office/drawing/2016/5/14/chartex" xmlns:mc="http://schemas.openxmlformats.org/markup-compatibility/2006" xmlns:aink="http://schemas.microsoft.com/office/drawing/2016/ink" xmlns:am3d="http://schemas.microsoft.com/office/drawing/2017/model3d" xmlns:o="urn:schemas-microsoft-com:office:office" xmlns:r="http://schemas.openxmlformats.org/officeDocument/2006/relationships" xmlns:m="http://schemas.openxmlformats.org/officeDocument/2006/math" xmlns:v="urn:schemas-microsoft-com:vml" xmlns:wp14="http://schemas.microsoft.com/office/word/2010/wordprocessingDrawing" xmlns:wp="http://schemas.openxmlformats.org/drawingml/2006/wordprocessingDrawing" xmlns:w10="urn:schemas-microsoft-com:office:word" xmlns:w="http://schemas.openxmlformats.org/wordprocessingml/2006/main" xmlns:w14="http://schemas.microsoft.com/office/word/2010/wordml" xmlns:w15="http://schemas.microsoft.com/office/word/2012/wordml" xmlns:w16cex="http://schemas.microsoft.com/office/word/2018/wordml/cex" xmlns:w16cid="http://schemas.microsoft.com/office/word/2016/wordml/cid" xmlns:w16="http://schemas.microsoft.com/office/word/2018/wordml" xmlns:w16se="http://schemas.microsoft.com/office/word/2015/wordml/symex" xmlns:wpg="http://schemas.microsoft.com/office/word/2010/wordprocessingGroup" xmlns:wpi="http://schemas.microsoft.com/office/word/2010/wordprocessingInk" xmlns:wne="http://schemas.microsoft.com/office/word/2006/wordml" xmlns:wps="http://schemas.microsoft.com/office/word/2010/wordprocessingShape" mc:Ignorable="w14 w15 w16se w16cid w16 w16cex wp14">
+<w:document xmlns:wpc="http://schemas.microsoft.com/office/word/2010/wordprocessingCanvas" xmlns:cx="http://schemas.microsoft.com/office/drawing/2014/chartex" xmlns:cx1="http://schemas.microsoft.com/office/drawing/2015/9/8/chartex" xmlns:cx2="http://schemas.microsoft.com/office/drawing/2015/10/21/chartex" xmlns:cx3="http://schemas.microsoft.com/office/drawing/2016/5/9/chartex" xmlns:cx4="http://schemas.microsoft.com/office/drawing/2016/5/10/chartex" xmlns:cx5="http://schemas.microsoft.com/office/drawing/2016/5/11/chartex" xmlns:cx6="http://schemas.microsoft.com/office/drawing/2016/5/12/chartex" xmlns:cx7="http://schemas.microsoft.com/office/drawing/2016/5/13/chartex" xmlns:cx8="http://schemas.microsoft.com/office/drawing/2016/5/14/chartex" xmlns:mc="http://schemas.openxmlformats.org/markup-compatibility/2006" xmlns:aink="http://schemas.microsoft.com/office/drawing/2016/ink" xmlns:am3d="http://schemas.microsoft.com/office/drawing/2017/model3d" xmlns:o="urn:schemas-microsoft-com:office:office" xmlns:r="http://schemas.openxmlformats.org/officeDocument/2006/relationships" xmlns:m="http://schemas.openxmlformats.org/officeDocument/2006/math" xmlns:v="urn:schemas-microsoft-com:vml" xmlns:wp14="http://schemas.microsoft.com/office/word/2010/wordprocessingDrawing" xmlns:wp="http://schemas.openxmlformats.org/drawingml/2006/wordprocessingDrawing" xmlns:w10="urn:schemas-microsoft-com:office:word" xmlns:w="http://schemas.openxmlformats.org/wordprocessingml/2006/main" xmlns:w14="http://schemas.microsoft.com/office/word/2010/wordml" xmlns:w15="http://schemas.microsoft.com/office/word/2012/wordml" xmlns:w16cex="http://schemas.microsoft.com/office/word/2018/wordml/cex" xmlns:w16cid="http://schemas.microsoft.com/office/word/2016/wordml/cid" xmlns:w16="http://schemas.microsoft.com/office/word/2018/wordml" xmlns:w16sdtdh="http://schemas.microsoft.com/office/word/2020/wordml/sdtdatahash" xmlns:w16se="http://schemas.microsoft.com/office/word/2015/wordml/symex" xmlns:wpg="http://schemas.microsoft.com/office/word/2010/wordprocessingGroup" xmlns:wpi="http://schemas.microsoft.com/office/word/2010/wordprocessingInk" xmlns:wne="http://schemas.microsoft.com/office/word/2006/wordml" xmlns:wps="http://schemas.microsoft.com/office/word/2010/wordprocessingShape" mc:Ignorable="w14 w15 w16se w16cid w16 w16cex w16sdtdh wp14">
   <w:body>
     <w:tbl>
       <w:tblPr>
@@ -311,6 +311,12 @@
           <w:rFonts w:cs="Times New Roman"/>
         </w:rPr>
       </w:pPr>
+      <w:r>
+        <w:rPr>
+          <w:rFonts w:cs="Times New Roman"/>
+        </w:rPr>
+        <w:tab/>
+      </w:r>
     </w:p>
     <w:p>
       <w:pPr>
@@ -985,23 +991,7 @@
           <w:rFonts w:cs="Times New Roman"/>
           <w:color w:val="000000"/>
         </w:rPr>
-        <w:t xml:space="preserve">tendo como </w:t>
-      </w:r>
-      <w:proofErr w:type="gramStart"/>
-      <w:r>
-        <w:rPr>
-          <w:rFonts w:cs="Times New Roman"/>
-          <w:color w:val="000000"/>
-        </w:rPr>
-        <w:t>alvo smartphones</w:t>
-      </w:r>
-      <w:proofErr w:type="gramEnd"/>
-      <w:r>
-        <w:rPr>
-          <w:rFonts w:cs="Times New Roman"/>
-          <w:color w:val="000000"/>
-        </w:rPr>
-        <w:t xml:space="preserve"> comuns</w:t>
+        <w:t>tendo como alvo smartphones comuns</w:t>
       </w:r>
       <w:r>
         <w:rPr>
@@ -5888,7 +5878,28 @@
         <w:rPr>
           <w:rFonts w:cs="Times New Roman"/>
         </w:rPr>
-        <w:t>Uma vez que o sistema já desenvolvido tem uma componente portátil bastante limitada surgiu a necessidade de desenvolver uma aplicação móvel de forma a tentar minimizar este problema.</w:t>
+        <w:t>Uma vez que o sistema já desenvolvido tem uma componente portátil bastante limitada</w:t>
+      </w:r>
+      <w:r>
+        <w:rPr>
+          <w:rFonts w:cs="Times New Roman"/>
+        </w:rPr>
+        <w:t xml:space="preserve"> </w:t>
+      </w:r>
+      <w:hyperlink w:anchor="OBU" w:history="1">
+        <w:r>
+          <w:rPr>
+            <w:rStyle w:val="Hyperlink"/>
+            <w:rFonts w:cs="Times New Roman"/>
+          </w:rPr>
+          <w:t>(figura 1)</w:t>
+        </w:r>
+      </w:hyperlink>
+      <w:r>
+        <w:rPr>
+          <w:rFonts w:cs="Times New Roman"/>
+        </w:rPr>
+        <w:t xml:space="preserve"> surgiu a necessidade de desenvolver uma aplicação móvel de forma a tentar minimizar este problema.</w:t>
       </w:r>
     </w:p>
     <w:p>
@@ -5991,6 +6002,7 @@
         <w:keepNext/>
         <w:jc w:val="center"/>
       </w:pPr>
+      <w:bookmarkStart w:id="5" w:name="OBU"/>
       <w:r>
         <w:rPr>
           <w:rFonts w:cs="Times New Roman"/>
@@ -6038,6 +6050,7 @@
           </wp:inline>
         </w:drawing>
       </w:r>
+      <w:bookmarkEnd w:id="5"/>
     </w:p>
     <w:p>
       <w:pPr>
@@ -6050,7 +6063,7 @@
           <w:color w:val="auto"/>
         </w:rPr>
       </w:pPr>
-      <w:bookmarkStart w:id="5" w:name="_Toc77190800"/>
+      <w:bookmarkStart w:id="6" w:name="_Toc77190800"/>
       <w:r>
         <w:rPr>
           <w:b w:val="0"/>
@@ -6126,7 +6139,7 @@
         </w:rPr>
         <w:t xml:space="preserve"> num veículo</w:t>
       </w:r>
-      <w:bookmarkEnd w:id="5"/>
+      <w:bookmarkEnd w:id="6"/>
     </w:p>
     <w:p>
       <w:pPr>
@@ -6135,7 +6148,7 @@
           <w:rFonts w:ascii="Times New Roman" w:hAnsi="Times New Roman" w:cs="Times New Roman"/>
         </w:rPr>
       </w:pPr>
-      <w:bookmarkStart w:id="6" w:name="_Toc77190821"/>
+      <w:bookmarkStart w:id="7" w:name="_Toc77190821"/>
       <w:r>
         <w:rPr>
           <w:rFonts w:ascii="Times New Roman" w:hAnsi="Times New Roman" w:cs="Times New Roman"/>
@@ -6160,7 +6173,7 @@
         </w:rPr>
         <w:t>Objetivo</w:t>
       </w:r>
-      <w:bookmarkEnd w:id="6"/>
+      <w:bookmarkEnd w:id="7"/>
     </w:p>
     <w:p>
       <w:pPr>
@@ -6331,7 +6344,7 @@
           <w:rFonts w:ascii="Times New Roman" w:hAnsi="Times New Roman" w:cs="Times New Roman"/>
         </w:rPr>
       </w:pPr>
-      <w:bookmarkStart w:id="7" w:name="_Toc77190822"/>
+      <w:bookmarkStart w:id="8" w:name="_Toc77190822"/>
       <w:r>
         <w:rPr>
           <w:rFonts w:ascii="Times New Roman" w:hAnsi="Times New Roman" w:cs="Times New Roman"/>
@@ -6375,7 +6388,7 @@
         </w:rPr>
         <w:t>Especificações do Projeto</w:t>
       </w:r>
-      <w:bookmarkEnd w:id="7"/>
+      <w:bookmarkEnd w:id="8"/>
     </w:p>
     <w:p>
       <w:pPr>
@@ -6735,7 +6748,7 @@
           <w:rFonts w:ascii="Times New Roman" w:hAnsi="Times New Roman" w:cs="Times New Roman"/>
         </w:rPr>
       </w:pPr>
-      <w:bookmarkStart w:id="8" w:name="_Toc77190823"/>
+      <w:bookmarkStart w:id="9" w:name="_Toc77190823"/>
       <w:r>
         <w:rPr>
           <w:rFonts w:ascii="Times New Roman" w:hAnsi="Times New Roman" w:cs="Times New Roman"/>
@@ -6760,7 +6773,7 @@
         </w:rPr>
         <w:t>Estrutura do relatório</w:t>
       </w:r>
-      <w:bookmarkEnd w:id="8"/>
+      <w:bookmarkEnd w:id="9"/>
     </w:p>
     <w:p/>
     <w:p>
@@ -6859,7 +6872,7 @@
           <w:rFonts w:ascii="Times New Roman" w:hAnsi="Times New Roman" w:cs="Times New Roman"/>
         </w:rPr>
       </w:pPr>
-      <w:bookmarkStart w:id="9" w:name="_Toc77190824"/>
+      <w:bookmarkStart w:id="10" w:name="_Toc77190824"/>
       <w:r>
         <w:rPr>
           <w:rFonts w:ascii="Times New Roman" w:hAnsi="Times New Roman" w:cs="Times New Roman"/>
@@ -6881,7 +6894,7 @@
         </w:rPr>
         <w:t>IQ-NPE</w:t>
       </w:r>
-      <w:bookmarkEnd w:id="9"/>
+      <w:bookmarkEnd w:id="10"/>
     </w:p>
     <w:p>
       <w:pPr>
@@ -6899,7 +6912,7 @@
           <w:rFonts w:ascii="Times New Roman" w:hAnsi="Times New Roman" w:cs="Times New Roman"/>
         </w:rPr>
       </w:pPr>
-      <w:bookmarkStart w:id="10" w:name="_Toc77190825"/>
+      <w:bookmarkStart w:id="11" w:name="_Toc77190825"/>
       <w:r>
         <w:rPr>
           <w:rFonts w:ascii="Times New Roman" w:hAnsi="Times New Roman" w:cs="Times New Roman"/>
@@ -6920,7 +6933,7 @@
         </w:rPr>
         <w:t>IQ-NPE</w:t>
       </w:r>
-      <w:bookmarkEnd w:id="10"/>
+      <w:bookmarkEnd w:id="11"/>
     </w:p>
     <w:p>
       <w:pPr>
@@ -6937,20 +6950,20 @@
           <w:rFonts w:cs="Times New Roman"/>
         </w:rPr>
       </w:pPr>
-      <w:commentRangeStart w:id="11"/>
+      <w:commentRangeStart w:id="12"/>
       <w:r>
         <w:rPr>
           <w:rFonts w:cs="Times New Roman"/>
         </w:rPr>
         <w:t>O</w:t>
       </w:r>
-      <w:commentRangeEnd w:id="11"/>
+      <w:commentRangeEnd w:id="12"/>
       <w:r>
         <w:rPr>
           <w:rStyle w:val="CommentReference"/>
           <w:rFonts w:cs="Times New Roman"/>
         </w:rPr>
-        <w:commentReference w:id="11"/>
+        <w:commentReference w:id="12"/>
       </w:r>
       <w:r>
         <w:rPr>
@@ -7619,7 +7632,7 @@
         </w:rPr>
         <w:t xml:space="preserve"> É este sistema que constrói e delega os diferentes planos de testes que as sondas vão executar, bem como recebe os resultados e os processa, para depois os entregar a ferramentas especializadas na sua análise.</w:t>
       </w:r>
-      <w:bookmarkStart w:id="12" w:name="FigOne"/>
+      <w:bookmarkStart w:id="13" w:name="FigOne"/>
     </w:p>
     <w:p>
       <w:pPr>
@@ -7677,7 +7690,7 @@
           </wp:inline>
         </w:drawing>
       </w:r>
-      <w:bookmarkEnd w:id="12"/>
+      <w:bookmarkEnd w:id="13"/>
     </w:p>
     <w:p>
       <w:pPr>
@@ -7689,8 +7702,8 @@
           <w:color w:val="auto"/>
         </w:rPr>
       </w:pPr>
-      <w:bookmarkStart w:id="13" w:name="_Toc74073035"/>
-      <w:bookmarkStart w:id="14" w:name="_Toc77190801"/>
+      <w:bookmarkStart w:id="14" w:name="_Toc74073035"/>
+      <w:bookmarkStart w:id="15" w:name="_Toc77190801"/>
       <w:r>
         <w:rPr>
           <w:b w:val="0"/>
@@ -7795,8 +7808,8 @@
         </w:rPr>
         <w:t>.</w:t>
       </w:r>
-      <w:bookmarkEnd w:id="13"/>
       <w:bookmarkEnd w:id="14"/>
+      <w:bookmarkEnd w:id="15"/>
     </w:p>
     <w:p>
       <w:pPr>
@@ -7830,9 +7843,9 @@
         <w:t xml:space="preserve"> que contém a informação necessária para que cada sonda do sistema seja capaz saber quando e como executar o plano, bem como saber para onde reportar os resultados obtidos da sua realização.</w:t>
       </w:r>
     </w:p>
-    <w:bookmarkStart w:id="15" w:name="Json"/>
-    <w:bookmarkStart w:id="16" w:name="_MON_1687632588"/>
-    <w:bookmarkEnd w:id="16"/>
+    <w:bookmarkStart w:id="16" w:name="Json"/>
+    <w:bookmarkStart w:id="17" w:name="_MON_1687632588"/>
+    <w:bookmarkEnd w:id="17"/>
     <w:p>
       <w:pPr>
         <w:keepNext/>
@@ -7861,10 +7874,10 @@
           <v:shape id="_x0000_i1025" type="#_x0000_t75" style="width:425.25pt;height:459pt" o:ole="">
             <v:imagedata r:id="rId17" o:title=""/>
           </v:shape>
-          <o:OLEObject Type="Embed" ProgID="Word.OpenDocumentText.12" ShapeID="_x0000_i1025" DrawAspect="Content" ObjectID="_1687803568" r:id="rId18"/>
+          <o:OLEObject Type="Embed" ProgID="Word.OpenDocumentText.12" ShapeID="_x0000_i1025" DrawAspect="Content" ObjectID="_1687895583" r:id="rId18"/>
         </w:object>
       </w:r>
-      <w:bookmarkEnd w:id="15"/>
+      <w:bookmarkEnd w:id="16"/>
     </w:p>
     <w:p>
       <w:pPr>
@@ -7876,7 +7889,7 @@
           <w:color w:val="auto"/>
         </w:rPr>
       </w:pPr>
-      <w:bookmarkStart w:id="17" w:name="_Toc77190802"/>
+      <w:bookmarkStart w:id="18" w:name="_Toc77190802"/>
       <w:r>
         <w:rPr>
           <w:b w:val="0"/>
@@ -7954,7 +7967,7 @@
         </w:rPr>
         <w:t xml:space="preserve"> de um plano de testes.</w:t>
       </w:r>
-      <w:bookmarkEnd w:id="17"/>
+      <w:bookmarkEnd w:id="18"/>
     </w:p>
     <w:p>
       <w:pPr>
@@ -8031,7 +8044,7 @@
       <w:pPr>
         <w:keepNext/>
       </w:pPr>
-      <w:bookmarkStart w:id="18" w:name="Screenshot"/>
+      <w:bookmarkStart w:id="19" w:name="Screenshot"/>
       <w:r>
         <w:rPr>
           <w:noProof/>
@@ -8072,7 +8085,7 @@
           </wp:inline>
         </w:drawing>
       </w:r>
-      <w:bookmarkEnd w:id="18"/>
+      <w:bookmarkEnd w:id="19"/>
     </w:p>
     <w:p>
       <w:pPr>
@@ -8084,7 +8097,7 @@
           <w:color w:val="auto"/>
         </w:rPr>
       </w:pPr>
-      <w:bookmarkStart w:id="19" w:name="_Toc77190803"/>
+      <w:bookmarkStart w:id="20" w:name="_Toc77190803"/>
       <w:r>
         <w:rPr>
           <w:b w:val="0"/>
@@ -8142,7 +8155,7 @@
         </w:rPr>
         <w:t xml:space="preserve"> - Criação de um plano de testes para a aplicação móvel.</w:t>
       </w:r>
-      <w:bookmarkEnd w:id="19"/>
+      <w:bookmarkEnd w:id="20"/>
     </w:p>
     <w:p>
       <w:pPr>
@@ -8169,7 +8182,7 @@
           <w:rFonts w:ascii="Times New Roman" w:hAnsi="Times New Roman" w:cs="Times New Roman"/>
         </w:rPr>
       </w:pPr>
-      <w:bookmarkStart w:id="20" w:name="_Toc77190826"/>
+      <w:bookmarkStart w:id="21" w:name="_Toc77190826"/>
       <w:r>
         <w:rPr>
           <w:rFonts w:ascii="Times New Roman" w:hAnsi="Times New Roman" w:cs="Times New Roman"/>
@@ -8183,7 +8196,7 @@
         </w:rPr>
         <w:t>Integração no sistema</w:t>
       </w:r>
-      <w:bookmarkEnd w:id="20"/>
+      <w:bookmarkEnd w:id="21"/>
     </w:p>
     <w:p>
       <w:pPr>
@@ -8202,7 +8215,7 @@
           <w:szCs w:val="20"/>
         </w:rPr>
       </w:pPr>
-      <w:commentRangeStart w:id="21"/>
+      <w:commentRangeStart w:id="22"/>
       <w:r>
         <w:rPr>
           <w:rFonts w:cs="Times New Roman"/>
@@ -8383,13 +8396,13 @@
         </w:rPr>
         <w:t>)</w:t>
       </w:r>
-      <w:commentRangeEnd w:id="21"/>
+      <w:commentRangeEnd w:id="22"/>
       <w:r>
         <w:rPr>
           <w:rStyle w:val="CommentReference"/>
           <w:rFonts w:cs="Times New Roman"/>
         </w:rPr>
-        <w:commentReference w:id="21"/>
+        <w:commentReference w:id="22"/>
       </w:r>
       <w:r>
         <w:rPr>
@@ -8511,15 +8524,15 @@
         <w:ind w:left="708" w:hanging="708"/>
         <w:jc w:val="center"/>
       </w:pPr>
-      <w:bookmarkStart w:id="22" w:name="_Toc74253690"/>
-      <w:bookmarkStart w:id="23" w:name="_Toc74253803"/>
-      <w:bookmarkStart w:id="24" w:name="_Toc74253919"/>
-      <w:bookmarkStart w:id="25" w:name="FigTwo"/>
-      <w:bookmarkStart w:id="26" w:name="_Toc75462895"/>
-      <w:bookmarkStart w:id="27" w:name="_Toc75983630"/>
-      <w:bookmarkStart w:id="28" w:name="_Toc75983701"/>
-      <w:bookmarkStart w:id="29" w:name="_Toc76419448"/>
-      <w:bookmarkStart w:id="30" w:name="_Toc77190827"/>
+      <w:bookmarkStart w:id="23" w:name="_Toc74253690"/>
+      <w:bookmarkStart w:id="24" w:name="_Toc74253803"/>
+      <w:bookmarkStart w:id="25" w:name="_Toc74253919"/>
+      <w:bookmarkStart w:id="26" w:name="FigTwo"/>
+      <w:bookmarkStart w:id="27" w:name="_Toc75462895"/>
+      <w:bookmarkStart w:id="28" w:name="_Toc75983630"/>
+      <w:bookmarkStart w:id="29" w:name="_Toc75983701"/>
+      <w:bookmarkStart w:id="30" w:name="_Toc76419448"/>
+      <w:bookmarkStart w:id="31" w:name="_Toc77190827"/>
       <w:r>
         <w:rPr>
           <w:rFonts w:ascii="Times New Roman" w:hAnsi="Times New Roman" w:cs="Times New Roman"/>
@@ -8567,7 +8580,6 @@
           </wp:inline>
         </w:drawing>
       </w:r>
-      <w:bookmarkEnd w:id="22"/>
       <w:bookmarkEnd w:id="23"/>
       <w:bookmarkEnd w:id="24"/>
       <w:bookmarkEnd w:id="25"/>
@@ -8576,6 +8588,7 @@
       <w:bookmarkEnd w:id="28"/>
       <w:bookmarkEnd w:id="29"/>
       <w:bookmarkEnd w:id="30"/>
+      <w:bookmarkEnd w:id="31"/>
     </w:p>
     <w:p>
       <w:pPr>
@@ -8587,8 +8600,8 @@
           <w:color w:val="auto"/>
         </w:rPr>
       </w:pPr>
-      <w:bookmarkStart w:id="31" w:name="_Toc74073036"/>
-      <w:bookmarkStart w:id="32" w:name="_Toc77190804"/>
+      <w:bookmarkStart w:id="32" w:name="_Toc74073036"/>
+      <w:bookmarkStart w:id="33" w:name="_Toc77190804"/>
       <w:r>
         <w:rPr>
           <w:b w:val="0"/>
@@ -8688,8 +8701,8 @@
         </w:rPr>
         <w:t>.</w:t>
       </w:r>
-      <w:bookmarkEnd w:id="31"/>
       <w:bookmarkEnd w:id="32"/>
+      <w:bookmarkEnd w:id="33"/>
     </w:p>
     <w:p>
       <w:pPr>
@@ -8738,7 +8751,7 @@
           <w:rFonts w:ascii="Times New Roman" w:hAnsi="Times New Roman" w:cs="Times New Roman"/>
         </w:rPr>
       </w:pPr>
-      <w:bookmarkStart w:id="33" w:name="_Toc77190828"/>
+      <w:bookmarkStart w:id="34" w:name="_Toc77190828"/>
       <w:r>
         <w:rPr>
           <w:rFonts w:ascii="Times New Roman" w:hAnsi="Times New Roman" w:cs="Times New Roman"/>
@@ -8746,7 +8759,7 @@
         <w:lastRenderedPageBreak/>
         <w:t>Arquitetura</w:t>
       </w:r>
-      <w:bookmarkEnd w:id="33"/>
+      <w:bookmarkEnd w:id="34"/>
       <w:r>
         <w:rPr>
           <w:rFonts w:ascii="Times New Roman" w:hAnsi="Times New Roman" w:cs="Times New Roman"/>
@@ -8789,7 +8802,7 @@
           <w:rFonts w:ascii="Times New Roman" w:hAnsi="Times New Roman" w:cs="Times New Roman"/>
         </w:rPr>
       </w:pPr>
-      <w:bookmarkStart w:id="34" w:name="_Toc77190829"/>
+      <w:bookmarkStart w:id="35" w:name="_Toc77190829"/>
       <w:r>
         <w:rPr>
           <w:rFonts w:ascii="Times New Roman" w:hAnsi="Times New Roman" w:cs="Times New Roman"/>
@@ -8814,7 +8827,7 @@
         </w:rPr>
         <w:t>Desafios Propostos</w:t>
       </w:r>
-      <w:bookmarkEnd w:id="34"/>
+      <w:bookmarkEnd w:id="35"/>
     </w:p>
     <w:p>
       <w:pPr>
@@ -8831,19 +8844,19 @@
           <w:rFonts w:cs="Times New Roman"/>
         </w:rPr>
       </w:pPr>
-      <w:commentRangeStart w:id="35"/>
+      <w:commentRangeStart w:id="36"/>
       <w:r>
         <w:rPr>
           <w:rFonts w:cs="Times New Roman"/>
         </w:rPr>
         <w:t xml:space="preserve">Desenvolver uma aplicação de testes à cobertura da rede não é tão linear quanto soa. </w:t>
       </w:r>
-      <w:commentRangeEnd w:id="35"/>
+      <w:commentRangeEnd w:id="36"/>
       <w:r>
         <w:rPr>
           <w:rStyle w:val="CommentReference"/>
         </w:rPr>
-        <w:commentReference w:id="35"/>
+        <w:commentReference w:id="36"/>
       </w:r>
     </w:p>
     <w:p>
@@ -9285,7 +9298,7 @@
         <w:spacing w:after="160" w:line="259" w:lineRule="auto"/>
         <w:jc w:val="center"/>
       </w:pPr>
-      <w:bookmarkStart w:id="36" w:name="Fluxo"/>
+      <w:bookmarkStart w:id="37" w:name="Fluxo"/>
       <w:r>
         <w:rPr>
           <w:rFonts w:cs="Times New Roman"/>
@@ -9334,7 +9347,7 @@
           </wp:inline>
         </w:drawing>
       </w:r>
-      <w:bookmarkEnd w:id="36"/>
+      <w:bookmarkEnd w:id="37"/>
     </w:p>
     <w:p>
       <w:pPr>
@@ -9347,7 +9360,7 @@
           <w:color w:val="auto"/>
         </w:rPr>
       </w:pPr>
-      <w:bookmarkStart w:id="37" w:name="_Toc77190805"/>
+      <w:bookmarkStart w:id="38" w:name="_Toc77190805"/>
       <w:r>
         <w:rPr>
           <w:b w:val="0"/>
@@ -9405,7 +9418,7 @@
         </w:rPr>
         <w:t xml:space="preserve"> - Diagrama de fluxo de agendamento e execução de planos de testes</w:t>
       </w:r>
-      <w:bookmarkEnd w:id="37"/>
+      <w:bookmarkEnd w:id="38"/>
     </w:p>
     <w:p>
       <w:pPr>
@@ -9438,14 +9451,14 @@
           <w:rFonts w:ascii="Times New Roman" w:hAnsi="Times New Roman" w:cs="Times New Roman"/>
         </w:rPr>
       </w:pPr>
-      <w:bookmarkStart w:id="38" w:name="_Toc77190830"/>
+      <w:bookmarkStart w:id="39" w:name="_Toc77190830"/>
       <w:r>
         <w:rPr>
           <w:rFonts w:ascii="Times New Roman" w:hAnsi="Times New Roman" w:cs="Times New Roman"/>
         </w:rPr>
         <w:t>3.2 Solução para os objetivos propostos</w:t>
       </w:r>
-      <w:bookmarkEnd w:id="38"/>
+      <w:bookmarkEnd w:id="39"/>
     </w:p>
     <w:p>
       <w:pPr>
@@ -9468,13 +9481,13 @@
         </w:rPr>
         <w:t>Para o primeiro desafio foi implementado um padrão que contenha diferentes implementações de recolha para cada conjunto de parâmetros de rede, e um algoritmo que invoque em simultâneo cada implementação.</w:t>
       </w:r>
-      <w:commentRangeStart w:id="39"/>
-      <w:commentRangeEnd w:id="39"/>
+      <w:commentRangeStart w:id="40"/>
+      <w:commentRangeEnd w:id="40"/>
       <w:r>
         <w:rPr>
           <w:rStyle w:val="CommentReference"/>
         </w:rPr>
-        <w:commentReference w:id="39"/>
+        <w:commentReference w:id="40"/>
       </w:r>
       <w:r>
         <w:rPr>
@@ -9878,7 +9891,7 @@
           <w:rFonts w:ascii="Times New Roman" w:hAnsi="Times New Roman" w:cs="Times New Roman"/>
         </w:rPr>
       </w:pPr>
-      <w:bookmarkStart w:id="40" w:name="_Toc77190831"/>
+      <w:bookmarkStart w:id="41" w:name="_Toc77190831"/>
       <w:r>
         <w:rPr>
           <w:rFonts w:ascii="Times New Roman" w:hAnsi="Times New Roman" w:cs="Times New Roman"/>
@@ -9886,7 +9899,7 @@
         <w:lastRenderedPageBreak/>
         <w:t>3.3 Arquitetura da aplicação</w:t>
       </w:r>
-      <w:bookmarkEnd w:id="40"/>
+      <w:bookmarkEnd w:id="41"/>
     </w:p>
     <w:p/>
     <w:p>
@@ -10134,7 +10147,7 @@
           <w:color w:val="auto"/>
         </w:rPr>
       </w:pPr>
-      <w:bookmarkStart w:id="41" w:name="Arquitetura"/>
+      <w:bookmarkStart w:id="42" w:name="Arquitetura"/>
       <w:r>
         <w:rPr>
           <w:noProof/>
@@ -10181,7 +10194,7 @@
           </wp:inline>
         </w:drawing>
       </w:r>
-      <w:bookmarkEnd w:id="41"/>
+      <w:bookmarkEnd w:id="42"/>
       <w:r>
         <w:rPr>
           <w:b w:val="0"/>
@@ -10201,7 +10214,7 @@
           <w:color w:val="auto"/>
         </w:rPr>
       </w:pPr>
-      <w:bookmarkStart w:id="42" w:name="_Toc77190806"/>
+      <w:bookmarkStart w:id="43" w:name="_Toc77190806"/>
       <w:r>
         <w:rPr>
           <w:b w:val="0"/>
@@ -10259,7 +10272,7 @@
         </w:rPr>
         <w:t xml:space="preserve"> - Arquitetura geral da aplicação.</w:t>
       </w:r>
-      <w:bookmarkEnd w:id="42"/>
+      <w:bookmarkEnd w:id="43"/>
     </w:p>
     <w:p>
       <w:pPr>
@@ -10277,7 +10290,7 @@
           <w:rFonts w:ascii="Times New Roman" w:hAnsi="Times New Roman" w:cs="Times New Roman"/>
         </w:rPr>
       </w:pPr>
-      <w:bookmarkStart w:id="43" w:name="_Toc77190832"/>
+      <w:bookmarkStart w:id="44" w:name="_Toc77190832"/>
       <w:r>
         <w:rPr>
           <w:rFonts w:ascii="Times New Roman" w:hAnsi="Times New Roman" w:cs="Times New Roman"/>
@@ -10309,7 +10322,7 @@
         </w:rPr>
         <w:t>Visão geral das tecnologias utilizadas</w:t>
       </w:r>
-      <w:bookmarkEnd w:id="43"/>
+      <w:bookmarkEnd w:id="44"/>
     </w:p>
     <w:p>
       <w:pPr>
@@ -10669,7 +10682,7 @@
           <w:rFonts w:ascii="Times New Roman" w:hAnsi="Times New Roman" w:cs="Times New Roman"/>
         </w:rPr>
       </w:pPr>
-      <w:bookmarkStart w:id="44" w:name="_Toc77190833"/>
+      <w:bookmarkStart w:id="45" w:name="_Toc77190833"/>
       <w:r>
         <w:rPr>
           <w:rFonts w:ascii="Times New Roman" w:hAnsi="Times New Roman" w:cs="Times New Roman"/>
@@ -10677,7 +10690,7 @@
         <w:lastRenderedPageBreak/>
         <w:t>Detalhes de implementação</w:t>
       </w:r>
-      <w:bookmarkEnd w:id="44"/>
+      <w:bookmarkEnd w:id="45"/>
     </w:p>
     <w:p/>
     <w:p>
@@ -10714,14 +10727,14 @@
           <w:rFonts w:ascii="Times New Roman" w:hAnsi="Times New Roman" w:cs="Times New Roman"/>
         </w:rPr>
       </w:pPr>
-      <w:bookmarkStart w:id="45" w:name="_Toc77190834"/>
+      <w:bookmarkStart w:id="46" w:name="_Toc77190834"/>
       <w:r>
         <w:rPr>
           <w:rFonts w:ascii="Times New Roman" w:hAnsi="Times New Roman" w:cs="Times New Roman"/>
         </w:rPr>
         <w:t>4.1 Autenticação</w:t>
       </w:r>
-      <w:bookmarkEnd w:id="45"/>
+      <w:bookmarkEnd w:id="46"/>
     </w:p>
     <w:p/>
     <w:p>
@@ -11181,7 +11194,7 @@
           <w:color w:val="auto"/>
         </w:rPr>
       </w:pPr>
-      <w:bookmarkStart w:id="46" w:name="FigFouur"/>
+      <w:bookmarkStart w:id="47" w:name="FigFouur"/>
       <w:r>
         <w:rPr>
           <w:rFonts w:cs="Times New Roman"/>
@@ -11229,7 +11242,7 @@
           </wp:inline>
         </w:drawing>
       </w:r>
-      <w:bookmarkEnd w:id="46"/>
+      <w:bookmarkEnd w:id="47"/>
       <w:r>
         <w:rPr>
           <w:b w:val="0"/>
@@ -11250,7 +11263,7 @@
           <w:color w:val="auto"/>
         </w:rPr>
       </w:pPr>
-      <w:bookmarkStart w:id="47" w:name="_Toc77190807"/>
+      <w:bookmarkStart w:id="48" w:name="_Toc77190807"/>
       <w:r>
         <w:rPr>
           <w:b w:val="0"/>
@@ -11346,7 +11359,7 @@
         </w:rPr>
         <w:t>.</w:t>
       </w:r>
-      <w:bookmarkEnd w:id="47"/>
+      <w:bookmarkEnd w:id="48"/>
     </w:p>
     <w:p>
       <w:pPr>
@@ -11362,7 +11375,7 @@
           <w:rFonts w:ascii="Times New Roman" w:hAnsi="Times New Roman" w:cs="Times New Roman"/>
         </w:rPr>
       </w:pPr>
-      <w:bookmarkStart w:id="48" w:name="_Toc77190835"/>
+      <w:bookmarkStart w:id="49" w:name="_Toc77190835"/>
       <w:r>
         <w:rPr>
           <w:rFonts w:ascii="Times New Roman" w:hAnsi="Times New Roman" w:cs="Times New Roman"/>
@@ -11402,7 +11415,7 @@
         </w:rPr>
         <w:t>token</w:t>
       </w:r>
-      <w:bookmarkEnd w:id="48"/>
+      <w:bookmarkEnd w:id="49"/>
       <w:proofErr w:type="spellEnd"/>
       <w:r>
         <w:rPr>
@@ -11419,7 +11432,7 @@
           <w:rFonts w:cs="Times New Roman"/>
         </w:rPr>
       </w:pPr>
-      <w:commentRangeStart w:id="49"/>
+      <w:commentRangeStart w:id="50"/>
       <w:r>
         <w:rPr>
           <w:rFonts w:cs="Times New Roman"/>
@@ -11734,12 +11747,12 @@
         </w:rPr>
         <w:t>.</w:t>
       </w:r>
-      <w:commentRangeEnd w:id="49"/>
+      <w:commentRangeEnd w:id="50"/>
       <w:r>
         <w:rPr>
           <w:rStyle w:val="CommentReference"/>
         </w:rPr>
-        <w:commentReference w:id="49"/>
+        <w:commentReference w:id="50"/>
       </w:r>
     </w:p>
     <w:p>
@@ -11750,7 +11763,7 @@
           <w:rFonts w:ascii="Times New Roman" w:hAnsi="Times New Roman" w:cs="Times New Roman"/>
         </w:rPr>
       </w:pPr>
-      <w:bookmarkStart w:id="50" w:name="_Toc77190836"/>
+      <w:bookmarkStart w:id="51" w:name="_Toc77190836"/>
       <w:r>
         <w:rPr>
           <w:rFonts w:ascii="Times New Roman" w:hAnsi="Times New Roman" w:cs="Times New Roman"/>
@@ -11769,7 +11782,7 @@
         </w:rPr>
         <w:t>Recolha de parâmetros de rede</w:t>
       </w:r>
-      <w:bookmarkEnd w:id="50"/>
+      <w:bookmarkEnd w:id="51"/>
     </w:p>
     <w:p>
       <w:pPr>
@@ -12542,7 +12555,7 @@
         </w:rPr>
         <w:t xml:space="preserve"> criada consegue identificar todas as concretizações desejadas e executar cada uma delas. </w:t>
       </w:r>
-      <w:bookmarkStart w:id="51" w:name="FigThree"/>
+      <w:bookmarkStart w:id="52" w:name="FigThree"/>
     </w:p>
     <w:p>
       <w:pPr>
@@ -12552,8 +12565,8 @@
         </w:rPr>
       </w:pPr>
     </w:p>
-    <w:bookmarkStart w:id="52" w:name="_MON_1684685485"/>
-    <w:bookmarkEnd w:id="52"/>
+    <w:bookmarkStart w:id="53" w:name="_MON_1684685485"/>
+    <w:bookmarkEnd w:id="53"/>
     <w:p>
       <w:pPr>
         <w:jc w:val="center"/>
@@ -12569,10 +12582,10 @@
           <v:shape id="_x0000_i1026" type="#_x0000_t75" style="width:424.5pt;height:86.25pt" o:ole="">
             <v:imagedata r:id="rId24" o:title=""/>
           </v:shape>
-          <o:OLEObject Type="Embed" ProgID="Word.OpenDocumentText.12" ShapeID="_x0000_i1026" DrawAspect="Content" ObjectID="_1687803569" r:id="rId25"/>
+          <o:OLEObject Type="Embed" ProgID="Word.OpenDocumentText.12" ShapeID="_x0000_i1026" DrawAspect="Content" ObjectID="_1687895584" r:id="rId25"/>
         </w:object>
       </w:r>
-      <w:bookmarkEnd w:id="51"/>
+      <w:bookmarkEnd w:id="52"/>
     </w:p>
     <w:p>
       <w:pPr>
@@ -12584,8 +12597,8 @@
           <w:iCs/>
         </w:rPr>
       </w:pPr>
-      <w:bookmarkStart w:id="53" w:name="_Toc74073038"/>
-      <w:bookmarkStart w:id="54" w:name="_Toc77190808"/>
+      <w:bookmarkStart w:id="54" w:name="_Toc74073038"/>
+      <w:bookmarkStart w:id="55" w:name="_Toc77190808"/>
       <w:r>
         <w:rPr>
           <w:b w:val="0"/>
@@ -12675,8 +12688,8 @@
         </w:rPr>
         <w:t>.</w:t>
       </w:r>
-      <w:bookmarkEnd w:id="53"/>
       <w:bookmarkEnd w:id="54"/>
+      <w:bookmarkEnd w:id="55"/>
     </w:p>
     <w:p>
       <w:pPr>
@@ -12688,9 +12701,9 @@
         </w:rPr>
       </w:pPr>
     </w:p>
-    <w:bookmarkStart w:id="55" w:name="FigFour"/>
-    <w:bookmarkStart w:id="56" w:name="_MON_1684685941"/>
-    <w:bookmarkEnd w:id="56"/>
+    <w:bookmarkStart w:id="56" w:name="FigFour"/>
+    <w:bookmarkStart w:id="57" w:name="_MON_1684685941"/>
+    <w:bookmarkEnd w:id="57"/>
     <w:p>
       <w:pPr>
         <w:keepNext/>
@@ -12701,10 +12714,10 @@
           <v:shape id="_x0000_i1027" type="#_x0000_t75" style="width:424.5pt;height:2in" o:ole="">
             <v:imagedata r:id="rId26" o:title=""/>
           </v:shape>
-          <o:OLEObject Type="Embed" ProgID="Word.OpenDocumentText.12" ShapeID="_x0000_i1027" DrawAspect="Content" ObjectID="_1687803570" r:id="rId27"/>
+          <o:OLEObject Type="Embed" ProgID="Word.OpenDocumentText.12" ShapeID="_x0000_i1027" DrawAspect="Content" ObjectID="_1687895585" r:id="rId27"/>
         </w:object>
       </w:r>
-      <w:bookmarkEnd w:id="55"/>
+      <w:bookmarkEnd w:id="56"/>
     </w:p>
     <w:p>
       <w:pPr>
@@ -12716,8 +12729,8 @@
           <w:color w:val="auto"/>
         </w:rPr>
       </w:pPr>
-      <w:bookmarkStart w:id="57" w:name="_Toc74073039"/>
-      <w:bookmarkStart w:id="58" w:name="_Toc77190809"/>
+      <w:bookmarkStart w:id="58" w:name="_Toc74073039"/>
+      <w:bookmarkStart w:id="59" w:name="_Toc77190809"/>
       <w:r>
         <w:rPr>
           <w:b w:val="0"/>
@@ -12795,8 +12808,8 @@
         </w:rPr>
         <w:t>.</w:t>
       </w:r>
-      <w:bookmarkEnd w:id="57"/>
       <w:bookmarkEnd w:id="58"/>
+      <w:bookmarkEnd w:id="59"/>
     </w:p>
     <w:p>
       <w:pPr>
@@ -13183,7 +13196,7 @@
           <w:rFonts w:ascii="Times New Roman" w:hAnsi="Times New Roman" w:cs="Times New Roman"/>
         </w:rPr>
       </w:pPr>
-      <w:bookmarkStart w:id="59" w:name="_Toc77190837"/>
+      <w:bookmarkStart w:id="60" w:name="_Toc77190837"/>
       <w:r>
         <w:rPr>
           <w:rFonts w:ascii="Times New Roman" w:hAnsi="Times New Roman" w:cs="Times New Roman"/>
@@ -13209,7 +13222,7 @@
         </w:rPr>
         <w:t>epresentação de dados</w:t>
       </w:r>
-      <w:bookmarkEnd w:id="59"/>
+      <w:bookmarkEnd w:id="60"/>
     </w:p>
     <w:p/>
     <w:p>
@@ -13260,7 +13273,7 @@
           <w:rFonts w:ascii="Times New Roman" w:hAnsi="Times New Roman" w:cs="Times New Roman"/>
         </w:rPr>
       </w:pPr>
-      <w:bookmarkStart w:id="60" w:name="_Toc77190838"/>
+      <w:bookmarkStart w:id="61" w:name="_Toc77190838"/>
       <w:r>
         <w:rPr>
           <w:rFonts w:ascii="Times New Roman" w:hAnsi="Times New Roman" w:cs="Times New Roman"/>
@@ -13285,7 +13298,7 @@
         </w:rPr>
         <w:t>Recolha de dados</w:t>
       </w:r>
-      <w:bookmarkEnd w:id="60"/>
+      <w:bookmarkEnd w:id="61"/>
     </w:p>
     <w:p/>
     <w:p>
@@ -13295,7 +13308,7 @@
           <w:rFonts w:cs="Times New Roman"/>
         </w:rPr>
       </w:pPr>
-      <w:commentRangeStart w:id="61"/>
+      <w:commentRangeStart w:id="62"/>
       <w:r>
         <w:rPr>
           <w:rFonts w:cs="Times New Roman"/>
@@ -13386,23 +13399,13 @@
         </w:rPr>
         <w:t xml:space="preserve">. Essa instância contém uma função denominada </w:t>
       </w:r>
-      <w:proofErr w:type="gramStart"/>
-      <w:r>
-        <w:rPr>
-          <w:rFonts w:cs="Times New Roman"/>
-          <w:i/>
-          <w:iCs/>
-        </w:rPr>
-        <w:t>observe(</w:t>
-      </w:r>
-      <w:proofErr w:type="gramEnd"/>
-      <w:r>
-        <w:rPr>
-          <w:rFonts w:cs="Times New Roman"/>
-          <w:i/>
-          <w:iCs/>
-        </w:rPr>
-        <w:t>)</w:t>
+      <w:r>
+        <w:rPr>
+          <w:rFonts w:cs="Times New Roman"/>
+          <w:i/>
+          <w:iCs/>
+        </w:rPr>
+        <w:t>observe()</w:t>
       </w:r>
       <w:r>
         <w:rPr>
@@ -13644,12 +13647,12 @@
         </w:rPr>
         <w:t xml:space="preserve"> sempre que o trabalho faça uma recolha com sucesso.</w:t>
       </w:r>
-      <w:commentRangeEnd w:id="61"/>
+      <w:commentRangeEnd w:id="62"/>
       <w:r>
         <w:rPr>
           <w:rStyle w:val="CommentReference"/>
         </w:rPr>
-        <w:commentReference w:id="61"/>
+        <w:commentReference w:id="62"/>
       </w:r>
     </w:p>
     <w:p>
@@ -13668,7 +13671,7 @@
           <w:rFonts w:ascii="Times New Roman" w:hAnsi="Times New Roman" w:cs="Times New Roman"/>
         </w:rPr>
       </w:pPr>
-      <w:bookmarkStart w:id="62" w:name="_Toc77190839"/>
+      <w:bookmarkStart w:id="63" w:name="_Toc77190839"/>
       <w:r>
         <w:rPr>
           <w:rFonts w:ascii="Times New Roman" w:hAnsi="Times New Roman" w:cs="Times New Roman"/>
@@ -13699,7 +13702,7 @@
         </w:rPr>
         <w:t xml:space="preserve"> dados</w:t>
       </w:r>
-      <w:bookmarkEnd w:id="62"/>
+      <w:bookmarkEnd w:id="63"/>
     </w:p>
     <w:p/>
     <w:p>
@@ -13709,7 +13712,7 @@
           <w:rFonts w:cs="Times New Roman"/>
         </w:rPr>
       </w:pPr>
-      <w:commentRangeStart w:id="63"/>
+      <w:commentRangeStart w:id="64"/>
       <w:r>
         <w:rPr>
           <w:rFonts w:cs="Times New Roman"/>
@@ -13912,7 +13915,7 @@
         <w:keepNext/>
         <w:jc w:val="center"/>
       </w:pPr>
-      <w:bookmarkStart w:id="64" w:name="FigFive"/>
+      <w:bookmarkStart w:id="65" w:name="FigFive"/>
       <w:r>
         <w:rPr>
           <w:rFonts w:cs="Times New Roman"/>
@@ -13961,7 +13964,7 @@
           </wp:inline>
         </w:drawing>
       </w:r>
-      <w:bookmarkEnd w:id="64"/>
+      <w:bookmarkEnd w:id="65"/>
     </w:p>
     <w:p>
       <w:pPr>
@@ -13973,8 +13976,8 @@
           <w:color w:val="auto"/>
         </w:rPr>
       </w:pPr>
-      <w:bookmarkStart w:id="65" w:name="_Toc74073040"/>
-      <w:bookmarkStart w:id="66" w:name="_Toc77190810"/>
+      <w:bookmarkStart w:id="66" w:name="_Toc74073040"/>
+      <w:bookmarkStart w:id="67" w:name="_Toc77190810"/>
       <w:r>
         <w:rPr>
           <w:b w:val="0"/>
@@ -14032,8 +14035,8 @@
         </w:rPr>
         <w:t xml:space="preserve"> - Exemplo dos detalhes de cada uma das células de rede móvel.</w:t>
       </w:r>
-      <w:bookmarkEnd w:id="65"/>
       <w:bookmarkEnd w:id="66"/>
+      <w:bookmarkEnd w:id="67"/>
     </w:p>
     <w:p>
       <w:pPr>
@@ -14185,7 +14188,7 @@
         <w:keepNext/>
         <w:jc w:val="center"/>
       </w:pPr>
-      <w:bookmarkStart w:id="67" w:name="FigSix"/>
+      <w:bookmarkStart w:id="68" w:name="FigSix"/>
       <w:r>
         <w:rPr>
           <w:noProof/>
@@ -14232,7 +14235,7 @@
           </wp:inline>
         </w:drawing>
       </w:r>
-      <w:bookmarkEnd w:id="67"/>
+      <w:bookmarkEnd w:id="68"/>
     </w:p>
     <w:p>
       <w:pPr>
@@ -14245,7 +14248,7 @@
           <w:color w:val="auto"/>
         </w:rPr>
       </w:pPr>
-      <w:bookmarkStart w:id="68" w:name="_Toc77190811"/>
+      <w:bookmarkStart w:id="69" w:name="_Toc77190811"/>
       <w:r>
         <w:rPr>
           <w:b w:val="0"/>
@@ -14323,7 +14326,7 @@
         </w:rPr>
         <w:t>.</w:t>
       </w:r>
-      <w:bookmarkEnd w:id="68"/>
+      <w:bookmarkEnd w:id="69"/>
     </w:p>
     <w:p>
       <w:pPr>
@@ -14471,12 +14474,33 @@
         </w:rPr>
         <w:t>iria ver informação errada.</w:t>
       </w:r>
-      <w:commentRangeEnd w:id="63"/>
+      <w:commentRangeEnd w:id="64"/>
       <w:r>
         <w:rPr>
           <w:rStyle w:val="CommentReference"/>
         </w:rPr>
-        <w:commentReference w:id="63"/>
+        <w:commentReference w:id="64"/>
+      </w:r>
+      <w:r>
+        <w:rPr>
+          <w:rFonts w:cs="Times New Roman"/>
+        </w:rPr>
+        <w:t xml:space="preserve"> Este fluxo está demonstrado na </w:t>
+      </w:r>
+      <w:hyperlink w:anchor="SessionControlled" w:history="1">
+        <w:r>
+          <w:rPr>
+            <w:rStyle w:val="Hyperlink"/>
+            <w:rFonts w:cs="Times New Roman"/>
+          </w:rPr>
+          <w:t>figura 13</w:t>
+        </w:r>
+      </w:hyperlink>
+      <w:r>
+        <w:rPr>
+          <w:rFonts w:cs="Times New Roman"/>
+        </w:rPr>
+        <w:t>.</w:t>
       </w:r>
     </w:p>
     <w:p>
@@ -14484,6 +14508,7 @@
         <w:keepNext/>
         <w:jc w:val="center"/>
       </w:pPr>
+      <w:bookmarkStart w:id="70" w:name="SessionControlled"/>
       <w:r>
         <w:rPr>
           <w:noProof/>
@@ -14530,6 +14555,7 @@
           </wp:inline>
         </w:drawing>
       </w:r>
+      <w:bookmarkEnd w:id="70"/>
     </w:p>
     <w:p>
       <w:pPr>
@@ -14541,7 +14567,7 @@
           <w:color w:val="auto"/>
         </w:rPr>
       </w:pPr>
-      <w:bookmarkStart w:id="69" w:name="_Toc77190812"/>
+      <w:bookmarkStart w:id="71" w:name="_Toc77190812"/>
       <w:r>
         <w:rPr>
           <w:b w:val="0"/>
@@ -14599,7 +14625,7 @@
         </w:rPr>
         <w:t xml:space="preserve"> - Fluxograma de início e término de uma sessão de teste.</w:t>
       </w:r>
-      <w:bookmarkEnd w:id="69"/>
+      <w:bookmarkEnd w:id="71"/>
     </w:p>
     <w:p>
       <w:pPr>
@@ -14619,12 +14645,11 @@
           <w:rFonts w:ascii="Times New Roman" w:hAnsi="Times New Roman" w:cs="Times New Roman"/>
         </w:rPr>
       </w:pPr>
-      <w:bookmarkStart w:id="70" w:name="_Toc77190840"/>
+      <w:bookmarkStart w:id="72" w:name="_Toc77190840"/>
       <w:r>
         <w:rPr>
           <w:rFonts w:ascii="Times New Roman" w:hAnsi="Times New Roman" w:cs="Times New Roman"/>
         </w:rPr>
-        <w:lastRenderedPageBreak/>
         <w:t xml:space="preserve">4.3.3 Comunicação </w:t>
       </w:r>
       <w:r>
@@ -14645,7 +14670,7 @@
         </w:rPr>
         <w:t xml:space="preserve"> criação de novas sessões de teste</w:t>
       </w:r>
-      <w:bookmarkEnd w:id="70"/>
+      <w:bookmarkEnd w:id="72"/>
     </w:p>
     <w:p/>
     <w:p>
@@ -14741,6 +14766,22 @@
         </w:rPr>
         <w:fldChar w:fldCharType="end"/>
       </w:r>
+      <w:r>
+        <w:rPr>
+          <w:rFonts w:cs="Times New Roman"/>
+          <w:vertAlign w:val="superscript"/>
+        </w:rPr>
+        <w:t xml:space="preserve"> </w:t>
+      </w:r>
+      <w:hyperlink w:anchor="Notification" w:history="1">
+        <w:r>
+          <w:rPr>
+            <w:rStyle w:val="Hyperlink"/>
+            <w:rFonts w:cs="Times New Roman"/>
+          </w:rPr>
+          <w:t>(figura 14)</w:t>
+        </w:r>
+      </w:hyperlink>
       <w:r>
         <w:rPr>
           <w:rFonts w:cs="Times New Roman"/>
@@ -15055,6 +15096,7 @@
         <w:keepNext/>
         <w:jc w:val="center"/>
       </w:pPr>
+      <w:bookmarkStart w:id="73" w:name="Notification"/>
       <w:r>
         <w:rPr>
           <w:rFonts w:cs="Times New Roman"/>
@@ -15062,8 +15104,8 @@
         </w:rPr>
         <w:lastRenderedPageBreak/>
         <w:drawing>
-          <wp:inline distT="0" distB="0" distL="0" distR="0" wp14:anchorId="33D6C7C6" wp14:editId="0E10A59C">
-            <wp:extent cx="1733550" cy="4914900"/>
+          <wp:inline distT="0" distB="0" distL="0" distR="0" wp14:anchorId="33D6C7C6" wp14:editId="31B3ED2C">
+            <wp:extent cx="2254288" cy="6391275"/>
             <wp:effectExtent l="0" t="0" r="0" b="0"/>
             <wp:docPr id="8" name="Picture 8" descr="Graphical user interface, text&#10;&#10;Description automatically generated"/>
             <wp:cNvGraphicFramePr>
@@ -15091,7 +15133,7 @@
                   <pic:spPr>
                     <a:xfrm>
                       <a:off x="0" y="0"/>
-                      <a:ext cx="1733550" cy="4914900"/>
+                      <a:ext cx="2261399" cy="6411436"/>
                     </a:xfrm>
                     <a:prstGeom prst="rect">
                       <a:avLst/>
@@ -15103,6 +15145,7 @@
           </wp:inline>
         </w:drawing>
       </w:r>
+      <w:bookmarkEnd w:id="73"/>
     </w:p>
     <w:p>
       <w:pPr>
@@ -15114,7 +15157,7 @@
           <w:color w:val="auto"/>
         </w:rPr>
       </w:pPr>
-      <w:bookmarkStart w:id="71" w:name="_Toc77190813"/>
+      <w:bookmarkStart w:id="74" w:name="_Toc77190813"/>
       <w:r>
         <w:rPr>
           <w:b w:val="0"/>
@@ -15172,7 +15215,7 @@
         </w:rPr>
         <w:t xml:space="preserve"> - Fluxograma de comunicação entre fragmentos.</w:t>
       </w:r>
-      <w:bookmarkEnd w:id="71"/>
+      <w:bookmarkEnd w:id="74"/>
     </w:p>
     <w:p>
       <w:pPr>
@@ -15190,9 +15233,9 @@
           <w:rFonts w:ascii="Times New Roman" w:hAnsi="Times New Roman" w:cs="Times New Roman"/>
         </w:rPr>
       </w:pPr>
-      <w:bookmarkStart w:id="72" w:name="_4.4_Implementação_de"/>
-      <w:bookmarkStart w:id="73" w:name="_Toc77190841"/>
-      <w:bookmarkEnd w:id="72"/>
+      <w:bookmarkStart w:id="75" w:name="_4.4_Implementação_de"/>
+      <w:bookmarkStart w:id="76" w:name="_Toc77190841"/>
+      <w:bookmarkEnd w:id="75"/>
       <w:r>
         <w:rPr>
           <w:rFonts w:ascii="Times New Roman" w:hAnsi="Times New Roman" w:cs="Times New Roman"/>
@@ -15218,7 +15261,7 @@
         </w:rPr>
         <w:t>autónomos</w:t>
       </w:r>
-      <w:bookmarkEnd w:id="73"/>
+      <w:bookmarkEnd w:id="76"/>
     </w:p>
     <w:p/>
     <w:p>
@@ -15251,7 +15294,7 @@
           <w:rFonts w:ascii="Times New Roman" w:hAnsi="Times New Roman" w:cs="Times New Roman"/>
         </w:rPr>
       </w:pPr>
-      <w:bookmarkStart w:id="74" w:name="_Toc77190842"/>
+      <w:bookmarkStart w:id="77" w:name="_Toc77190842"/>
       <w:r>
         <w:rPr>
           <w:rFonts w:ascii="Times New Roman" w:hAnsi="Times New Roman" w:cs="Times New Roman"/>
@@ -15270,7 +15313,7 @@
         </w:rPr>
         <w:t xml:space="preserve"> testes</w:t>
       </w:r>
-      <w:bookmarkEnd w:id="74"/>
+      <w:bookmarkEnd w:id="77"/>
     </w:p>
     <w:p/>
     <w:p>
@@ -15561,14 +15604,14 @@
           <w:rFonts w:ascii="Times New Roman" w:hAnsi="Times New Roman" w:cs="Times New Roman"/>
         </w:rPr>
       </w:pPr>
-      <w:bookmarkStart w:id="75" w:name="_Toc77190843"/>
+      <w:bookmarkStart w:id="78" w:name="_Toc77190843"/>
       <w:r>
         <w:rPr>
           <w:rFonts w:ascii="Times New Roman" w:hAnsi="Times New Roman" w:cs="Times New Roman"/>
         </w:rPr>
         <w:t>4.4.2 Execução dos planos de testes</w:t>
       </w:r>
-      <w:bookmarkEnd w:id="75"/>
+      <w:bookmarkEnd w:id="78"/>
     </w:p>
     <w:p/>
     <w:p>
@@ -15953,7 +15996,7 @@
           <w:rFonts w:ascii="Times New Roman" w:hAnsi="Times New Roman" w:cs="Times New Roman"/>
         </w:rPr>
       </w:pPr>
-      <w:bookmarkStart w:id="76" w:name="_Toc77190844"/>
+      <w:bookmarkStart w:id="79" w:name="_Toc77190844"/>
       <w:r>
         <w:rPr>
           <w:rFonts w:ascii="Times New Roman" w:hAnsi="Times New Roman" w:cs="Times New Roman"/>
@@ -15961,7 +16004,7 @@
         <w:lastRenderedPageBreak/>
         <w:t>Avaliação Experimental</w:t>
       </w:r>
-      <w:bookmarkEnd w:id="76"/>
+      <w:bookmarkEnd w:id="79"/>
     </w:p>
     <w:p/>
     <w:p>
@@ -15972,7 +16015,7 @@
           <w:rFonts w:cs="Times New Roman"/>
         </w:rPr>
       </w:pPr>
-      <w:commentRangeStart w:id="77"/>
+      <w:commentRangeStart w:id="80"/>
       <w:r>
         <w:rPr>
           <w:rFonts w:cs="Times New Roman"/>
@@ -16158,12 +16201,12 @@
         </w:rPr>
         <w:t xml:space="preserve"> é possível compreender a coerência dos dados recolhidos.</w:t>
       </w:r>
-      <w:commentRangeEnd w:id="77"/>
+      <w:commentRangeEnd w:id="80"/>
       <w:r>
         <w:rPr>
           <w:rStyle w:val="CommentReference"/>
         </w:rPr>
-        <w:commentReference w:id="77"/>
+        <w:commentReference w:id="80"/>
       </w:r>
     </w:p>
     <w:p>
@@ -16240,14 +16283,14 @@
               </wp:anchor>
             </w:drawing>
           </mc:Choice>
-          <mc:Fallback xmlns:w16sdtdh="http://schemas.microsoft.com/office/word/2020/wordml/sdtdatahash">
+          <mc:Fallback>
             <w:pict>
               <v:rect w14:anchorId="57D5C313" id="Rectangle 17" o:spid="_x0000_s1026" style="position:absolute;margin-left:175.2pt;margin-top:5.15pt;width:19.95pt;height:6.45pt;z-index:251659264;visibility:visible;mso-wrap-style:square;mso-wrap-distance-left:9pt;mso-wrap-distance-top:0;mso-wrap-distance-right:9pt;mso-wrap-distance-bottom:0;mso-position-horizontal:absolute;mso-position-horizontal-relative:text;mso-position-vertical:absolute;mso-position-vertical-relative:text;v-text-anchor:middle" o:gfxdata="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" fillcolor="#4fc2f8" stroked="f" strokeweight="1pt"/>
             </w:pict>
           </mc:Fallback>
         </mc:AlternateContent>
       </w:r>
-      <w:bookmarkStart w:id="78" w:name="FigSeven"/>
+      <w:bookmarkStart w:id="81" w:name="FigSeven"/>
       <w:r>
         <w:rPr>
           <w:rFonts w:cs="Times New Roman"/>
@@ -16295,7 +16338,7 @@
           </wp:inline>
         </w:drawing>
       </w:r>
-      <w:bookmarkEnd w:id="78"/>
+      <w:bookmarkEnd w:id="81"/>
     </w:p>
     <w:p>
       <w:pPr>
@@ -16307,7 +16350,7 @@
           <w:noProof/>
         </w:rPr>
       </w:pPr>
-      <w:bookmarkStart w:id="79" w:name="_Toc77190814"/>
+      <w:bookmarkStart w:id="82" w:name="_Toc77190814"/>
       <w:r>
         <w:rPr>
           <w:b w:val="0"/>
@@ -16365,7 +16408,7 @@
         </w:rPr>
         <w:t xml:space="preserve"> - Visualização da comparação de dados entre as duas aplicações.</w:t>
       </w:r>
-      <w:bookmarkEnd w:id="79"/>
+      <w:bookmarkEnd w:id="82"/>
     </w:p>
     <w:p>
       <w:pPr>
@@ -16463,14 +16506,14 @@
               </wp:anchor>
             </w:drawing>
           </mc:Choice>
-          <mc:Fallback xmlns:w16sdtdh="http://schemas.microsoft.com/office/word/2020/wordml/sdtdatahash">
+          <mc:Fallback>
             <w:pict>
               <v:rect w14:anchorId="6C7FDA72" id="Rectangle 18" o:spid="_x0000_s1026" style="position:absolute;margin-left:175.2pt;margin-top:5.5pt;width:19.95pt;height:6.45pt;z-index:251661312;visibility:visible;mso-wrap-style:square;mso-wrap-distance-left:9pt;mso-wrap-distance-top:0;mso-wrap-distance-right:9pt;mso-wrap-distance-bottom:0;mso-position-horizontal:absolute;mso-position-horizontal-relative:text;mso-position-vertical:absolute;mso-position-vertical-relative:text;v-text-anchor:middle" o:gfxdata="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" fillcolor="#4fc2f8" stroked="f" strokeweight="1pt"/>
             </w:pict>
           </mc:Fallback>
         </mc:AlternateContent>
       </w:r>
-      <w:bookmarkStart w:id="80" w:name="FigEight"/>
+      <w:bookmarkStart w:id="83" w:name="FigEight"/>
       <w:r>
         <w:rPr>
           <w:noProof/>
@@ -16517,7 +16560,7 @@
           </wp:inline>
         </w:drawing>
       </w:r>
-      <w:bookmarkEnd w:id="80"/>
+      <w:bookmarkEnd w:id="83"/>
     </w:p>
     <w:p>
       <w:pPr>
@@ -16529,7 +16572,7 @@
           <w:color w:val="auto"/>
         </w:rPr>
       </w:pPr>
-      <w:bookmarkStart w:id="81" w:name="_Toc77190815"/>
+      <w:bookmarkStart w:id="84" w:name="_Toc77190815"/>
       <w:r>
         <w:rPr>
           <w:b w:val="0"/>
@@ -16587,7 +16630,7 @@
         </w:rPr>
         <w:t xml:space="preserve"> - Continuação da comparação.</w:t>
       </w:r>
-      <w:bookmarkEnd w:id="81"/>
+      <w:bookmarkEnd w:id="84"/>
     </w:p>
     <w:p>
       <w:pPr>
@@ -16709,7 +16752,7 @@
           <w:rFonts w:ascii="Times New Roman" w:hAnsi="Times New Roman" w:cs="Times New Roman"/>
         </w:rPr>
       </w:pPr>
-      <w:bookmarkStart w:id="82" w:name="_Toc77190845"/>
+      <w:bookmarkStart w:id="85" w:name="_Toc77190845"/>
       <w:r>
         <w:rPr>
           <w:rFonts w:ascii="Times New Roman" w:hAnsi="Times New Roman" w:cs="Times New Roman"/>
@@ -16717,7 +16760,7 @@
         <w:lastRenderedPageBreak/>
         <w:t>Conclusão e trabalho futuro</w:t>
       </w:r>
-      <w:bookmarkEnd w:id="82"/>
+      <w:bookmarkEnd w:id="85"/>
     </w:p>
     <w:p>
       <w:pPr>
@@ -16727,14 +16770,14 @@
           <w:rFonts w:ascii="Times New Roman" w:hAnsi="Times New Roman" w:cs="Times New Roman"/>
         </w:rPr>
       </w:pPr>
-      <w:bookmarkStart w:id="83" w:name="_Toc77190846"/>
+      <w:bookmarkStart w:id="86" w:name="_Toc77190846"/>
       <w:r>
         <w:rPr>
           <w:rFonts w:ascii="Times New Roman" w:hAnsi="Times New Roman" w:cs="Times New Roman"/>
         </w:rPr>
         <w:t>6.1 Conclusão</w:t>
       </w:r>
-      <w:bookmarkEnd w:id="83"/>
+      <w:bookmarkEnd w:id="86"/>
     </w:p>
     <w:p/>
     <w:p>
@@ -16744,7 +16787,7 @@
           <w:rFonts w:cs="Times New Roman"/>
         </w:rPr>
       </w:pPr>
-      <w:commentRangeStart w:id="84"/>
+      <w:commentRangeStart w:id="87"/>
       <w:r>
         <w:rPr>
           <w:rFonts w:cs="Times New Roman"/>
@@ -16807,12 +16850,12 @@
         </w:rPr>
         <w:t xml:space="preserve"> para a decisão de modelagem tomada. Todavia, foi possível que o grupo implementasse uma aplicação com potencial de ter bastante utilidade enquanto ferramenta de análise de rede móvel, tornando no geral este projeto uma experiência positiva.</w:t>
       </w:r>
-      <w:commentRangeEnd w:id="84"/>
+      <w:commentRangeEnd w:id="87"/>
       <w:r>
         <w:rPr>
           <w:rStyle w:val="CommentReference"/>
         </w:rPr>
-        <w:commentReference w:id="84"/>
+        <w:commentReference w:id="87"/>
       </w:r>
     </w:p>
     <w:p>
@@ -16832,14 +16875,14 @@
           <w:rFonts w:ascii="Times New Roman" w:hAnsi="Times New Roman" w:cs="Times New Roman"/>
         </w:rPr>
       </w:pPr>
-      <w:bookmarkStart w:id="85" w:name="_Toc77190847"/>
+      <w:bookmarkStart w:id="88" w:name="_Toc77190847"/>
       <w:r>
         <w:rPr>
           <w:rFonts w:ascii="Times New Roman" w:hAnsi="Times New Roman" w:cs="Times New Roman"/>
         </w:rPr>
         <w:t>6.2 Trabalho futuro</w:t>
       </w:r>
-      <w:bookmarkEnd w:id="85"/>
+      <w:bookmarkEnd w:id="88"/>
     </w:p>
     <w:p>
       <w:r>
@@ -16853,7 +16896,7 @@
           <w:rFonts w:cs="Times New Roman"/>
         </w:rPr>
       </w:pPr>
-      <w:commentRangeStart w:id="86"/>
+      <w:commentRangeStart w:id="89"/>
       <w:r>
         <w:rPr>
           <w:rFonts w:cs="Times New Roman"/>
@@ -16910,12 +16953,12 @@
         </w:rPr>
         <w:t>.</w:t>
       </w:r>
-      <w:commentRangeEnd w:id="86"/>
+      <w:commentRangeEnd w:id="89"/>
       <w:r>
         <w:rPr>
           <w:rStyle w:val="CommentReference"/>
         </w:rPr>
-        <w:commentReference w:id="86"/>
+        <w:commentReference w:id="89"/>
       </w:r>
     </w:p>
     <w:p>
@@ -16950,7 +16993,7 @@
           <w:rFonts w:ascii="Times New Roman" w:hAnsi="Times New Roman" w:cs="Times New Roman"/>
         </w:rPr>
       </w:pPr>
-      <w:bookmarkStart w:id="87" w:name="_Toc77190848"/>
+      <w:bookmarkStart w:id="90" w:name="_Toc77190848"/>
       <w:r>
         <w:rPr>
           <w:rFonts w:ascii="Times New Roman" w:hAnsi="Times New Roman" w:cs="Times New Roman"/>
@@ -16958,10 +17001,10 @@
         <w:lastRenderedPageBreak/>
         <w:t>Referências</w:t>
       </w:r>
-      <w:bookmarkEnd w:id="87"/>
-    </w:p>
-    <w:bookmarkStart w:id="88" w:name="_Referências" w:displacedByCustomXml="next"/>
-    <w:bookmarkEnd w:id="88" w:displacedByCustomXml="next"/>
+      <w:bookmarkEnd w:id="90"/>
+    </w:p>
+    <w:bookmarkStart w:id="91" w:name="_Referências" w:displacedByCustomXml="next"/>
+    <w:bookmarkEnd w:id="91" w:displacedByCustomXml="next"/>
     <w:sdt>
       <w:sdtPr>
         <w:rPr>
@@ -17044,14 +17087,14 @@
                     <w:szCs w:val="24"/>
                   </w:rPr>
                 </w:pPr>
-                <w:bookmarkStart w:id="89" w:name="CanBus"/>
+                <w:bookmarkStart w:id="92" w:name="CanBus"/>
                 <w:r>
                   <w:rPr>
                     <w:noProof/>
                   </w:rPr>
                   <w:t xml:space="preserve">[1] </w:t>
                 </w:r>
-                <w:bookmarkEnd w:id="89"/>
+                <w:bookmarkEnd w:id="92"/>
               </w:p>
             </w:tc>
             <w:tc>
@@ -17112,14 +17155,14 @@
                     <w:noProof/>
                   </w:rPr>
                 </w:pPr>
-                <w:bookmarkStart w:id="90" w:name="MEC"/>
+                <w:bookmarkStart w:id="93" w:name="MEC"/>
                 <w:r>
                   <w:rPr>
                     <w:noProof/>
                   </w:rPr>
                   <w:t>[2]</w:t>
                 </w:r>
-                <w:bookmarkEnd w:id="90"/>
+                <w:bookmarkEnd w:id="93"/>
                 <w:r>
                   <w:rPr>
                     <w:noProof/>
@@ -17190,14 +17233,14 @@
                     <w:noProof/>
                   </w:rPr>
                 </w:pPr>
-                <w:bookmarkStart w:id="91" w:name="CITS"/>
+                <w:bookmarkStart w:id="94" w:name="CITS"/>
                 <w:r>
                   <w:rPr>
                     <w:noProof/>
                   </w:rPr>
                   <w:t>[3]</w:t>
                 </w:r>
-                <w:bookmarkEnd w:id="91"/>
+                <w:bookmarkEnd w:id="94"/>
                 <w:r>
                   <w:rPr>
                     <w:noProof/>
@@ -17268,14 +17311,14 @@
                     <w:noProof/>
                   </w:rPr>
                 </w:pPr>
-                <w:bookmarkStart w:id="92" w:name="Volley"/>
+                <w:bookmarkStart w:id="95" w:name="Volley"/>
                 <w:r>
                   <w:rPr>
                     <w:noProof/>
                   </w:rPr>
                   <w:t>[4]</w:t>
                 </w:r>
-                <w:bookmarkEnd w:id="92"/>
+                <w:bookmarkEnd w:id="95"/>
                 <w:r>
                   <w:rPr>
                     <w:noProof/>
@@ -17346,14 +17389,14 @@
                     <w:noProof/>
                   </w:rPr>
                 </w:pPr>
-                <w:bookmarkStart w:id="93" w:name="MPAndroidChart"/>
+                <w:bookmarkStart w:id="96" w:name="MPAndroidChart"/>
                 <w:r>
                   <w:rPr>
                     <w:noProof/>
                   </w:rPr>
                   <w:t>[5]</w:t>
                 </w:r>
-                <w:bookmarkEnd w:id="93"/>
+                <w:bookmarkEnd w:id="96"/>
                 <w:r>
                   <w:rPr>
                     <w:noProof/>
@@ -17429,14 +17472,14 @@
                     <w:noProof/>
                   </w:rPr>
                 </w:pPr>
-                <w:bookmarkStart w:id="94" w:name="Room"/>
+                <w:bookmarkStart w:id="97" w:name="Room"/>
                 <w:r>
                   <w:rPr>
                     <w:noProof/>
                   </w:rPr>
                   <w:t xml:space="preserve">[6] </w:t>
                 </w:r>
-                <w:bookmarkEnd w:id="94"/>
+                <w:bookmarkEnd w:id="97"/>
               </w:p>
             </w:tc>
             <w:tc>
@@ -17501,14 +17544,14 @@
                     <w:noProof/>
                   </w:rPr>
                 </w:pPr>
-                <w:bookmarkStart w:id="95" w:name="MaterialUI"/>
+                <w:bookmarkStart w:id="98" w:name="MaterialUI"/>
                 <w:r>
                   <w:rPr>
                     <w:noProof/>
                   </w:rPr>
                   <w:t>[7]</w:t>
                 </w:r>
-                <w:bookmarkEnd w:id="95"/>
+                <w:bookmarkEnd w:id="98"/>
                 <w:r>
                   <w:rPr>
                     <w:noProof/>
@@ -17587,14 +17630,14 @@
                     <w:noProof/>
                   </w:rPr>
                 </w:pPr>
-                <w:bookmarkStart w:id="96" w:name="EventBus"/>
+                <w:bookmarkStart w:id="99" w:name="EventBus"/>
                 <w:r>
                   <w:rPr>
                     <w:noProof/>
                   </w:rPr>
                   <w:t>[8]</w:t>
                 </w:r>
-                <w:bookmarkEnd w:id="96"/>
+                <w:bookmarkEnd w:id="99"/>
                 <w:r>
                   <w:rPr>
                     <w:noProof/>
@@ -17664,15 +17707,15 @@
                     <w:noProof/>
                   </w:rPr>
                 </w:pPr>
-                <w:bookmarkStart w:id="97" w:name="Worker"/>
-                <w:bookmarkStart w:id="98" w:name="Nine" w:colFirst="0" w:colLast="0"/>
+                <w:bookmarkStart w:id="100" w:name="Worker"/>
+                <w:bookmarkStart w:id="101" w:name="Nine" w:colFirst="0" w:colLast="0"/>
                 <w:r>
                   <w:rPr>
                     <w:noProof/>
                   </w:rPr>
                   <w:t>[9]</w:t>
                 </w:r>
-                <w:bookmarkEnd w:id="97"/>
+                <w:bookmarkEnd w:id="100"/>
                 <w:r>
                   <w:rPr>
                     <w:noProof/>
@@ -17742,8 +17785,8 @@
                     <w:noProof/>
                   </w:rPr>
                 </w:pPr>
-                <w:bookmarkStart w:id="99" w:name="WorkManager" w:colFirst="0" w:colLast="0"/>
-                <w:bookmarkEnd w:id="98"/>
+                <w:bookmarkStart w:id="102" w:name="WorkManager" w:colFirst="0" w:colLast="0"/>
+                <w:bookmarkEnd w:id="101"/>
                 <w:r>
                   <w:rPr>
                     <w:noProof/>
@@ -17813,8 +17856,8 @@
                     <w:noProof/>
                   </w:rPr>
                 </w:pPr>
-                <w:bookmarkStart w:id="100" w:name="ManagingWork" w:colFirst="0" w:colLast="0"/>
-                <w:bookmarkEnd w:id="99"/>
+                <w:bookmarkStart w:id="103" w:name="ManagingWork" w:colFirst="0" w:colLast="0"/>
+                <w:bookmarkEnd w:id="102"/>
                 <w:r>
                   <w:rPr>
                     <w:noProof/>
@@ -17885,8 +17928,8 @@
                     <w:noProof/>
                   </w:rPr>
                 </w:pPr>
-                <w:bookmarkStart w:id="101" w:name="JobService" w:colFirst="0" w:colLast="0"/>
-                <w:bookmarkEnd w:id="100"/>
+                <w:bookmarkStart w:id="104" w:name="JobService" w:colFirst="0" w:colLast="0"/>
+                <w:bookmarkEnd w:id="103"/>
                 <w:r>
                   <w:rPr>
                     <w:noProof/>
@@ -17956,8 +17999,8 @@
                     <w:noProof/>
                   </w:rPr>
                 </w:pPr>
-                <w:bookmarkStart w:id="102" w:name="Strategy" w:colFirst="0" w:colLast="0"/>
-                <w:bookmarkEnd w:id="101"/>
+                <w:bookmarkStart w:id="105" w:name="Strategy" w:colFirst="0" w:colLast="0"/>
+                <w:bookmarkEnd w:id="104"/>
                 <w:r>
                   <w:rPr>
                     <w:noProof/>
@@ -18027,8 +18070,8 @@
                     <w:noProof/>
                   </w:rPr>
                 </w:pPr>
-                <w:bookmarkStart w:id="103" w:name="LiveData" w:colFirst="0" w:colLast="0"/>
-                <w:bookmarkEnd w:id="102"/>
+                <w:bookmarkStart w:id="106" w:name="LiveData" w:colFirst="0" w:colLast="0"/>
+                <w:bookmarkEnd w:id="105"/>
                 <w:r>
                   <w:rPr>
                     <w:noProof/>
@@ -18117,8 +18160,8 @@
                     <w:noProof/>
                   </w:rPr>
                 </w:pPr>
-                <w:bookmarkStart w:id="104" w:name="LifecycleOwner" w:colFirst="0" w:colLast="0"/>
-                <w:bookmarkEnd w:id="103"/>
+                <w:bookmarkStart w:id="107" w:name="LifecycleOwner" w:colFirst="0" w:colLast="0"/>
+                <w:bookmarkEnd w:id="106"/>
                 <w:r>
                   <w:rPr>
                     <w:noProof/>
@@ -18188,8 +18231,8 @@
                     <w:noProof/>
                   </w:rPr>
                 </w:pPr>
-                <w:bookmarkStart w:id="105" w:name="Observer" w:colFirst="0" w:colLast="0"/>
-                <w:bookmarkEnd w:id="104"/>
+                <w:bookmarkStart w:id="108" w:name="Observer" w:colFirst="0" w:colLast="0"/>
+                <w:bookmarkEnd w:id="107"/>
                 <w:r>
                   <w:rPr>
                     <w:noProof/>
@@ -18260,8 +18303,8 @@
                     <w:noProof/>
                   </w:rPr>
                 </w:pPr>
-                <w:bookmarkStart w:id="106" w:name="ViewModel" w:colFirst="0" w:colLast="0"/>
-                <w:bookmarkEnd w:id="105"/>
+                <w:bookmarkStart w:id="109" w:name="ViewModel" w:colFirst="0" w:colLast="0"/>
+                <w:bookmarkEnd w:id="108"/>
                 <w:r>
                   <w:rPr>
                     <w:noProof/>
@@ -18331,8 +18374,8 @@
                     <w:noProof/>
                   </w:rPr>
                 </w:pPr>
-                <w:bookmarkStart w:id="107" w:name="ViewModelProvider" w:colFirst="0" w:colLast="0"/>
-                <w:bookmarkEnd w:id="106"/>
+                <w:bookmarkStart w:id="110" w:name="ViewModelProvider" w:colFirst="0" w:colLast="0"/>
+                <w:bookmarkEnd w:id="109"/>
                 <w:r>
                   <w:rPr>
                     <w:noProof/>
@@ -18401,8 +18444,8 @@
                     <w:noProof/>
                   </w:rPr>
                 </w:pPr>
-                <w:bookmarkStart w:id="108" w:name="NetMonitor" w:colFirst="0" w:colLast="0"/>
-                <w:bookmarkEnd w:id="107"/>
+                <w:bookmarkStart w:id="111" w:name="NetMonitor" w:colFirst="0" w:colLast="0"/>
+                <w:bookmarkEnd w:id="110"/>
                 <w:r>
                   <w:rPr>
                     <w:noProof/>
@@ -18470,7 +18513,7 @@
                     <w:noProof/>
                   </w:rPr>
                 </w:pPr>
-                <w:bookmarkStart w:id="109" w:name="Paper" w:colFirst="0" w:colLast="0"/>
+                <w:bookmarkStart w:id="112" w:name="Paper" w:colFirst="0" w:colLast="0"/>
                 <w:r>
                   <w:rPr>
                     <w:noProof/>
@@ -18499,8 +18542,8 @@
               </w:p>
             </w:tc>
           </w:tr>
-          <w:bookmarkEnd w:id="108"/>
-          <w:bookmarkEnd w:id="109"/>
+          <w:bookmarkEnd w:id="111"/>
+          <w:bookmarkEnd w:id="112"/>
         </w:tbl>
         <w:p>
           <w:pPr>
@@ -18554,8 +18597,8 @@
 </file>
 
 <file path=word/comments.xml><?xml version="1.0" encoding="utf-8"?>
-<w:comments xmlns:wpc="http://schemas.microsoft.com/office/word/2010/wordprocessingCanvas" xmlns:cx="http://schemas.microsoft.com/office/drawing/2014/chartex" xmlns:cx1="http://schemas.microsoft.com/office/drawing/2015/9/8/chartex" xmlns:cx2="http://schemas.microsoft.com/office/drawing/2015/10/21/chartex" xmlns:cx3="http://schemas.microsoft.com/office/drawing/2016/5/9/chartex" xmlns:cx4="http://schemas.microsoft.com/office/drawing/2016/5/10/chartex" xmlns:cx5="http://schemas.microsoft.com/office/drawing/2016/5/11/chartex" xmlns:cx6="http://schemas.microsoft.com/office/drawing/2016/5/12/chartex" xmlns:cx7="http://schemas.microsoft.com/office/drawing/2016/5/13/chartex" xmlns:cx8="http://schemas.microsoft.com/office/drawing/2016/5/14/chartex" xmlns:mc="http://schemas.openxmlformats.org/markup-compatibility/2006" xmlns:aink="http://schemas.microsoft.com/office/drawing/2016/ink" xmlns:am3d="http://schemas.microsoft.com/office/drawing/2017/model3d" xmlns:o="urn:schemas-microsoft-com:office:office" xmlns:r="http://schemas.openxmlformats.org/officeDocument/2006/relationships" xmlns:m="http://schemas.openxmlformats.org/officeDocument/2006/math" xmlns:v="urn:schemas-microsoft-com:vml" xmlns:wp14="http://schemas.microsoft.com/office/word/2010/wordprocessingDrawing" xmlns:wp="http://schemas.openxmlformats.org/drawingml/2006/wordprocessingDrawing" xmlns:w10="urn:schemas-microsoft-com:office:word" xmlns:w="http://schemas.openxmlformats.org/wordprocessingml/2006/main" xmlns:w14="http://schemas.microsoft.com/office/word/2010/wordml" xmlns:w15="http://schemas.microsoft.com/office/word/2012/wordml" xmlns:w16cex="http://schemas.microsoft.com/office/word/2018/wordml/cex" xmlns:w16cid="http://schemas.microsoft.com/office/word/2016/wordml/cid" xmlns:w16="http://schemas.microsoft.com/office/word/2018/wordml" xmlns:w16se="http://schemas.microsoft.com/office/word/2015/wordml/symex" xmlns:wpg="http://schemas.microsoft.com/office/word/2010/wordprocessingGroup" xmlns:wpi="http://schemas.microsoft.com/office/word/2010/wordprocessingInk" xmlns:wne="http://schemas.microsoft.com/office/word/2006/wordml" xmlns:wps="http://schemas.microsoft.com/office/word/2010/wordprocessingShape" mc:Ignorable="w14 w15 w16se w16cid w16 w16cex wp14">
-  <w:comment w:id="11" w:author="afonso nobre" w:date="2021-06-03T14:31:00Z" w:initials="an">
+<w:comments xmlns:wpc="http://schemas.microsoft.com/office/word/2010/wordprocessingCanvas" xmlns:cx="http://schemas.microsoft.com/office/drawing/2014/chartex" xmlns:cx1="http://schemas.microsoft.com/office/drawing/2015/9/8/chartex" xmlns:cx2="http://schemas.microsoft.com/office/drawing/2015/10/21/chartex" xmlns:cx3="http://schemas.microsoft.com/office/drawing/2016/5/9/chartex" xmlns:cx4="http://schemas.microsoft.com/office/drawing/2016/5/10/chartex" xmlns:cx5="http://schemas.microsoft.com/office/drawing/2016/5/11/chartex" xmlns:cx6="http://schemas.microsoft.com/office/drawing/2016/5/12/chartex" xmlns:cx7="http://schemas.microsoft.com/office/drawing/2016/5/13/chartex" xmlns:cx8="http://schemas.microsoft.com/office/drawing/2016/5/14/chartex" xmlns:mc="http://schemas.openxmlformats.org/markup-compatibility/2006" xmlns:aink="http://schemas.microsoft.com/office/drawing/2016/ink" xmlns:am3d="http://schemas.microsoft.com/office/drawing/2017/model3d" xmlns:o="urn:schemas-microsoft-com:office:office" xmlns:r="http://schemas.openxmlformats.org/officeDocument/2006/relationships" xmlns:m="http://schemas.openxmlformats.org/officeDocument/2006/math" xmlns:v="urn:schemas-microsoft-com:vml" xmlns:wp14="http://schemas.microsoft.com/office/word/2010/wordprocessingDrawing" xmlns:wp="http://schemas.openxmlformats.org/drawingml/2006/wordprocessingDrawing" xmlns:w10="urn:schemas-microsoft-com:office:word" xmlns:w="http://schemas.openxmlformats.org/wordprocessingml/2006/main" xmlns:w14="http://schemas.microsoft.com/office/word/2010/wordml" xmlns:w15="http://schemas.microsoft.com/office/word/2012/wordml" xmlns:w16cex="http://schemas.microsoft.com/office/word/2018/wordml/cex" xmlns:w16cid="http://schemas.microsoft.com/office/word/2016/wordml/cid" xmlns:w16="http://schemas.microsoft.com/office/word/2018/wordml" xmlns:w16sdtdh="http://schemas.microsoft.com/office/word/2020/wordml/sdtdatahash" xmlns:w16se="http://schemas.microsoft.com/office/word/2015/wordml/symex" xmlns:wpg="http://schemas.microsoft.com/office/word/2010/wordprocessingGroup" xmlns:wpi="http://schemas.microsoft.com/office/word/2010/wordprocessingInk" xmlns:wne="http://schemas.microsoft.com/office/word/2006/wordml" xmlns:wps="http://schemas.microsoft.com/office/word/2010/wordprocessingShape" mc:Ignorable="w14 w15 w16se w16cid w16 w16cex w16sdtdh wp14">
+  <w:comment w:id="12" w:author="afonso nobre" w:date="2021-06-03T14:31:00Z" w:initials="an">
     <w:p>
       <w:pPr>
         <w:rPr>
@@ -18576,7 +18619,7 @@
       </w:r>
     </w:p>
   </w:comment>
-  <w:comment w:id="21" w:author="afonso nobre" w:date="2021-06-03T14:48:00Z" w:initials="an">
+  <w:comment w:id="22" w:author="afonso nobre" w:date="2021-06-03T14:48:00Z" w:initials="an">
     <w:p>
       <w:pPr>
         <w:rPr>
@@ -18680,7 +18723,7 @@
       </w:pPr>
     </w:p>
   </w:comment>
-  <w:comment w:id="35" w:author="afonso nobre" w:date="2021-06-03T16:32:00Z" w:initials="an">
+  <w:comment w:id="36" w:author="afonso nobre" w:date="2021-06-03T16:32:00Z" w:initials="an">
     <w:p>
       <w:pPr>
         <w:jc w:val="both"/>
@@ -18783,7 +18826,7 @@
       </w:pPr>
     </w:p>
   </w:comment>
-  <w:comment w:id="39" w:author="afonso nobre" w:date="2021-06-30T22:53:00Z" w:initials="an">
+  <w:comment w:id="40" w:author="afonso nobre" w:date="2021-06-30T22:53:00Z" w:initials="an">
     <w:p>
       <w:pPr>
         <w:pStyle w:val="CommentText"/>
@@ -18804,7 +18847,7 @@
       </w:pPr>
     </w:p>
   </w:comment>
-  <w:comment w:id="49" w:author="afonso nobre" w:date="2021-06-05T15:52:00Z" w:initials="an">
+  <w:comment w:id="50" w:author="afonso nobre" w:date="2021-06-05T15:52:00Z" w:initials="an">
     <w:p>
       <w:pPr>
         <w:jc w:val="both"/>
@@ -18826,7 +18869,7 @@
       </w:r>
     </w:p>
   </w:comment>
-  <w:comment w:id="61" w:author="afonso nobre" w:date="2021-06-06T17:28:00Z" w:initials="an">
+  <w:comment w:id="62" w:author="afonso nobre" w:date="2021-06-06T17:28:00Z" w:initials="an">
     <w:p>
       <w:pPr>
         <w:jc w:val="both"/>
@@ -18848,7 +18891,7 @@
       </w:r>
     </w:p>
   </w:comment>
-  <w:comment w:id="63" w:author="afonso nobre" w:date="2021-06-06T18:06:00Z" w:initials="an">
+  <w:comment w:id="64" w:author="afonso nobre" w:date="2021-06-06T18:06:00Z" w:initials="an">
     <w:p>
       <w:pPr>
         <w:jc w:val="both"/>
@@ -18892,7 +18935,7 @@
       </w:r>
     </w:p>
   </w:comment>
-  <w:comment w:id="77" w:author="afonso nobre" w:date="2021-06-08T20:10:00Z" w:initials="an">
+  <w:comment w:id="80" w:author="afonso nobre" w:date="2021-06-08T20:10:00Z" w:initials="an">
     <w:p>
       <w:pPr>
         <w:pStyle w:val="ListParagraph"/>
@@ -18956,7 +18999,7 @@
       </w:r>
     </w:p>
   </w:comment>
-  <w:comment w:id="84" w:author="afonso nobre" w:date="2021-06-12T12:47:00Z" w:initials="an">
+  <w:comment w:id="87" w:author="afonso nobre" w:date="2021-06-12T12:47:00Z" w:initials="an">
     <w:p>
       <w:pPr>
         <w:ind w:left="720"/>
@@ -18994,7 +19037,7 @@
       </w:r>
     </w:p>
   </w:comment>
-  <w:comment w:id="86" w:author="afonso nobre" w:date="2021-06-12T15:42:00Z" w:initials="an">
+  <w:comment w:id="89" w:author="afonso nobre" w:date="2021-06-12T15:42:00Z" w:initials="an">
     <w:p>
       <w:pPr>
         <w:ind w:left="720"/>
@@ -19036,7 +19079,7 @@
 </file>
 
 <file path=word/commentsExtended.xml><?xml version="1.0" encoding="utf-8"?>
-<w15:commentsEx xmlns:wpc="http://schemas.microsoft.com/office/word/2010/wordprocessingCanvas" xmlns:cx="http://schemas.microsoft.com/office/drawing/2014/chartex" xmlns:cx1="http://schemas.microsoft.com/office/drawing/2015/9/8/chartex" xmlns:cx2="http://schemas.microsoft.com/office/drawing/2015/10/21/chartex" xmlns:cx3="http://schemas.microsoft.com/office/drawing/2016/5/9/chartex" xmlns:cx4="http://schemas.microsoft.com/office/drawing/2016/5/10/chartex" xmlns:cx5="http://schemas.microsoft.com/office/drawing/2016/5/11/chartex" xmlns:cx6="http://schemas.microsoft.com/office/drawing/2016/5/12/chartex" xmlns:cx7="http://schemas.microsoft.com/office/drawing/2016/5/13/chartex" xmlns:cx8="http://schemas.microsoft.com/office/drawing/2016/5/14/chartex" xmlns:mc="http://schemas.openxmlformats.org/markup-compatibility/2006" xmlns:aink="http://schemas.microsoft.com/office/drawing/2016/ink" xmlns:am3d="http://schemas.microsoft.com/office/drawing/2017/model3d" xmlns:o="urn:schemas-microsoft-com:office:office" xmlns:r="http://schemas.openxmlformats.org/officeDocument/2006/relationships" xmlns:m="http://schemas.openxmlformats.org/officeDocument/2006/math" xmlns:v="urn:schemas-microsoft-com:vml" xmlns:wp14="http://schemas.microsoft.com/office/word/2010/wordprocessingDrawing" xmlns:wp="http://schemas.openxmlformats.org/drawingml/2006/wordprocessingDrawing" xmlns:w10="urn:schemas-microsoft-com:office:word" xmlns:w="http://schemas.openxmlformats.org/wordprocessingml/2006/main" xmlns:w14="http://schemas.microsoft.com/office/word/2010/wordml" xmlns:w15="http://schemas.microsoft.com/office/word/2012/wordml" xmlns:w16cex="http://schemas.microsoft.com/office/word/2018/wordml/cex" xmlns:w16cid="http://schemas.microsoft.com/office/word/2016/wordml/cid" xmlns:w16="http://schemas.microsoft.com/office/word/2018/wordml" xmlns:w16se="http://schemas.microsoft.com/office/word/2015/wordml/symex" xmlns:wpg="http://schemas.microsoft.com/office/word/2010/wordprocessingGroup" xmlns:wpi="http://schemas.microsoft.com/office/word/2010/wordprocessingInk" xmlns:wne="http://schemas.microsoft.com/office/word/2006/wordml" xmlns:wps="http://schemas.microsoft.com/office/word/2010/wordprocessingShape" mc:Ignorable="w14 w15 w16se w16cid w16 w16cex wp14">
+<w15:commentsEx xmlns:wpc="http://schemas.microsoft.com/office/word/2010/wordprocessingCanvas" xmlns:cx="http://schemas.microsoft.com/office/drawing/2014/chartex" xmlns:cx1="http://schemas.microsoft.com/office/drawing/2015/9/8/chartex" xmlns:cx2="http://schemas.microsoft.com/office/drawing/2015/10/21/chartex" xmlns:cx3="http://schemas.microsoft.com/office/drawing/2016/5/9/chartex" xmlns:cx4="http://schemas.microsoft.com/office/drawing/2016/5/10/chartex" xmlns:cx5="http://schemas.microsoft.com/office/drawing/2016/5/11/chartex" xmlns:cx6="http://schemas.microsoft.com/office/drawing/2016/5/12/chartex" xmlns:cx7="http://schemas.microsoft.com/office/drawing/2016/5/13/chartex" xmlns:cx8="http://schemas.microsoft.com/office/drawing/2016/5/14/chartex" xmlns:mc="http://schemas.openxmlformats.org/markup-compatibility/2006" xmlns:aink="http://schemas.microsoft.com/office/drawing/2016/ink" xmlns:am3d="http://schemas.microsoft.com/office/drawing/2017/model3d" xmlns:o="urn:schemas-microsoft-com:office:office" xmlns:r="http://schemas.openxmlformats.org/officeDocument/2006/relationships" xmlns:m="http://schemas.openxmlformats.org/officeDocument/2006/math" xmlns:v="urn:schemas-microsoft-com:vml" xmlns:wp14="http://schemas.microsoft.com/office/word/2010/wordprocessingDrawing" xmlns:wp="http://schemas.openxmlformats.org/drawingml/2006/wordprocessingDrawing" xmlns:w10="urn:schemas-microsoft-com:office:word" xmlns:w="http://schemas.openxmlformats.org/wordprocessingml/2006/main" xmlns:w14="http://schemas.microsoft.com/office/word/2010/wordml" xmlns:w15="http://schemas.microsoft.com/office/word/2012/wordml" xmlns:w16cex="http://schemas.microsoft.com/office/word/2018/wordml/cex" xmlns:w16cid="http://schemas.microsoft.com/office/word/2016/wordml/cid" xmlns:w16="http://schemas.microsoft.com/office/word/2018/wordml" xmlns:w16sdtdh="http://schemas.microsoft.com/office/word/2020/wordml/sdtdatahash" xmlns:w16se="http://schemas.microsoft.com/office/word/2015/wordml/symex" xmlns:wpg="http://schemas.microsoft.com/office/word/2010/wordprocessingGroup" xmlns:wpi="http://schemas.microsoft.com/office/word/2010/wordprocessingInk" xmlns:wne="http://schemas.microsoft.com/office/word/2006/wordml" xmlns:wps="http://schemas.microsoft.com/office/word/2010/wordprocessingShape" mc:Ignorable="w14 w15 w16se w16cid w16 w16cex w16sdtdh wp14">
   <w15:commentEx w15:paraId="20E712B1" w15:done="0"/>
   <w15:commentEx w15:paraId="7A18335D" w15:done="0"/>
   <w15:commentEx w15:paraId="4124E2BD" w15:done="0"/>
@@ -19051,7 +19094,7 @@
 </file>
 
 <file path=word/commentsExtensible.xml><?xml version="1.0" encoding="utf-8"?>
-<w16cex:commentsExtensible xmlns:wpc="http://schemas.microsoft.com/office/word/2010/wordprocessingCanvas" xmlns:cx="http://schemas.microsoft.com/office/drawing/2014/chartex" xmlns:cx1="http://schemas.microsoft.com/office/drawing/2015/9/8/chartex" xmlns:cx2="http://schemas.microsoft.com/office/drawing/2015/10/21/chartex" xmlns:cx3="http://schemas.microsoft.com/office/drawing/2016/5/9/chartex" xmlns:cx4="http://schemas.microsoft.com/office/drawing/2016/5/10/chartex" xmlns:cx5="http://schemas.microsoft.com/office/drawing/2016/5/11/chartex" xmlns:cx6="http://schemas.microsoft.com/office/drawing/2016/5/12/chartex" xmlns:cx7="http://schemas.microsoft.com/office/drawing/2016/5/13/chartex" xmlns:cx8="http://schemas.microsoft.com/office/drawing/2016/5/14/chartex" xmlns:mc="http://schemas.openxmlformats.org/markup-compatibility/2006" xmlns:aink="http://schemas.microsoft.com/office/drawing/2016/ink" xmlns:am3d="http://schemas.microsoft.com/office/drawing/2017/model3d" xmlns:o="urn:schemas-microsoft-com:office:office" xmlns:r="http://schemas.openxmlformats.org/officeDocument/2006/relationships" xmlns:m="http://schemas.openxmlformats.org/officeDocument/2006/math" xmlns:v="urn:schemas-microsoft-com:vml" xmlns:wp14="http://schemas.microsoft.com/office/word/2010/wordprocessingDrawing" xmlns:wp="http://schemas.openxmlformats.org/drawingml/2006/wordprocessingDrawing" xmlns:w10="urn:schemas-microsoft-com:office:word" xmlns:w="http://schemas.openxmlformats.org/wordprocessingml/2006/main" xmlns:w14="http://schemas.microsoft.com/office/word/2010/wordml" xmlns:w15="http://schemas.microsoft.com/office/word/2012/wordml" xmlns:w16cex="http://schemas.microsoft.com/office/word/2018/wordml/cex" xmlns:w16cid="http://schemas.microsoft.com/office/word/2016/wordml/cid" xmlns:w16="http://schemas.microsoft.com/office/word/2018/wordml" xmlns:w16se="http://schemas.microsoft.com/office/word/2015/wordml/symex" xmlns:wpg="http://schemas.microsoft.com/office/word/2010/wordprocessingGroup" xmlns:wpi="http://schemas.microsoft.com/office/word/2010/wordprocessingInk" xmlns:wne="http://schemas.microsoft.com/office/word/2006/wordml" xmlns:wps="http://schemas.microsoft.com/office/word/2010/wordprocessingShape" mc:Ignorable="w14 w15 w16se w16cid w16 w16cex wp14">
+<w16cex:commentsExtensible xmlns:wpc="http://schemas.microsoft.com/office/word/2010/wordprocessingCanvas" xmlns:cx="http://schemas.microsoft.com/office/drawing/2014/chartex" xmlns:cx1="http://schemas.microsoft.com/office/drawing/2015/9/8/chartex" xmlns:cx2="http://schemas.microsoft.com/office/drawing/2015/10/21/chartex" xmlns:cx3="http://schemas.microsoft.com/office/drawing/2016/5/9/chartex" xmlns:cx4="http://schemas.microsoft.com/office/drawing/2016/5/10/chartex" xmlns:cx5="http://schemas.microsoft.com/office/drawing/2016/5/11/chartex" xmlns:cx6="http://schemas.microsoft.com/office/drawing/2016/5/12/chartex" xmlns:cx7="http://schemas.microsoft.com/office/drawing/2016/5/13/chartex" xmlns:cx8="http://schemas.microsoft.com/office/drawing/2016/5/14/chartex" xmlns:mc="http://schemas.openxmlformats.org/markup-compatibility/2006" xmlns:aink="http://schemas.microsoft.com/office/drawing/2016/ink" xmlns:am3d="http://schemas.microsoft.com/office/drawing/2017/model3d" xmlns:o="urn:schemas-microsoft-com:office:office" xmlns:r="http://schemas.openxmlformats.org/officeDocument/2006/relationships" xmlns:m="http://schemas.openxmlformats.org/officeDocument/2006/math" xmlns:v="urn:schemas-microsoft-com:vml" xmlns:wp14="http://schemas.microsoft.com/office/word/2010/wordprocessingDrawing" xmlns:wp="http://schemas.openxmlformats.org/drawingml/2006/wordprocessingDrawing" xmlns:w10="urn:schemas-microsoft-com:office:word" xmlns:w="http://schemas.openxmlformats.org/wordprocessingml/2006/main" xmlns:w14="http://schemas.microsoft.com/office/word/2010/wordml" xmlns:w15="http://schemas.microsoft.com/office/word/2012/wordml" xmlns:w16cex="http://schemas.microsoft.com/office/word/2018/wordml/cex" xmlns:w16cid="http://schemas.microsoft.com/office/word/2016/wordml/cid" xmlns:w16="http://schemas.microsoft.com/office/word/2018/wordml" xmlns:w16sdtdh="http://schemas.microsoft.com/office/word/2020/wordml/sdtdatahash" xmlns:w16se="http://schemas.microsoft.com/office/word/2015/wordml/symex" xmlns:wpg="http://schemas.microsoft.com/office/word/2010/wordprocessingGroup" xmlns:wpi="http://schemas.microsoft.com/office/word/2010/wordprocessingInk" xmlns:wne="http://schemas.microsoft.com/office/word/2006/wordml" xmlns:wps="http://schemas.microsoft.com/office/word/2010/wordprocessingShape" mc:Ignorable="w14 w15 w16se w16cid w16 w16cex w16sdtdh wp14">
   <w16cex:commentExtensible w16cex:durableId="2463663D" w16cex:dateUtc="2021-06-03T13:31:00Z"/>
   <w16cex:commentExtensible w16cex:durableId="24636A2A" w16cex:dateUtc="2021-06-03T13:48:00Z"/>
   <w16cex:commentExtensible w16cex:durableId="246382A5" w16cex:dateUtc="2021-06-03T15:32:00Z"/>
@@ -19066,7 +19109,7 @@
 </file>
 
 <file path=word/commentsIds.xml><?xml version="1.0" encoding="utf-8"?>
-<w16cid:commentsIds xmlns:wpc="http://schemas.microsoft.com/office/word/2010/wordprocessingCanvas" xmlns:cx="http://schemas.microsoft.com/office/drawing/2014/chartex" xmlns:cx1="http://schemas.microsoft.com/office/drawing/2015/9/8/chartex" xmlns:cx2="http://schemas.microsoft.com/office/drawing/2015/10/21/chartex" xmlns:cx3="http://schemas.microsoft.com/office/drawing/2016/5/9/chartex" xmlns:cx4="http://schemas.microsoft.com/office/drawing/2016/5/10/chartex" xmlns:cx5="http://schemas.microsoft.com/office/drawing/2016/5/11/chartex" xmlns:cx6="http://schemas.microsoft.com/office/drawing/2016/5/12/chartex" xmlns:cx7="http://schemas.microsoft.com/office/drawing/2016/5/13/chartex" xmlns:cx8="http://schemas.microsoft.com/office/drawing/2016/5/14/chartex" xmlns:mc="http://schemas.openxmlformats.org/markup-compatibility/2006" xmlns:aink="http://schemas.microsoft.com/office/drawing/2016/ink" xmlns:am3d="http://schemas.microsoft.com/office/drawing/2017/model3d" xmlns:o="urn:schemas-microsoft-com:office:office" xmlns:r="http://schemas.openxmlformats.org/officeDocument/2006/relationships" xmlns:m="http://schemas.openxmlformats.org/officeDocument/2006/math" xmlns:v="urn:schemas-microsoft-com:vml" xmlns:wp14="http://schemas.microsoft.com/office/word/2010/wordprocessingDrawing" xmlns:wp="http://schemas.openxmlformats.org/drawingml/2006/wordprocessingDrawing" xmlns:w10="urn:schemas-microsoft-com:office:word" xmlns:w="http://schemas.openxmlformats.org/wordprocessingml/2006/main" xmlns:w14="http://schemas.microsoft.com/office/word/2010/wordml" xmlns:w15="http://schemas.microsoft.com/office/word/2012/wordml" xmlns:w16cex="http://schemas.microsoft.com/office/word/2018/wordml/cex" xmlns:w16cid="http://schemas.microsoft.com/office/word/2016/wordml/cid" xmlns:w16="http://schemas.microsoft.com/office/word/2018/wordml" xmlns:w16se="http://schemas.microsoft.com/office/word/2015/wordml/symex" xmlns:wpg="http://schemas.microsoft.com/office/word/2010/wordprocessingGroup" xmlns:wpi="http://schemas.microsoft.com/office/word/2010/wordprocessingInk" xmlns:wne="http://schemas.microsoft.com/office/word/2006/wordml" xmlns:wps="http://schemas.microsoft.com/office/word/2010/wordprocessingShape" mc:Ignorable="w14 w15 w16se w16cid w16 w16cex wp14">
+<w16cid:commentsIds xmlns:wpc="http://schemas.microsoft.com/office/word/2010/wordprocessingCanvas" xmlns:cx="http://schemas.microsoft.com/office/drawing/2014/chartex" xmlns:cx1="http://schemas.microsoft.com/office/drawing/2015/9/8/chartex" xmlns:cx2="http://schemas.microsoft.com/office/drawing/2015/10/21/chartex" xmlns:cx3="http://schemas.microsoft.com/office/drawing/2016/5/9/chartex" xmlns:cx4="http://schemas.microsoft.com/office/drawing/2016/5/10/chartex" xmlns:cx5="http://schemas.microsoft.com/office/drawing/2016/5/11/chartex" xmlns:cx6="http://schemas.microsoft.com/office/drawing/2016/5/12/chartex" xmlns:cx7="http://schemas.microsoft.com/office/drawing/2016/5/13/chartex" xmlns:cx8="http://schemas.microsoft.com/office/drawing/2016/5/14/chartex" xmlns:mc="http://schemas.openxmlformats.org/markup-compatibility/2006" xmlns:aink="http://schemas.microsoft.com/office/drawing/2016/ink" xmlns:am3d="http://schemas.microsoft.com/office/drawing/2017/model3d" xmlns:o="urn:schemas-microsoft-com:office:office" xmlns:r="http://schemas.openxmlformats.org/officeDocument/2006/relationships" xmlns:m="http://schemas.openxmlformats.org/officeDocument/2006/math" xmlns:v="urn:schemas-microsoft-com:vml" xmlns:wp14="http://schemas.microsoft.com/office/word/2010/wordprocessingDrawing" xmlns:wp="http://schemas.openxmlformats.org/drawingml/2006/wordprocessingDrawing" xmlns:w10="urn:schemas-microsoft-com:office:word" xmlns:w="http://schemas.openxmlformats.org/wordprocessingml/2006/main" xmlns:w14="http://schemas.microsoft.com/office/word/2010/wordml" xmlns:w15="http://schemas.microsoft.com/office/word/2012/wordml" xmlns:w16cex="http://schemas.microsoft.com/office/word/2018/wordml/cex" xmlns:w16cid="http://schemas.microsoft.com/office/word/2016/wordml/cid" xmlns:w16="http://schemas.microsoft.com/office/word/2018/wordml" xmlns:w16sdtdh="http://schemas.microsoft.com/office/word/2020/wordml/sdtdatahash" xmlns:w16se="http://schemas.microsoft.com/office/word/2015/wordml/symex" xmlns:wpg="http://schemas.microsoft.com/office/word/2010/wordprocessingGroup" xmlns:wpi="http://schemas.microsoft.com/office/word/2010/wordprocessingInk" xmlns:wne="http://schemas.microsoft.com/office/word/2006/wordml" xmlns:wps="http://schemas.microsoft.com/office/word/2010/wordprocessingShape" mc:Ignorable="w14 w15 w16se w16cid w16 w16cex w16sdtdh wp14">
   <w16cid:commentId w16cid:paraId="20E712B1" w16cid:durableId="2463663D"/>
   <w16cid:commentId w16cid:paraId="7A18335D" w16cid:durableId="24636A2A"/>
   <w16cid:commentId w16cid:paraId="4124E2BD" w16cid:durableId="246382A5"/>
@@ -19081,7 +19124,7 @@
 </file>
 
 <file path=word/endnotes.xml><?xml version="1.0" encoding="utf-8"?>
-<w:endnotes xmlns:wpc="http://schemas.microsoft.com/office/word/2010/wordprocessingCanvas" xmlns:cx="http://schemas.microsoft.com/office/drawing/2014/chartex" xmlns:cx1="http://schemas.microsoft.com/office/drawing/2015/9/8/chartex" xmlns:cx2="http://schemas.microsoft.com/office/drawing/2015/10/21/chartex" xmlns:cx3="http://schemas.microsoft.com/office/drawing/2016/5/9/chartex" xmlns:cx4="http://schemas.microsoft.com/office/drawing/2016/5/10/chartex" xmlns:cx5="http://schemas.microsoft.com/office/drawing/2016/5/11/chartex" xmlns:cx6="http://schemas.microsoft.com/office/drawing/2016/5/12/chartex" xmlns:cx7="http://schemas.microsoft.com/office/drawing/2016/5/13/chartex" xmlns:cx8="http://schemas.microsoft.com/office/drawing/2016/5/14/chartex" xmlns:mc="http://schemas.openxmlformats.org/markup-compatibility/2006" xmlns:aink="http://schemas.microsoft.com/office/drawing/2016/ink" xmlns:am3d="http://schemas.microsoft.com/office/drawing/2017/model3d" xmlns:o="urn:schemas-microsoft-com:office:office" xmlns:r="http://schemas.openxmlformats.org/officeDocument/2006/relationships" xmlns:m="http://schemas.openxmlformats.org/officeDocument/2006/math" xmlns:v="urn:schemas-microsoft-com:vml" xmlns:wp14="http://schemas.microsoft.com/office/word/2010/wordprocessingDrawing" xmlns:wp="http://schemas.openxmlformats.org/drawingml/2006/wordprocessingDrawing" xmlns:w10="urn:schemas-microsoft-com:office:word" xmlns:w="http://schemas.openxmlformats.org/wordprocessingml/2006/main" xmlns:w14="http://schemas.microsoft.com/office/word/2010/wordml" xmlns:w15="http://schemas.microsoft.com/office/word/2012/wordml" xmlns:w16cex="http://schemas.microsoft.com/office/word/2018/wordml/cex" xmlns:w16cid="http://schemas.microsoft.com/office/word/2016/wordml/cid" xmlns:w16="http://schemas.microsoft.com/office/word/2018/wordml" xmlns:w16se="http://schemas.microsoft.com/office/word/2015/wordml/symex" xmlns:wpg="http://schemas.microsoft.com/office/word/2010/wordprocessingGroup" xmlns:wpi="http://schemas.microsoft.com/office/word/2010/wordprocessingInk" xmlns:wne="http://schemas.microsoft.com/office/word/2006/wordml" xmlns:wps="http://schemas.microsoft.com/office/word/2010/wordprocessingShape" mc:Ignorable="w14 w15 w16se w16cid w16 w16cex wp14">
+<w:endnotes xmlns:wpc="http://schemas.microsoft.com/office/word/2010/wordprocessingCanvas" xmlns:cx="http://schemas.microsoft.com/office/drawing/2014/chartex" xmlns:cx1="http://schemas.microsoft.com/office/drawing/2015/9/8/chartex" xmlns:cx2="http://schemas.microsoft.com/office/drawing/2015/10/21/chartex" xmlns:cx3="http://schemas.microsoft.com/office/drawing/2016/5/9/chartex" xmlns:cx4="http://schemas.microsoft.com/office/drawing/2016/5/10/chartex" xmlns:cx5="http://schemas.microsoft.com/office/drawing/2016/5/11/chartex" xmlns:cx6="http://schemas.microsoft.com/office/drawing/2016/5/12/chartex" xmlns:cx7="http://schemas.microsoft.com/office/drawing/2016/5/13/chartex" xmlns:cx8="http://schemas.microsoft.com/office/drawing/2016/5/14/chartex" xmlns:mc="http://schemas.openxmlformats.org/markup-compatibility/2006" xmlns:aink="http://schemas.microsoft.com/office/drawing/2016/ink" xmlns:am3d="http://schemas.microsoft.com/office/drawing/2017/model3d" xmlns:o="urn:schemas-microsoft-com:office:office" xmlns:r="http://schemas.openxmlformats.org/officeDocument/2006/relationships" xmlns:m="http://schemas.openxmlformats.org/officeDocument/2006/math" xmlns:v="urn:schemas-microsoft-com:vml" xmlns:wp14="http://schemas.microsoft.com/office/word/2010/wordprocessingDrawing" xmlns:wp="http://schemas.openxmlformats.org/drawingml/2006/wordprocessingDrawing" xmlns:w10="urn:schemas-microsoft-com:office:word" xmlns:w="http://schemas.openxmlformats.org/wordprocessingml/2006/main" xmlns:w14="http://schemas.microsoft.com/office/word/2010/wordml" xmlns:w15="http://schemas.microsoft.com/office/word/2012/wordml" xmlns:w16cex="http://schemas.microsoft.com/office/word/2018/wordml/cex" xmlns:w16cid="http://schemas.microsoft.com/office/word/2016/wordml/cid" xmlns:w16="http://schemas.microsoft.com/office/word/2018/wordml" xmlns:w16sdtdh="http://schemas.microsoft.com/office/word/2020/wordml/sdtdatahash" xmlns:w16se="http://schemas.microsoft.com/office/word/2015/wordml/symex" xmlns:wpg="http://schemas.microsoft.com/office/word/2010/wordprocessingGroup" xmlns:wpi="http://schemas.microsoft.com/office/word/2010/wordprocessingInk" xmlns:wne="http://schemas.microsoft.com/office/word/2006/wordml" xmlns:wps="http://schemas.microsoft.com/office/word/2010/wordprocessingShape" mc:Ignorable="w14 w15 w16se w16cid w16 w16cex w16sdtdh wp14">
   <w:endnote w:type="separator" w:id="-1">
     <w:p>
       <w:pPr>
@@ -19106,7 +19149,7 @@
 </file>
 
 <file path=word/footer1.xml><?xml version="1.0" encoding="utf-8"?>
-<w:ftr xmlns:wpc="http://schemas.microsoft.com/office/word/2010/wordprocessingCanvas" xmlns:cx="http://schemas.microsoft.com/office/drawing/2014/chartex" xmlns:cx1="http://schemas.microsoft.com/office/drawing/2015/9/8/chartex" xmlns:cx2="http://schemas.microsoft.com/office/drawing/2015/10/21/chartex" xmlns:cx3="http://schemas.microsoft.com/office/drawing/2016/5/9/chartex" xmlns:cx4="http://schemas.microsoft.com/office/drawing/2016/5/10/chartex" xmlns:cx5="http://schemas.microsoft.com/office/drawing/2016/5/11/chartex" xmlns:cx6="http://schemas.microsoft.com/office/drawing/2016/5/12/chartex" xmlns:cx7="http://schemas.microsoft.com/office/drawing/2016/5/13/chartex" xmlns:cx8="http://schemas.microsoft.com/office/drawing/2016/5/14/chartex" xmlns:mc="http://schemas.openxmlformats.org/markup-compatibility/2006" xmlns:aink="http://schemas.microsoft.com/office/drawing/2016/ink" xmlns:am3d="http://schemas.microsoft.com/office/drawing/2017/model3d" xmlns:o="urn:schemas-microsoft-com:office:office" xmlns:r="http://schemas.openxmlformats.org/officeDocument/2006/relationships" xmlns:m="http://schemas.openxmlformats.org/officeDocument/2006/math" xmlns:v="urn:schemas-microsoft-com:vml" xmlns:wp14="http://schemas.microsoft.com/office/word/2010/wordprocessingDrawing" xmlns:wp="http://schemas.openxmlformats.org/drawingml/2006/wordprocessingDrawing" xmlns:w10="urn:schemas-microsoft-com:office:word" xmlns:w="http://schemas.openxmlformats.org/wordprocessingml/2006/main" xmlns:w14="http://schemas.microsoft.com/office/word/2010/wordml" xmlns:w15="http://schemas.microsoft.com/office/word/2012/wordml" xmlns:w16cex="http://schemas.microsoft.com/office/word/2018/wordml/cex" xmlns:w16cid="http://schemas.microsoft.com/office/word/2016/wordml/cid" xmlns:w16="http://schemas.microsoft.com/office/word/2018/wordml" xmlns:w16se="http://schemas.microsoft.com/office/word/2015/wordml/symex" xmlns:wpg="http://schemas.microsoft.com/office/word/2010/wordprocessingGroup" xmlns:wpi="http://schemas.microsoft.com/office/word/2010/wordprocessingInk" xmlns:wne="http://schemas.microsoft.com/office/word/2006/wordml" xmlns:wps="http://schemas.microsoft.com/office/word/2010/wordprocessingShape" mc:Ignorable="w14 w15 w16se w16cid w16 w16cex wp14">
+<w:ftr xmlns:wpc="http://schemas.microsoft.com/office/word/2010/wordprocessingCanvas" xmlns:cx="http://schemas.microsoft.com/office/drawing/2014/chartex" xmlns:cx1="http://schemas.microsoft.com/office/drawing/2015/9/8/chartex" xmlns:cx2="http://schemas.microsoft.com/office/drawing/2015/10/21/chartex" xmlns:cx3="http://schemas.microsoft.com/office/drawing/2016/5/9/chartex" xmlns:cx4="http://schemas.microsoft.com/office/drawing/2016/5/10/chartex" xmlns:cx5="http://schemas.microsoft.com/office/drawing/2016/5/11/chartex" xmlns:cx6="http://schemas.microsoft.com/office/drawing/2016/5/12/chartex" xmlns:cx7="http://schemas.microsoft.com/office/drawing/2016/5/13/chartex" xmlns:cx8="http://schemas.microsoft.com/office/drawing/2016/5/14/chartex" xmlns:mc="http://schemas.openxmlformats.org/markup-compatibility/2006" xmlns:aink="http://schemas.microsoft.com/office/drawing/2016/ink" xmlns:am3d="http://schemas.microsoft.com/office/drawing/2017/model3d" xmlns:o="urn:schemas-microsoft-com:office:office" xmlns:r="http://schemas.openxmlformats.org/officeDocument/2006/relationships" xmlns:m="http://schemas.openxmlformats.org/officeDocument/2006/math" xmlns:v="urn:schemas-microsoft-com:vml" xmlns:wp14="http://schemas.microsoft.com/office/word/2010/wordprocessingDrawing" xmlns:wp="http://schemas.openxmlformats.org/drawingml/2006/wordprocessingDrawing" xmlns:w10="urn:schemas-microsoft-com:office:word" xmlns:w="http://schemas.openxmlformats.org/wordprocessingml/2006/main" xmlns:w14="http://schemas.microsoft.com/office/word/2010/wordml" xmlns:w15="http://schemas.microsoft.com/office/word/2012/wordml" xmlns:w16cex="http://schemas.microsoft.com/office/word/2018/wordml/cex" xmlns:w16cid="http://schemas.microsoft.com/office/word/2016/wordml/cid" xmlns:w16="http://schemas.microsoft.com/office/word/2018/wordml" xmlns:w16sdtdh="http://schemas.microsoft.com/office/word/2020/wordml/sdtdatahash" xmlns:w16se="http://schemas.microsoft.com/office/word/2015/wordml/symex" xmlns:wpg="http://schemas.microsoft.com/office/word/2010/wordprocessingGroup" xmlns:wpi="http://schemas.microsoft.com/office/word/2010/wordprocessingInk" xmlns:wne="http://schemas.microsoft.com/office/word/2006/wordml" xmlns:wps="http://schemas.microsoft.com/office/word/2010/wordprocessingShape" mc:Ignorable="w14 w15 w16se w16cid w16 w16cex w16sdtdh wp14">
   <w:sdt>
     <w:sdtPr>
       <w:id w:val="1586027606"/>
@@ -19159,7 +19202,7 @@
 </file>
 
 <file path=word/footer2.xml><?xml version="1.0" encoding="utf-8"?>
-<w:ftr xmlns:wpc="http://schemas.microsoft.com/office/word/2010/wordprocessingCanvas" xmlns:cx="http://schemas.microsoft.com/office/drawing/2014/chartex" xmlns:cx1="http://schemas.microsoft.com/office/drawing/2015/9/8/chartex" xmlns:cx2="http://schemas.microsoft.com/office/drawing/2015/10/21/chartex" xmlns:cx3="http://schemas.microsoft.com/office/drawing/2016/5/9/chartex" xmlns:cx4="http://schemas.microsoft.com/office/drawing/2016/5/10/chartex" xmlns:cx5="http://schemas.microsoft.com/office/drawing/2016/5/11/chartex" xmlns:cx6="http://schemas.microsoft.com/office/drawing/2016/5/12/chartex" xmlns:cx7="http://schemas.microsoft.com/office/drawing/2016/5/13/chartex" xmlns:cx8="http://schemas.microsoft.com/office/drawing/2016/5/14/chartex" xmlns:mc="http://schemas.openxmlformats.org/markup-compatibility/2006" xmlns:aink="http://schemas.microsoft.com/office/drawing/2016/ink" xmlns:am3d="http://schemas.microsoft.com/office/drawing/2017/model3d" xmlns:o="urn:schemas-microsoft-com:office:office" xmlns:r="http://schemas.openxmlformats.org/officeDocument/2006/relationships" xmlns:m="http://schemas.openxmlformats.org/officeDocument/2006/math" xmlns:v="urn:schemas-microsoft-com:vml" xmlns:wp14="http://schemas.microsoft.com/office/word/2010/wordprocessingDrawing" xmlns:wp="http://schemas.openxmlformats.org/drawingml/2006/wordprocessingDrawing" xmlns:w10="urn:schemas-microsoft-com:office:word" xmlns:w="http://schemas.openxmlformats.org/wordprocessingml/2006/main" xmlns:w14="http://schemas.microsoft.com/office/word/2010/wordml" xmlns:w15="http://schemas.microsoft.com/office/word/2012/wordml" xmlns:w16cex="http://schemas.microsoft.com/office/word/2018/wordml/cex" xmlns:w16cid="http://schemas.microsoft.com/office/word/2016/wordml/cid" xmlns:w16="http://schemas.microsoft.com/office/word/2018/wordml" xmlns:w16se="http://schemas.microsoft.com/office/word/2015/wordml/symex" xmlns:wpg="http://schemas.microsoft.com/office/word/2010/wordprocessingGroup" xmlns:wpi="http://schemas.microsoft.com/office/word/2010/wordprocessingInk" xmlns:wne="http://schemas.microsoft.com/office/word/2006/wordml" xmlns:wps="http://schemas.microsoft.com/office/word/2010/wordprocessingShape" mc:Ignorable="w14 w15 w16se w16cid w16 w16cex wp14">
+<w:ftr xmlns:wpc="http://schemas.microsoft.com/office/word/2010/wordprocessingCanvas" xmlns:cx="http://schemas.microsoft.com/office/drawing/2014/chartex" xmlns:cx1="http://schemas.microsoft.com/office/drawing/2015/9/8/chartex" xmlns:cx2="http://schemas.microsoft.com/office/drawing/2015/10/21/chartex" xmlns:cx3="http://schemas.microsoft.com/office/drawing/2016/5/9/chartex" xmlns:cx4="http://schemas.microsoft.com/office/drawing/2016/5/10/chartex" xmlns:cx5="http://schemas.microsoft.com/office/drawing/2016/5/11/chartex" xmlns:cx6="http://schemas.microsoft.com/office/drawing/2016/5/12/chartex" xmlns:cx7="http://schemas.microsoft.com/office/drawing/2016/5/13/chartex" xmlns:cx8="http://schemas.microsoft.com/office/drawing/2016/5/14/chartex" xmlns:mc="http://schemas.openxmlformats.org/markup-compatibility/2006" xmlns:aink="http://schemas.microsoft.com/office/drawing/2016/ink" xmlns:am3d="http://schemas.microsoft.com/office/drawing/2017/model3d" xmlns:o="urn:schemas-microsoft-com:office:office" xmlns:r="http://schemas.openxmlformats.org/officeDocument/2006/relationships" xmlns:m="http://schemas.openxmlformats.org/officeDocument/2006/math" xmlns:v="urn:schemas-microsoft-com:vml" xmlns:wp14="http://schemas.microsoft.com/office/word/2010/wordprocessingDrawing" xmlns:wp="http://schemas.openxmlformats.org/drawingml/2006/wordprocessingDrawing" xmlns:w10="urn:schemas-microsoft-com:office:word" xmlns:w="http://schemas.openxmlformats.org/wordprocessingml/2006/main" xmlns:w14="http://schemas.microsoft.com/office/word/2010/wordml" xmlns:w15="http://schemas.microsoft.com/office/word/2012/wordml" xmlns:w16cex="http://schemas.microsoft.com/office/word/2018/wordml/cex" xmlns:w16cid="http://schemas.microsoft.com/office/word/2016/wordml/cid" xmlns:w16="http://schemas.microsoft.com/office/word/2018/wordml" xmlns:w16sdtdh="http://schemas.microsoft.com/office/word/2020/wordml/sdtdatahash" xmlns:w16se="http://schemas.microsoft.com/office/word/2015/wordml/symex" xmlns:wpg="http://schemas.microsoft.com/office/word/2010/wordprocessingGroup" xmlns:wpi="http://schemas.microsoft.com/office/word/2010/wordprocessingInk" xmlns:wne="http://schemas.microsoft.com/office/word/2006/wordml" xmlns:wps="http://schemas.microsoft.com/office/word/2010/wordprocessingShape" mc:Ignorable="w14 w15 w16se w16cid w16 w16cex w16sdtdh wp14">
   <w:sdt>
     <w:sdtPr>
       <w:id w:val="1120570627"/>
@@ -19212,7 +19255,7 @@
 </file>
 
 <file path=word/footnotes.xml><?xml version="1.0" encoding="utf-8"?>
-<w:footnotes xmlns:wpc="http://schemas.microsoft.com/office/word/2010/wordprocessingCanvas" xmlns:cx="http://schemas.microsoft.com/office/drawing/2014/chartex" xmlns:cx1="http://schemas.microsoft.com/office/drawing/2015/9/8/chartex" xmlns:cx2="http://schemas.microsoft.com/office/drawing/2015/10/21/chartex" xmlns:cx3="http://schemas.microsoft.com/office/drawing/2016/5/9/chartex" xmlns:cx4="http://schemas.microsoft.com/office/drawing/2016/5/10/chartex" xmlns:cx5="http://schemas.microsoft.com/office/drawing/2016/5/11/chartex" xmlns:cx6="http://schemas.microsoft.com/office/drawing/2016/5/12/chartex" xmlns:cx7="http://schemas.microsoft.com/office/drawing/2016/5/13/chartex" xmlns:cx8="http://schemas.microsoft.com/office/drawing/2016/5/14/chartex" xmlns:mc="http://schemas.openxmlformats.org/markup-compatibility/2006" xmlns:aink="http://schemas.microsoft.com/office/drawing/2016/ink" xmlns:am3d="http://schemas.microsoft.com/office/drawing/2017/model3d" xmlns:o="urn:schemas-microsoft-com:office:office" xmlns:r="http://schemas.openxmlformats.org/officeDocument/2006/relationships" xmlns:m="http://schemas.openxmlformats.org/officeDocument/2006/math" xmlns:v="urn:schemas-microsoft-com:vml" xmlns:wp14="http://schemas.microsoft.com/office/word/2010/wordprocessingDrawing" xmlns:wp="http://schemas.openxmlformats.org/drawingml/2006/wordprocessingDrawing" xmlns:w10="urn:schemas-microsoft-com:office:word" xmlns:w="http://schemas.openxmlformats.org/wordprocessingml/2006/main" xmlns:w14="http://schemas.microsoft.com/office/word/2010/wordml" xmlns:w15="http://schemas.microsoft.com/office/word/2012/wordml" xmlns:w16cex="http://schemas.microsoft.com/office/word/2018/wordml/cex" xmlns:w16cid="http://schemas.microsoft.com/office/word/2016/wordml/cid" xmlns:w16="http://schemas.microsoft.com/office/word/2018/wordml" xmlns:w16se="http://schemas.microsoft.com/office/word/2015/wordml/symex" xmlns:wpg="http://schemas.microsoft.com/office/word/2010/wordprocessingGroup" xmlns:wpi="http://schemas.microsoft.com/office/word/2010/wordprocessingInk" xmlns:wne="http://schemas.microsoft.com/office/word/2006/wordml" xmlns:wps="http://schemas.microsoft.com/office/word/2010/wordprocessingShape" mc:Ignorable="w14 w15 w16se w16cid w16 w16cex wp14">
+<w:footnotes xmlns:wpc="http://schemas.microsoft.com/office/word/2010/wordprocessingCanvas" xmlns:cx="http://schemas.microsoft.com/office/drawing/2014/chartex" xmlns:cx1="http://schemas.microsoft.com/office/drawing/2015/9/8/chartex" xmlns:cx2="http://schemas.microsoft.com/office/drawing/2015/10/21/chartex" xmlns:cx3="http://schemas.microsoft.com/office/drawing/2016/5/9/chartex" xmlns:cx4="http://schemas.microsoft.com/office/drawing/2016/5/10/chartex" xmlns:cx5="http://schemas.microsoft.com/office/drawing/2016/5/11/chartex" xmlns:cx6="http://schemas.microsoft.com/office/drawing/2016/5/12/chartex" xmlns:cx7="http://schemas.microsoft.com/office/drawing/2016/5/13/chartex" xmlns:cx8="http://schemas.microsoft.com/office/drawing/2016/5/14/chartex" xmlns:mc="http://schemas.openxmlformats.org/markup-compatibility/2006" xmlns:aink="http://schemas.microsoft.com/office/drawing/2016/ink" xmlns:am3d="http://schemas.microsoft.com/office/drawing/2017/model3d" xmlns:o="urn:schemas-microsoft-com:office:office" xmlns:r="http://schemas.openxmlformats.org/officeDocument/2006/relationships" xmlns:m="http://schemas.openxmlformats.org/officeDocument/2006/math" xmlns:v="urn:schemas-microsoft-com:vml" xmlns:wp14="http://schemas.microsoft.com/office/word/2010/wordprocessingDrawing" xmlns:wp="http://schemas.openxmlformats.org/drawingml/2006/wordprocessingDrawing" xmlns:w10="urn:schemas-microsoft-com:office:word" xmlns:w="http://schemas.openxmlformats.org/wordprocessingml/2006/main" xmlns:w14="http://schemas.microsoft.com/office/word/2010/wordml" xmlns:w15="http://schemas.microsoft.com/office/word/2012/wordml" xmlns:w16cex="http://schemas.microsoft.com/office/word/2018/wordml/cex" xmlns:w16cid="http://schemas.microsoft.com/office/word/2016/wordml/cid" xmlns:w16="http://schemas.microsoft.com/office/word/2018/wordml" xmlns:w16sdtdh="http://schemas.microsoft.com/office/word/2020/wordml/sdtdatahash" xmlns:w16se="http://schemas.microsoft.com/office/word/2015/wordml/symex" xmlns:wpg="http://schemas.microsoft.com/office/word/2010/wordprocessingGroup" xmlns:wpi="http://schemas.microsoft.com/office/word/2010/wordprocessingInk" xmlns:wne="http://schemas.microsoft.com/office/word/2006/wordml" xmlns:wps="http://schemas.microsoft.com/office/word/2010/wordprocessingShape" mc:Ignorable="w14 w15 w16se w16cid w16 w16cex w16sdtdh wp14">
   <w:footnote w:type="separator" w:id="-1">
     <w:p>
       <w:pPr>
@@ -19237,7 +19280,7 @@
 </file>
 
 <file path=word/numbering.xml><?xml version="1.0" encoding="utf-8"?>
-<w:numbering xmlns:wpc="http://schemas.microsoft.com/office/word/2010/wordprocessingCanvas" xmlns:cx="http://schemas.microsoft.com/office/drawing/2014/chartex" xmlns:cx1="http://schemas.microsoft.com/office/drawing/2015/9/8/chartex" xmlns:cx2="http://schemas.microsoft.com/office/drawing/2015/10/21/chartex" xmlns:cx3="http://schemas.microsoft.com/office/drawing/2016/5/9/chartex" xmlns:cx4="http://schemas.microsoft.com/office/drawing/2016/5/10/chartex" xmlns:cx5="http://schemas.microsoft.com/office/drawing/2016/5/11/chartex" xmlns:cx6="http://schemas.microsoft.com/office/drawing/2016/5/12/chartex" xmlns:cx7="http://schemas.microsoft.com/office/drawing/2016/5/13/chartex" xmlns:cx8="http://schemas.microsoft.com/office/drawing/2016/5/14/chartex" xmlns:mc="http://schemas.openxmlformats.org/markup-compatibility/2006" xmlns:aink="http://schemas.microsoft.com/office/drawing/2016/ink" xmlns:am3d="http://schemas.microsoft.com/office/drawing/2017/model3d" xmlns:o="urn:schemas-microsoft-com:office:office" xmlns:r="http://schemas.openxmlformats.org/officeDocument/2006/relationships" xmlns:m="http://schemas.openxmlformats.org/officeDocument/2006/math" xmlns:v="urn:schemas-microsoft-com:vml" xmlns:wp14="http://schemas.microsoft.com/office/word/2010/wordprocessingDrawing" xmlns:wp="http://schemas.openxmlformats.org/drawingml/2006/wordprocessingDrawing" xmlns:w10="urn:schemas-microsoft-com:office:word" xmlns:w="http://schemas.openxmlformats.org/wordprocessingml/2006/main" xmlns:w14="http://schemas.microsoft.com/office/word/2010/wordml" xmlns:w15="http://schemas.microsoft.com/office/word/2012/wordml" xmlns:w16cex="http://schemas.microsoft.com/office/word/2018/wordml/cex" xmlns:w16cid="http://schemas.microsoft.com/office/word/2016/wordml/cid" xmlns:w16="http://schemas.microsoft.com/office/word/2018/wordml" xmlns:w16se="http://schemas.microsoft.com/office/word/2015/wordml/symex" xmlns:wpg="http://schemas.microsoft.com/office/word/2010/wordprocessingGroup" xmlns:wpi="http://schemas.microsoft.com/office/word/2010/wordprocessingInk" xmlns:wne="http://schemas.microsoft.com/office/word/2006/wordml" xmlns:wps="http://schemas.microsoft.com/office/word/2010/wordprocessingShape" mc:Ignorable="w14 w15 w16se w16cid w16 w16cex wp14">
+<w:numbering xmlns:wpc="http://schemas.microsoft.com/office/word/2010/wordprocessingCanvas" xmlns:cx="http://schemas.microsoft.com/office/drawing/2014/chartex" xmlns:cx1="http://schemas.microsoft.com/office/drawing/2015/9/8/chartex" xmlns:cx2="http://schemas.microsoft.com/office/drawing/2015/10/21/chartex" xmlns:cx3="http://schemas.microsoft.com/office/drawing/2016/5/9/chartex" xmlns:cx4="http://schemas.microsoft.com/office/drawing/2016/5/10/chartex" xmlns:cx5="http://schemas.microsoft.com/office/drawing/2016/5/11/chartex" xmlns:cx6="http://schemas.microsoft.com/office/drawing/2016/5/12/chartex" xmlns:cx7="http://schemas.microsoft.com/office/drawing/2016/5/13/chartex" xmlns:cx8="http://schemas.microsoft.com/office/drawing/2016/5/14/chartex" xmlns:mc="http://schemas.openxmlformats.org/markup-compatibility/2006" xmlns:aink="http://schemas.microsoft.com/office/drawing/2016/ink" xmlns:am3d="http://schemas.microsoft.com/office/drawing/2017/model3d" xmlns:o="urn:schemas-microsoft-com:office:office" xmlns:r="http://schemas.openxmlformats.org/officeDocument/2006/relationships" xmlns:m="http://schemas.openxmlformats.org/officeDocument/2006/math" xmlns:v="urn:schemas-microsoft-com:vml" xmlns:wp14="http://schemas.microsoft.com/office/word/2010/wordprocessingDrawing" xmlns:wp="http://schemas.openxmlformats.org/drawingml/2006/wordprocessingDrawing" xmlns:w10="urn:schemas-microsoft-com:office:word" xmlns:w="http://schemas.openxmlformats.org/wordprocessingml/2006/main" xmlns:w14="http://schemas.microsoft.com/office/word/2010/wordml" xmlns:w15="http://schemas.microsoft.com/office/word/2012/wordml" xmlns:w16cex="http://schemas.microsoft.com/office/word/2018/wordml/cex" xmlns:w16cid="http://schemas.microsoft.com/office/word/2016/wordml/cid" xmlns:w16="http://schemas.microsoft.com/office/word/2018/wordml" xmlns:w16sdtdh="http://schemas.microsoft.com/office/word/2020/wordml/sdtdatahash" xmlns:w16se="http://schemas.microsoft.com/office/word/2015/wordml/symex" xmlns:wpg="http://schemas.microsoft.com/office/word/2010/wordprocessingGroup" xmlns:wpi="http://schemas.microsoft.com/office/word/2010/wordprocessingInk" xmlns:wne="http://schemas.microsoft.com/office/word/2006/wordml" xmlns:wps="http://schemas.microsoft.com/office/word/2010/wordprocessingShape" mc:Ignorable="w14 w15 w16se w16cid w16 w16cex w16sdtdh wp14">
   <w:abstractNum w:abstractNumId="0" w15:restartNumberingAfterBreak="0">
     <w:nsid w:val="167F3B27"/>
     <w:multiLevelType w:val="hybridMultilevel"/>
@@ -20409,7 +20452,7 @@
 </file>
 
 <file path=word/people.xml><?xml version="1.0" encoding="utf-8"?>
-<w15:people xmlns:wpc="http://schemas.microsoft.com/office/word/2010/wordprocessingCanvas" xmlns:cx="http://schemas.microsoft.com/office/drawing/2014/chartex" xmlns:cx1="http://schemas.microsoft.com/office/drawing/2015/9/8/chartex" xmlns:cx2="http://schemas.microsoft.com/office/drawing/2015/10/21/chartex" xmlns:cx3="http://schemas.microsoft.com/office/drawing/2016/5/9/chartex" xmlns:cx4="http://schemas.microsoft.com/office/drawing/2016/5/10/chartex" xmlns:cx5="http://schemas.microsoft.com/office/drawing/2016/5/11/chartex" xmlns:cx6="http://schemas.microsoft.com/office/drawing/2016/5/12/chartex" xmlns:cx7="http://schemas.microsoft.com/office/drawing/2016/5/13/chartex" xmlns:cx8="http://schemas.microsoft.com/office/drawing/2016/5/14/chartex" xmlns:mc="http://schemas.openxmlformats.org/markup-compatibility/2006" xmlns:aink="http://schemas.microsoft.com/office/drawing/2016/ink" xmlns:am3d="http://schemas.microsoft.com/office/drawing/2017/model3d" xmlns:o="urn:schemas-microsoft-com:office:office" xmlns:r="http://schemas.openxmlformats.org/officeDocument/2006/relationships" xmlns:m="http://schemas.openxmlformats.org/officeDocument/2006/math" xmlns:v="urn:schemas-microsoft-com:vml" xmlns:wp14="http://schemas.microsoft.com/office/word/2010/wordprocessingDrawing" xmlns:wp="http://schemas.openxmlformats.org/drawingml/2006/wordprocessingDrawing" xmlns:w10="urn:schemas-microsoft-com:office:word" xmlns:w="http://schemas.openxmlformats.org/wordprocessingml/2006/main" xmlns:w14="http://schemas.microsoft.com/office/word/2010/wordml" xmlns:w15="http://schemas.microsoft.com/office/word/2012/wordml" xmlns:w16cex="http://schemas.microsoft.com/office/word/2018/wordml/cex" xmlns:w16cid="http://schemas.microsoft.com/office/word/2016/wordml/cid" xmlns:w16="http://schemas.microsoft.com/office/word/2018/wordml" xmlns:w16se="http://schemas.microsoft.com/office/word/2015/wordml/symex" xmlns:wpg="http://schemas.microsoft.com/office/word/2010/wordprocessingGroup" xmlns:wpi="http://schemas.microsoft.com/office/word/2010/wordprocessingInk" xmlns:wne="http://schemas.microsoft.com/office/word/2006/wordml" xmlns:wps="http://schemas.microsoft.com/office/word/2010/wordprocessingShape" mc:Ignorable="w14 w15 w16se w16cid w16 w16cex wp14">
+<w15:people xmlns:wpc="http://schemas.microsoft.com/office/word/2010/wordprocessingCanvas" xmlns:cx="http://schemas.microsoft.com/office/drawing/2014/chartex" xmlns:cx1="http://schemas.microsoft.com/office/drawing/2015/9/8/chartex" xmlns:cx2="http://schemas.microsoft.com/office/drawing/2015/10/21/chartex" xmlns:cx3="http://schemas.microsoft.com/office/drawing/2016/5/9/chartex" xmlns:cx4="http://schemas.microsoft.com/office/drawing/2016/5/10/chartex" xmlns:cx5="http://schemas.microsoft.com/office/drawing/2016/5/11/chartex" xmlns:cx6="http://schemas.microsoft.com/office/drawing/2016/5/12/chartex" xmlns:cx7="http://schemas.microsoft.com/office/drawing/2016/5/13/chartex" xmlns:cx8="http://schemas.microsoft.com/office/drawing/2016/5/14/chartex" xmlns:mc="http://schemas.openxmlformats.org/markup-compatibility/2006" xmlns:aink="http://schemas.microsoft.com/office/drawing/2016/ink" xmlns:am3d="http://schemas.microsoft.com/office/drawing/2017/model3d" xmlns:o="urn:schemas-microsoft-com:office:office" xmlns:r="http://schemas.openxmlformats.org/officeDocument/2006/relationships" xmlns:m="http://schemas.openxmlformats.org/officeDocument/2006/math" xmlns:v="urn:schemas-microsoft-com:vml" xmlns:wp14="http://schemas.microsoft.com/office/word/2010/wordprocessingDrawing" xmlns:wp="http://schemas.openxmlformats.org/drawingml/2006/wordprocessingDrawing" xmlns:w10="urn:schemas-microsoft-com:office:word" xmlns:w="http://schemas.openxmlformats.org/wordprocessingml/2006/main" xmlns:w14="http://schemas.microsoft.com/office/word/2010/wordml" xmlns:w15="http://schemas.microsoft.com/office/word/2012/wordml" xmlns:w16cex="http://schemas.microsoft.com/office/word/2018/wordml/cex" xmlns:w16cid="http://schemas.microsoft.com/office/word/2016/wordml/cid" xmlns:w16="http://schemas.microsoft.com/office/word/2018/wordml" xmlns:w16sdtdh="http://schemas.microsoft.com/office/word/2020/wordml/sdtdatahash" xmlns:w16se="http://schemas.microsoft.com/office/word/2015/wordml/symex" xmlns:wpg="http://schemas.microsoft.com/office/word/2010/wordprocessingGroup" xmlns:wpi="http://schemas.microsoft.com/office/word/2010/wordprocessingInk" xmlns:wne="http://schemas.microsoft.com/office/word/2006/wordml" xmlns:wps="http://schemas.microsoft.com/office/word/2010/wordprocessingShape" mc:Ignorable="w14 w15 w16se w16cid w16 w16cex w16sdtdh wp14">
   <w15:person w15:author="afonso nobre">
     <w15:presenceInfo w15:providerId="Windows Live" w15:userId="4a9d8023d89a3382"/>
   </w15:person>
@@ -20417,7 +20460,7 @@
 </file>
 
 <file path=word/styles.xml><?xml version="1.0" encoding="utf-8"?>
-<w:styles xmlns:mc="http://schemas.openxmlformats.org/markup-compatibility/2006" xmlns:r="http://schemas.openxmlformats.org/officeDocument/2006/relationships" xmlns:w="http://schemas.openxmlformats.org/wordprocessingml/2006/main" xmlns:w14="http://schemas.microsoft.com/office/word/2010/wordml" xmlns:w15="http://schemas.microsoft.com/office/word/2012/wordml" xmlns:w16cex="http://schemas.microsoft.com/office/word/2018/wordml/cex" xmlns:w16cid="http://schemas.microsoft.com/office/word/2016/wordml/cid" xmlns:w16="http://schemas.microsoft.com/office/word/2018/wordml" xmlns:w16se="http://schemas.microsoft.com/office/word/2015/wordml/symex" mc:Ignorable="w14 w15 w16se w16cid w16 w16cex">
+<w:styles xmlns:mc="http://schemas.openxmlformats.org/markup-compatibility/2006" xmlns:r="http://schemas.openxmlformats.org/officeDocument/2006/relationships" xmlns:w="http://schemas.openxmlformats.org/wordprocessingml/2006/main" xmlns:w14="http://schemas.microsoft.com/office/word/2010/wordml" xmlns:w15="http://schemas.microsoft.com/office/word/2012/wordml" xmlns:w16cex="http://schemas.microsoft.com/office/word/2018/wordml/cex" xmlns:w16cid="http://schemas.microsoft.com/office/word/2016/wordml/cid" xmlns:w16="http://schemas.microsoft.com/office/word/2018/wordml" xmlns:w16sdtdh="http://schemas.microsoft.com/office/word/2020/wordml/sdtdatahash" xmlns:w16se="http://schemas.microsoft.com/office/word/2015/wordml/symex" mc:Ignorable="w14 w15 w16se w16cid w16 w16cex w16sdtdh">
   <w:docDefaults>
     <w:rPrDefault>
       <w:rPr>

</xml_diff>